<commit_message>
T27 Création de stratégie de tests
</commit_message>
<xml_diff>
--- a/docs/Documentation de projet.docx
+++ b/docs/Documentation de projet.docx
@@ -182,8 +182,6 @@
         <w:br/>
         <w:t>Projet TPI 2022</w:t>
       </w:r>
-      <w:bookmarkStart w:id="0" w:name="_GoBack"/>
-      <w:bookmarkEnd w:id="0"/>
     </w:p>
     <w:p>
       <w:pPr>
@@ -3056,7 +3054,7 @@
       <w:pPr>
         <w:pStyle w:val="Titre1"/>
       </w:pPr>
-      <w:bookmarkStart w:id="1" w:name="_Toc102398194"/>
+      <w:bookmarkStart w:id="0" w:name="_Toc102398194"/>
       <w:r>
         <w:lastRenderedPageBreak/>
         <w:t>Analyse prél</w:t>
@@ -3067,110 +3065,110 @@
       <w:r>
         <w:t>minaire</w:t>
       </w:r>
+      <w:bookmarkEnd w:id="0"/>
+    </w:p>
+    <w:p>
+      <w:pPr>
+        <w:pStyle w:val="Titre2"/>
+      </w:pPr>
+      <w:bookmarkStart w:id="1" w:name="_Toc102398195"/>
+      <w:r>
+        <w:t>Introduction</w:t>
+      </w:r>
       <w:bookmarkEnd w:id="1"/>
+      <w:r>
+        <w:t xml:space="preserve"> </w:t>
+      </w:r>
+    </w:p>
+    <w:p>
+      <w:proofErr w:type="spellStart"/>
+      <w:r>
+        <w:t>Sploks</w:t>
+      </w:r>
+      <w:proofErr w:type="spellEnd"/>
+      <w:r>
+        <w:t xml:space="preserve"> est un programme de remplacement de </w:t>
+      </w:r>
+      <w:proofErr w:type="spellStart"/>
+      <w:r>
+        <w:t>Coliks</w:t>
+      </w:r>
+      <w:proofErr w:type="spellEnd"/>
+      <w:r>
+        <w:t>, qui est utilisée depuis 17 ans dans le magasin Sports-Time d'Echallens pour gérer la location de matériel de sports d'hiver.</w:t>
+      </w:r>
+    </w:p>
+    <w:p/>
+    <w:p>
+      <w:proofErr w:type="spellStart"/>
+      <w:r>
+        <w:t>Sploks</w:t>
+      </w:r>
+      <w:proofErr w:type="spellEnd"/>
+      <w:r>
+        <w:t xml:space="preserve"> permet facilement de louer du matériel de sports d’hiver, générer et stocker des contrats de location, ainsi que tenir les informations du matériel en stock à jour.</w:t>
+      </w:r>
+    </w:p>
+    <w:p/>
+    <w:p>
+      <w:r>
+        <w:t>J’ai choisi ce projet parce que je porte un grand intérêt par les applications développées en Python, c’est aussi un projet que je connais déjà car il a été commencé un camarade de classe et moi pendant notre module de projet à deux.</w:t>
+      </w:r>
+    </w:p>
+    <w:p>
+      <w:r>
+        <w:t>Ce projet est aussi très intéressant car il y a un possible vrai client qui pourra utiliser l’application final, Sports-Time d’Echallens.</w:t>
+      </w:r>
+    </w:p>
+    <w:p>
+      <w:r>
+        <w:br w:type="page"/>
+      </w:r>
     </w:p>
     <w:p>
       <w:pPr>
         <w:pStyle w:val="Titre2"/>
-      </w:pPr>
-      <w:bookmarkStart w:id="2" w:name="_Toc102398195"/>
-      <w:r>
-        <w:t>Introduction</w:t>
-      </w:r>
-      <w:bookmarkEnd w:id="2"/>
-      <w:r>
-        <w:t xml:space="preserve"> </w:t>
-      </w:r>
-    </w:p>
-    <w:p>
-      <w:proofErr w:type="spellStart"/>
-      <w:r>
-        <w:t>Sploks</w:t>
-      </w:r>
-      <w:proofErr w:type="spellEnd"/>
-      <w:r>
-        <w:t xml:space="preserve"> est un programme de remplacement de </w:t>
-      </w:r>
-      <w:proofErr w:type="spellStart"/>
-      <w:r>
-        <w:t>Coliks</w:t>
-      </w:r>
-      <w:proofErr w:type="spellEnd"/>
-      <w:r>
-        <w:t>, qui est utilisée depuis 17 ans dans le magasin Sports-Time d'Echallens pour gérer la location de matériel de sports d'hiver.</w:t>
-      </w:r>
-    </w:p>
-    <w:p/>
-    <w:p>
-      <w:proofErr w:type="spellStart"/>
-      <w:r>
-        <w:t>Sploks</w:t>
-      </w:r>
-      <w:proofErr w:type="spellEnd"/>
-      <w:r>
-        <w:t xml:space="preserve"> permet facilement de louer du matériel de sports d’hiver, générer et stocker des contrats de location, ainsi que tenir les informations du matériel en stock à jour.</w:t>
-      </w:r>
-    </w:p>
-    <w:p/>
-    <w:p>
-      <w:r>
-        <w:t>J’ai choisi ce projet parce que je porte un grand intérêt par les applications développées en Python, c’est aussi un projet que je connais déjà car il a été commencé un camarade de classe et moi pendant notre module de projet à deux.</w:t>
-      </w:r>
-    </w:p>
-    <w:p>
-      <w:r>
-        <w:t>Ce projet est aussi très intéressant car il y a un possible vrai client qui pourra utiliser l’application final, Sports-Time d’Echallens.</w:t>
-      </w:r>
-    </w:p>
-    <w:p>
-      <w:r>
-        <w:br w:type="page"/>
-      </w:r>
-    </w:p>
-    <w:p>
-      <w:pPr>
-        <w:pStyle w:val="Titre2"/>
         <w:rPr>
           <w:i/>
         </w:rPr>
       </w:pPr>
-      <w:bookmarkStart w:id="3" w:name="_Toc102398196"/>
+      <w:bookmarkStart w:id="2" w:name="_Toc102398196"/>
       <w:r>
         <w:lastRenderedPageBreak/>
         <w:t>Objectifs</w:t>
       </w:r>
+      <w:bookmarkEnd w:id="2"/>
+    </w:p>
+    <w:p>
+      <w:r>
+        <w:t xml:space="preserve">Nous objectifs seront séparés par sprint, chaque sprint contiendra deux, </w:t>
+      </w:r>
+      <w:r>
+        <w:t>voire</w:t>
+      </w:r>
+      <w:r>
+        <w:t xml:space="preserve"> 3 objectifs atteignables</w:t>
+      </w:r>
+      <w:r>
+        <w:t>.</w:t>
+      </w:r>
+    </w:p>
+    <w:p/>
+    <w:p>
+      <w:r>
+        <w:t>Ils sont planifiés avant le début du projet et inclus dans la planification initiale à côté de leur sprint correspondant.</w:t>
+      </w:r>
+    </w:p>
+    <w:p/>
+    <w:p>
+      <w:pPr>
+        <w:pStyle w:val="Titre3"/>
+      </w:pPr>
+      <w:bookmarkStart w:id="3" w:name="_Toc102398197"/>
+      <w:r>
+        <w:t>Sprint 1</w:t>
+      </w:r>
       <w:bookmarkEnd w:id="3"/>
-    </w:p>
-    <w:p>
-      <w:r>
-        <w:t xml:space="preserve">Nous objectifs seront séparés par sprint, chaque sprint contiendra deux, </w:t>
-      </w:r>
-      <w:r>
-        <w:t>voire</w:t>
-      </w:r>
-      <w:r>
-        <w:t xml:space="preserve"> 3 objectifs atteignables</w:t>
-      </w:r>
-      <w:r>
-        <w:t>.</w:t>
-      </w:r>
-    </w:p>
-    <w:p/>
-    <w:p>
-      <w:r>
-        <w:t>Ils sont planifiés avant le début du projet et inclus dans la planification initiale à côté de leur sprint correspondant.</w:t>
-      </w:r>
-    </w:p>
-    <w:p/>
-    <w:p>
-      <w:pPr>
-        <w:pStyle w:val="Titre3"/>
-      </w:pPr>
-      <w:bookmarkStart w:id="4" w:name="_Toc102398197"/>
-      <w:r>
-        <w:t>Sprint 1</w:t>
-      </w:r>
-      <w:bookmarkEnd w:id="4"/>
     </w:p>
     <w:p>
       <w:pPr>
@@ -3329,11 +3327,11 @@
       <w:pPr>
         <w:pStyle w:val="Titre3"/>
       </w:pPr>
-      <w:bookmarkStart w:id="5" w:name="_Toc102398198"/>
+      <w:bookmarkStart w:id="4" w:name="_Toc102398198"/>
       <w:r>
         <w:t>Sprint 2</w:t>
       </w:r>
-      <w:bookmarkEnd w:id="5"/>
+      <w:bookmarkEnd w:id="4"/>
     </w:p>
     <w:p>
       <w:pPr>
@@ -3492,11 +3490,11 @@
       <w:pPr>
         <w:pStyle w:val="Titre3"/>
       </w:pPr>
-      <w:bookmarkStart w:id="6" w:name="_Toc102398199"/>
+      <w:bookmarkStart w:id="5" w:name="_Toc102398199"/>
       <w:r>
         <w:t>Sprint 3</w:t>
       </w:r>
-      <w:bookmarkEnd w:id="6"/>
+      <w:bookmarkEnd w:id="5"/>
     </w:p>
     <w:p>
       <w:pPr>
@@ -3556,11 +3554,11 @@
       <w:pPr>
         <w:pStyle w:val="Titre3"/>
       </w:pPr>
-      <w:bookmarkStart w:id="7" w:name="_Toc102398200"/>
+      <w:bookmarkStart w:id="6" w:name="_Toc102398200"/>
       <w:r>
         <w:t>Sprint 4</w:t>
       </w:r>
-      <w:bookmarkEnd w:id="7"/>
+      <w:bookmarkEnd w:id="6"/>
     </w:p>
     <w:p>
       <w:pPr>
@@ -3610,7 +3608,7 @@
           <w:i/>
         </w:rPr>
       </w:pPr>
-      <w:bookmarkStart w:id="8" w:name="_Toc102398201"/>
+      <w:bookmarkStart w:id="7" w:name="_Toc102398201"/>
       <w:r>
         <w:lastRenderedPageBreak/>
         <w:t>Planification</w:t>
@@ -3618,7 +3616,7 @@
       <w:r>
         <w:t xml:space="preserve"> initiale</w:t>
       </w:r>
-      <w:bookmarkEnd w:id="8"/>
+      <w:bookmarkEnd w:id="7"/>
     </w:p>
     <w:p>
       <w:r>
@@ -4827,38 +4825,38 @@
       <w:pPr>
         <w:pStyle w:val="Titre1"/>
       </w:pPr>
-      <w:bookmarkStart w:id="9" w:name="_Toc102398202"/>
+      <w:bookmarkStart w:id="8" w:name="_Toc102398202"/>
       <w:r>
         <w:t>Analyse</w:t>
       </w:r>
       <w:r>
         <w:t xml:space="preserve"> / Conception</w:t>
       </w:r>
+      <w:bookmarkEnd w:id="8"/>
+    </w:p>
+    <w:p>
+      <w:pPr>
+        <w:pStyle w:val="Titre2"/>
+        <w:rPr>
+          <w:i/>
+        </w:rPr>
+      </w:pPr>
+      <w:bookmarkStart w:id="9" w:name="_Toc102398203"/>
+      <w:r>
+        <w:t>Concept</w:t>
+      </w:r>
       <w:bookmarkEnd w:id="9"/>
     </w:p>
     <w:p>
       <w:pPr>
-        <w:pStyle w:val="Titre2"/>
-        <w:rPr>
-          <w:i/>
-        </w:rPr>
-      </w:pPr>
-      <w:bookmarkStart w:id="10" w:name="_Toc102398203"/>
-      <w:r>
-        <w:t>Concept</w:t>
+        <w:pStyle w:val="Titre3"/>
+      </w:pPr>
+      <w:bookmarkStart w:id="10" w:name="_Toc102398204"/>
+      <w:proofErr w:type="spellStart"/>
+      <w:r>
+        <w:t>Coliks</w:t>
       </w:r>
       <w:bookmarkEnd w:id="10"/>
-    </w:p>
-    <w:p>
-      <w:pPr>
-        <w:pStyle w:val="Titre3"/>
-      </w:pPr>
-      <w:bookmarkStart w:id="11" w:name="_Toc102398204"/>
-      <w:proofErr w:type="spellStart"/>
-      <w:r>
-        <w:t>Coliks</w:t>
-      </w:r>
-      <w:bookmarkEnd w:id="11"/>
       <w:proofErr w:type="spellEnd"/>
     </w:p>
     <w:p>
@@ -4961,12 +4959,12 @@
       <w:pPr>
         <w:pStyle w:val="Titre3"/>
       </w:pPr>
-      <w:bookmarkStart w:id="12" w:name="_Toc102398205"/>
+      <w:bookmarkStart w:id="11" w:name="_Toc102398205"/>
       <w:r>
         <w:lastRenderedPageBreak/>
         <w:t>Schéma Réseau</w:t>
       </w:r>
-      <w:bookmarkEnd w:id="12"/>
+      <w:bookmarkEnd w:id="11"/>
     </w:p>
     <w:p>
       <w:r>
@@ -5026,12 +5024,12 @@
       <w:pPr>
         <w:pStyle w:val="Titre3"/>
       </w:pPr>
-      <w:bookmarkStart w:id="13" w:name="_Toc102398206"/>
+      <w:bookmarkStart w:id="12" w:name="_Toc102398206"/>
       <w:r>
         <w:lastRenderedPageBreak/>
         <w:t>Modèle conceptuel des données</w:t>
       </w:r>
-      <w:bookmarkEnd w:id="13"/>
+      <w:bookmarkEnd w:id="12"/>
     </w:p>
     <w:p>
       <w:r>
@@ -5120,12 +5118,12 @@
       <w:pPr>
         <w:pStyle w:val="Titre3"/>
       </w:pPr>
-      <w:bookmarkStart w:id="14" w:name="_Toc102398207"/>
+      <w:bookmarkStart w:id="13" w:name="_Toc102398207"/>
       <w:r>
         <w:lastRenderedPageBreak/>
         <w:t>Modèle logique des données</w:t>
       </w:r>
-      <w:bookmarkEnd w:id="14"/>
+      <w:bookmarkEnd w:id="13"/>
     </w:p>
     <w:p>
       <w:r>
@@ -5220,29 +5218,85 @@
           <w:i/>
         </w:rPr>
       </w:pPr>
-      <w:bookmarkStart w:id="15" w:name="_Toc71691012"/>
-      <w:bookmarkStart w:id="16" w:name="_Toc102398208"/>
+      <w:bookmarkStart w:id="14" w:name="_Toc71691012"/>
+      <w:bookmarkStart w:id="15" w:name="_Toc102398208"/>
       <w:r>
         <w:lastRenderedPageBreak/>
         <w:t>Stratégie de test</w:t>
       </w:r>
+      <w:bookmarkEnd w:id="14"/>
       <w:bookmarkEnd w:id="15"/>
+    </w:p>
+    <w:p>
+      <w:r>
+        <w:t xml:space="preserve">Pour le développement de SPLOKS, la </w:t>
+      </w:r>
+      <w:r>
+        <w:t>base de données</w:t>
+      </w:r>
+      <w:r>
+        <w:t xml:space="preserve"> MySQL sera installée sur le même PC que celui sur lequel j'écrirai le code. Sur ce poste, je ne ferai que des tests unitaires du type </w:t>
+      </w:r>
+      <w:r>
+        <w:t>CRUD (</w:t>
+      </w:r>
+      <w:proofErr w:type="spellStart"/>
+      <w:r>
+        <w:t>Create</w:t>
+      </w:r>
+      <w:proofErr w:type="spellEnd"/>
+      <w:r>
+        <w:t xml:space="preserve">, Read, Update, </w:t>
+      </w:r>
+      <w:proofErr w:type="spellStart"/>
+      <w:r>
+        <w:t>Delete</w:t>
+      </w:r>
+      <w:proofErr w:type="spellEnd"/>
+      <w:r>
+        <w:t xml:space="preserve">) sur les </w:t>
+      </w:r>
+      <w:r>
+        <w:t>différentes</w:t>
+      </w:r>
+      <w:r>
+        <w:t xml:space="preserve"> Classes existantes.</w:t>
+      </w:r>
+    </w:p>
+    <w:p/>
+    <w:p>
+      <w:r>
+        <w:t xml:space="preserve">Je </w:t>
+      </w:r>
+      <w:r>
+        <w:t>préparerai :</w:t>
+      </w:r>
+    </w:p>
+    <w:p>
+      <w:r>
+        <w:tab/>
+        <w:t xml:space="preserve">- Un script par Classe qui va créer, lire, </w:t>
+      </w:r>
+      <w:r>
+        <w:t>modifier</w:t>
+      </w:r>
+      <w:r>
+        <w:t xml:space="preserve"> et effacer </w:t>
+      </w:r>
+      <w:r>
+        <w:t>un nouvel objet</w:t>
+      </w:r>
+      <w:r>
+        <w:t xml:space="preserve"> de chaque classe.</w:t>
+      </w:r>
+    </w:p>
+    <w:p/>
+    <w:p>
+      <w:r>
+        <w:t>Ensuite, avec l'aide de mon chef de projet et son PC, on testera l'utilisation de SPLOKS en même temps sur plusieurs machines.</w:t>
+      </w:r>
+      <w:bookmarkStart w:id="16" w:name="_GoBack"/>
       <w:bookmarkEnd w:id="16"/>
-    </w:p>
-    <w:p>
-      <w:pPr>
-        <w:pStyle w:val="Retraitnormal1"/>
-        <w:numPr>
-          <w:ilvl w:val="0"/>
-          <w:numId w:val="0"/>
-        </w:numPr>
-        <w:rPr>
-          <w:rFonts w:ascii="Arial" w:hAnsi="Arial"/>
-          <w:sz w:val="24"/>
-          <w:szCs w:val="14"/>
-          <w:lang w:eastAsia="fr-FR"/>
-        </w:rPr>
-      </w:pPr>
     </w:p>
     <w:p>
       <w:pPr>
@@ -5915,7 +5969,7 @@
         <w:sz w:val="18"/>
         <w:szCs w:val="18"/>
       </w:rPr>
-      <w:t>12</w:t>
+      <w:t>10</w:t>
     </w:r>
     <w:r>
       <w:rPr>
@@ -5959,7 +6013,7 @@
         <w:sz w:val="18"/>
         <w:szCs w:val="18"/>
       </w:rPr>
-      <w:t>02/05/2022</w:t>
+      <w:t>13/05/2022</w:t>
     </w:r>
     <w:r>
       <w:rPr>
@@ -10409,6 +10463,15 @@
 </file>
 
 <file path=customXml/item1.xml><?xml version="1.0" encoding="utf-8"?>
+<?mso-contentType ?>
+<FormTemplates xmlns="http://schemas.microsoft.com/sharepoint/v3/contenttype/forms">
+  <Display>DocumentLibraryForm</Display>
+  <Edit>DocumentLibraryForm</Edit>
+  <New>DocumentLibraryForm</New>
+</FormTemplates>
+</file>
+
+<file path=customXml/item2.xml><?xml version="1.0" encoding="utf-8"?>
 <ct:contentTypeSchema xmlns:ct="http://schemas.microsoft.com/office/2006/metadata/contentType" xmlns:ma="http://schemas.microsoft.com/office/2006/metadata/properties/metaAttributes" ct:_="" ma:_="" ma:contentTypeName="Document" ma:contentTypeID="0x0101000B38552FA7D4254E8845977232CFE53B" ma:contentTypeVersion="2" ma:contentTypeDescription="Crée un document." ma:contentTypeScope="" ma:versionID="acac6587a1624531b7bbb5e040fdc0e2">
   <xsd:schema xmlns:xsd="http://www.w3.org/2001/XMLSchema" xmlns:xs="http://www.w3.org/2001/XMLSchema" xmlns:p="http://schemas.microsoft.com/office/2006/metadata/properties" xmlns:ns2="0119da2b-60ce-4773-88fa-ebab2cde1f55" targetNamespace="http://schemas.microsoft.com/office/2006/metadata/properties" ma:root="true" ma:fieldsID="497bc8f796ffcd2b49b56101ba0507db" ns2:_="">
     <xsd:import namespace="0119da2b-60ce-4773-88fa-ebab2cde1f55"/>
@@ -10540,15 +10603,6 @@
 </ct:contentTypeSchema>
 </file>
 
-<file path=customXml/item2.xml><?xml version="1.0" encoding="utf-8"?>
-<?mso-contentType ?>
-<FormTemplates xmlns="http://schemas.microsoft.com/sharepoint/v3/contenttype/forms">
-  <Display>DocumentLibraryForm</Display>
-  <Edit>DocumentLibraryForm</Edit>
-  <New>DocumentLibraryForm</New>
-</FormTemplates>
-</file>
-
 <file path=customXml/item3.xml><?xml version="1.0" encoding="utf-8"?>
 <p:properties xmlns:p="http://schemas.microsoft.com/office/2006/metadata/properties" xmlns:xsi="http://www.w3.org/2001/XMLSchema-instance" xmlns:pc="http://schemas.microsoft.com/office/infopath/2007/PartnerControls">
   <documentManagement/>
@@ -10560,6 +10614,14 @@
 </file>
 
 <file path=customXml/itemProps1.xml><?xml version="1.0" encoding="utf-8"?>
+<ds:datastoreItem xmlns:ds="http://schemas.openxmlformats.org/officeDocument/2006/customXml" ds:itemID="{C3C0D82A-5D77-4930-8043-FB93232D4EC3}">
+  <ds:schemaRefs>
+    <ds:schemaRef ds:uri="http://schemas.microsoft.com/sharepoint/v3/contenttype/forms"/>
+  </ds:schemaRefs>
+</ds:datastoreItem>
+</file>
+
+<file path=customXml/itemProps2.xml><?xml version="1.0" encoding="utf-8"?>
 <ds:datastoreItem xmlns:ds="http://schemas.openxmlformats.org/officeDocument/2006/customXml" ds:itemID="{884A3E52-B6F1-4A6D-876B-680A1FE9CD40}">
   <ds:schemaRefs>
     <ds:schemaRef ds:uri="http://schemas.microsoft.com/office/2006/metadata/contentType"/>
@@ -10577,14 +10639,6 @@
 </ds:datastoreItem>
 </file>
 
-<file path=customXml/itemProps2.xml><?xml version="1.0" encoding="utf-8"?>
-<ds:datastoreItem xmlns:ds="http://schemas.openxmlformats.org/officeDocument/2006/customXml" ds:itemID="{C3C0D82A-5D77-4930-8043-FB93232D4EC3}">
-  <ds:schemaRefs>
-    <ds:schemaRef ds:uri="http://schemas.microsoft.com/sharepoint/v3/contenttype/forms"/>
-  </ds:schemaRefs>
-</ds:datastoreItem>
-</file>
-
 <file path=customXml/itemProps3.xml><?xml version="1.0" encoding="utf-8"?>
 <ds:datastoreItem xmlns:ds="http://schemas.openxmlformats.org/officeDocument/2006/customXml" ds:itemID="{B1DFFEE4-49B1-4AF1-9FFD-BDCB1D4C88F0}">
   <ds:schemaRefs>
@@ -10595,7 +10649,7 @@
 </file>
 
 <file path=customXml/itemProps4.xml><?xml version="1.0" encoding="utf-8"?>
-<ds:datastoreItem xmlns:ds="http://schemas.openxmlformats.org/officeDocument/2006/customXml" ds:itemID="{50CC6160-65F1-495A-9F8C-508A54BEAF76}">
+<ds:datastoreItem xmlns:ds="http://schemas.openxmlformats.org/officeDocument/2006/customXml" ds:itemID="{26626D11-0F63-4E48-901E-71650DDC4DD8}">
   <ds:schemaRefs>
     <ds:schemaRef ds:uri="http://schemas.openxmlformats.org/officeDocument/2006/bibliography"/>
   </ds:schemaRefs>

</xml_diff>

<commit_message>
T28 Mise à jour MLD
</commit_message>
<xml_diff>
--- a/docs/Documentation de projet.docx
+++ b/docs/Documentation de projet.docx
@@ -5097,7 +5097,12 @@
         <w:pStyle w:val="Lgende"/>
       </w:pPr>
       <w:r>
-        <w:t>MCD SPLOKS, 13 janvier 2021</w:t>
+        <w:t>MC</w:t>
+      </w:r>
+      <w:bookmarkStart w:id="13" w:name="_GoBack"/>
+      <w:bookmarkEnd w:id="13"/>
+      <w:r>
+        <w:t>D SPLOKS, 13 janvier 2021</w:t>
       </w:r>
     </w:p>
     <w:p>
@@ -5118,12 +5123,12 @@
       <w:pPr>
         <w:pStyle w:val="Titre3"/>
       </w:pPr>
-      <w:bookmarkStart w:id="13" w:name="_Toc102398207"/>
+      <w:bookmarkStart w:id="14" w:name="_Toc102398207"/>
       <w:r>
         <w:lastRenderedPageBreak/>
         <w:t>Modèle logique des données</w:t>
       </w:r>
-      <w:bookmarkEnd w:id="13"/>
+      <w:bookmarkEnd w:id="14"/>
     </w:p>
     <w:p>
       <w:r>
@@ -5146,47 +5151,30 @@
           <w:noProof/>
           <w:lang w:val="fr-CH" w:eastAsia="fr-CH"/>
         </w:rPr>
-        <w:drawing>
-          <wp:inline distT="0" distB="0" distL="0" distR="0" wp14:anchorId="218B1AC9" wp14:editId="21C118C2">
-            <wp:extent cx="5759450" cy="5600700"/>
-            <wp:effectExtent l="0" t="0" r="0" b="0"/>
-            <wp:docPr id="3" name="Image 3"/>
-            <wp:cNvGraphicFramePr>
-              <a:graphicFrameLocks xmlns:a="http://schemas.openxmlformats.org/drawingml/2006/main" noChangeAspect="1"/>
-            </wp:cNvGraphicFramePr>
-            <a:graphic xmlns:a="http://schemas.openxmlformats.org/drawingml/2006/main">
-              <a:graphicData uri="http://schemas.openxmlformats.org/drawingml/2006/picture">
-                <pic:pic xmlns:pic="http://schemas.openxmlformats.org/drawingml/2006/picture">
-                  <pic:nvPicPr>
-                    <pic:cNvPr id="3" name="MLD.png"/>
-                    <pic:cNvPicPr/>
-                  </pic:nvPicPr>
-                  <pic:blipFill>
-                    <a:blip r:embed="rId15">
-                      <a:extLst>
-                        <a:ext uri="{28A0092B-C50C-407E-A947-70E740481C1C}">
-                          <a14:useLocalDpi xmlns:a14="http://schemas.microsoft.com/office/drawing/2010/main" val="0"/>
-                        </a:ext>
-                      </a:extLst>
-                    </a:blip>
-                    <a:stretch>
-                      <a:fillRect/>
-                    </a:stretch>
-                  </pic:blipFill>
-                  <pic:spPr>
-                    <a:xfrm>
-                      <a:off x="0" y="0"/>
-                      <a:ext cx="5759450" cy="5600700"/>
-                    </a:xfrm>
-                    <a:prstGeom prst="rect">
-                      <a:avLst/>
-                    </a:prstGeom>
-                  </pic:spPr>
-                </pic:pic>
-              </a:graphicData>
-            </a:graphic>
-          </wp:inline>
-        </w:drawing>
+        <w:pict w14:anchorId="7A884473">
+          <v:shapetype id="_x0000_t75" coordsize="21600,21600" o:spt="75" o:preferrelative="t" path="m@4@5l@4@11@9@11@9@5xe" filled="f" stroked="f">
+            <v:stroke joinstyle="miter"/>
+            <v:formulas>
+              <v:f eqn="if lineDrawn pixelLineWidth 0"/>
+              <v:f eqn="sum @0 1 0"/>
+              <v:f eqn="sum 0 0 @1"/>
+              <v:f eqn="prod @2 1 2"/>
+              <v:f eqn="prod @3 21600 pixelWidth"/>
+              <v:f eqn="prod @3 21600 pixelHeight"/>
+              <v:f eqn="sum @0 0 1"/>
+              <v:f eqn="prod @6 1 2"/>
+              <v:f eqn="prod @7 21600 pixelWidth"/>
+              <v:f eqn="sum @8 21600 0"/>
+              <v:f eqn="prod @7 21600 pixelHeight"/>
+              <v:f eqn="sum @10 21600 0"/>
+            </v:formulas>
+            <v:path o:extrusionok="f" gradientshapeok="t" o:connecttype="rect"/>
+            <o:lock v:ext="edit" aspectratio="t"/>
+          </v:shapetype>
+          <v:shape id="_x0000_i1025" type="#_x0000_t75" style="width:452.95pt;height:313.1pt">
+            <v:imagedata r:id="rId15" o:title="MLD"/>
+          </v:shape>
+        </w:pict>
       </w:r>
     </w:p>
     <w:p>
@@ -5194,7 +5182,13 @@
         <w:pStyle w:val="Lgende"/>
       </w:pPr>
       <w:r>
-        <w:t>MLD SPLOKS, février 2022</w:t>
+        <w:t xml:space="preserve">MLD SPLOKS, </w:t>
+      </w:r>
+      <w:r>
+        <w:t>mai</w:t>
+      </w:r>
+      <w:r>
+        <w:t xml:space="preserve"> 2022</w:t>
       </w:r>
     </w:p>
     <w:p>
@@ -5218,14 +5212,14 @@
           <w:i/>
         </w:rPr>
       </w:pPr>
-      <w:bookmarkStart w:id="14" w:name="_Toc71691012"/>
-      <w:bookmarkStart w:id="15" w:name="_Toc102398208"/>
+      <w:bookmarkStart w:id="15" w:name="_Toc71691012"/>
+      <w:bookmarkStart w:id="16" w:name="_Toc102398208"/>
       <w:r>
         <w:lastRenderedPageBreak/>
         <w:t>Stratégie de test</w:t>
       </w:r>
-      <w:bookmarkEnd w:id="14"/>
       <w:bookmarkEnd w:id="15"/>
+      <w:bookmarkEnd w:id="16"/>
     </w:p>
     <w:p>
       <w:r>
@@ -5235,10 +5229,7 @@
         <w:t>base de données</w:t>
       </w:r>
       <w:r>
-        <w:t xml:space="preserve"> MySQL sera installée sur le même PC que celui sur lequel j'écrirai le code. Sur ce poste, je ne ferai que des tests unitaires du type </w:t>
-      </w:r>
-      <w:r>
-        <w:t>CRUD (</w:t>
+        <w:t xml:space="preserve"> MySQL sera installée sur le même PC que celui sur lequel j'écrirai le code. Sur ce poste, je ne ferai que des tests unitaires du type CRUD (</w:t>
       </w:r>
       <w:proofErr w:type="spellStart"/>
       <w:r>
@@ -5266,10 +5257,7 @@
     <w:p/>
     <w:p>
       <w:r>
-        <w:t xml:space="preserve">Je </w:t>
-      </w:r>
-      <w:r>
-        <w:t>préparerai :</w:t>
+        <w:t>Je préparerai :</w:t>
       </w:r>
     </w:p>
     <w:p>
@@ -5295,8 +5283,6 @@
       <w:r>
         <w:t>Ensuite, avec l'aide de mon chef de projet et son PC, on testera l'utilisation de SPLOKS en même temps sur plusieurs machines.</w:t>
       </w:r>
-      <w:bookmarkStart w:id="16" w:name="_GoBack"/>
-      <w:bookmarkEnd w:id="16"/>
     </w:p>
     <w:p>
       <w:pPr>
@@ -5969,7 +5955,7 @@
         <w:sz w:val="18"/>
         <w:szCs w:val="18"/>
       </w:rPr>
-      <w:t>10</w:t>
+      <w:t>9</w:t>
     </w:r>
     <w:r>
       <w:rPr>
@@ -10463,15 +10449,6 @@
 </file>
 
 <file path=customXml/item1.xml><?xml version="1.0" encoding="utf-8"?>
-<?mso-contentType ?>
-<FormTemplates xmlns="http://schemas.microsoft.com/sharepoint/v3/contenttype/forms">
-  <Display>DocumentLibraryForm</Display>
-  <Edit>DocumentLibraryForm</Edit>
-  <New>DocumentLibraryForm</New>
-</FormTemplates>
-</file>
-
-<file path=customXml/item2.xml><?xml version="1.0" encoding="utf-8"?>
 <ct:contentTypeSchema xmlns:ct="http://schemas.microsoft.com/office/2006/metadata/contentType" xmlns:ma="http://schemas.microsoft.com/office/2006/metadata/properties/metaAttributes" ct:_="" ma:_="" ma:contentTypeName="Document" ma:contentTypeID="0x0101000B38552FA7D4254E8845977232CFE53B" ma:contentTypeVersion="2" ma:contentTypeDescription="Crée un document." ma:contentTypeScope="" ma:versionID="acac6587a1624531b7bbb5e040fdc0e2">
   <xsd:schema xmlns:xsd="http://www.w3.org/2001/XMLSchema" xmlns:xs="http://www.w3.org/2001/XMLSchema" xmlns:p="http://schemas.microsoft.com/office/2006/metadata/properties" xmlns:ns2="0119da2b-60ce-4773-88fa-ebab2cde1f55" targetNamespace="http://schemas.microsoft.com/office/2006/metadata/properties" ma:root="true" ma:fieldsID="497bc8f796ffcd2b49b56101ba0507db" ns2:_="">
     <xsd:import namespace="0119da2b-60ce-4773-88fa-ebab2cde1f55"/>
@@ -10603,6 +10580,15 @@
 </ct:contentTypeSchema>
 </file>
 
+<file path=customXml/item2.xml><?xml version="1.0" encoding="utf-8"?>
+<?mso-contentType ?>
+<FormTemplates xmlns="http://schemas.microsoft.com/sharepoint/v3/contenttype/forms">
+  <Display>DocumentLibraryForm</Display>
+  <Edit>DocumentLibraryForm</Edit>
+  <New>DocumentLibraryForm</New>
+</FormTemplates>
+</file>
+
 <file path=customXml/item3.xml><?xml version="1.0" encoding="utf-8"?>
 <p:properties xmlns:p="http://schemas.microsoft.com/office/2006/metadata/properties" xmlns:xsi="http://www.w3.org/2001/XMLSchema-instance" xmlns:pc="http://schemas.microsoft.com/office/infopath/2007/PartnerControls">
   <documentManagement/>
@@ -10614,14 +10600,6 @@
 </file>
 
 <file path=customXml/itemProps1.xml><?xml version="1.0" encoding="utf-8"?>
-<ds:datastoreItem xmlns:ds="http://schemas.openxmlformats.org/officeDocument/2006/customXml" ds:itemID="{C3C0D82A-5D77-4930-8043-FB93232D4EC3}">
-  <ds:schemaRefs>
-    <ds:schemaRef ds:uri="http://schemas.microsoft.com/sharepoint/v3/contenttype/forms"/>
-  </ds:schemaRefs>
-</ds:datastoreItem>
-</file>
-
-<file path=customXml/itemProps2.xml><?xml version="1.0" encoding="utf-8"?>
 <ds:datastoreItem xmlns:ds="http://schemas.openxmlformats.org/officeDocument/2006/customXml" ds:itemID="{884A3E52-B6F1-4A6D-876B-680A1FE9CD40}">
   <ds:schemaRefs>
     <ds:schemaRef ds:uri="http://schemas.microsoft.com/office/2006/metadata/contentType"/>
@@ -10639,6 +10617,14 @@
 </ds:datastoreItem>
 </file>
 
+<file path=customXml/itemProps2.xml><?xml version="1.0" encoding="utf-8"?>
+<ds:datastoreItem xmlns:ds="http://schemas.openxmlformats.org/officeDocument/2006/customXml" ds:itemID="{C3C0D82A-5D77-4930-8043-FB93232D4EC3}">
+  <ds:schemaRefs>
+    <ds:schemaRef ds:uri="http://schemas.microsoft.com/sharepoint/v3/contenttype/forms"/>
+  </ds:schemaRefs>
+</ds:datastoreItem>
+</file>
+
 <file path=customXml/itemProps3.xml><?xml version="1.0" encoding="utf-8"?>
 <ds:datastoreItem xmlns:ds="http://schemas.openxmlformats.org/officeDocument/2006/customXml" ds:itemID="{B1DFFEE4-49B1-4AF1-9FFD-BDCB1D4C88F0}">
   <ds:schemaRefs>
@@ -10649,7 +10635,7 @@
 </file>
 
 <file path=customXml/itemProps4.xml><?xml version="1.0" encoding="utf-8"?>
-<ds:datastoreItem xmlns:ds="http://schemas.openxmlformats.org/officeDocument/2006/customXml" ds:itemID="{26626D11-0F63-4E48-901E-71650DDC4DD8}">
+<ds:datastoreItem xmlns:ds="http://schemas.openxmlformats.org/officeDocument/2006/customXml" ds:itemID="{C6F20A85-2562-47A0-A965-CF0C70557F5A}">
   <ds:schemaRefs>
     <ds:schemaRef ds:uri="http://schemas.openxmlformats.org/officeDocument/2006/bibliography"/>
   </ds:schemaRefs>

</xml_diff>

<commit_message>
T29 Mise à jour de MCD
</commit_message>
<xml_diff>
--- a/docs/Documentation de projet.docx
+++ b/docs/Documentation de projet.docx
@@ -5050,8 +5050,8 @@
           <w:lang w:val="fr-CH" w:eastAsia="fr-CH"/>
         </w:rPr>
         <w:drawing>
-          <wp:inline distT="0" distB="0" distL="0" distR="0" wp14:anchorId="28310421" wp14:editId="03AB4E9E">
-            <wp:extent cx="5759450" cy="3722370"/>
+          <wp:inline distT="0" distB="0" distL="0" distR="0" wp14:anchorId="28310421" wp14:editId="3D01F972">
+            <wp:extent cx="5755751" cy="3722370"/>
             <wp:effectExtent l="0" t="0" r="0" b="0"/>
             <wp:docPr id="2" name="Image 2"/>
             <wp:cNvGraphicFramePr>
@@ -5079,7 +5079,7 @@
                   <pic:spPr>
                     <a:xfrm>
                       <a:off x="0" y="0"/>
-                      <a:ext cx="5759450" cy="3722370"/>
+                      <a:ext cx="5755751" cy="3722370"/>
                     </a:xfrm>
                     <a:prstGeom prst="rect">
                       <a:avLst/>
@@ -5097,12 +5097,13 @@
         <w:pStyle w:val="Lgende"/>
       </w:pPr>
       <w:r>
-        <w:t>MC</w:t>
-      </w:r>
-      <w:bookmarkStart w:id="13" w:name="_GoBack"/>
-      <w:bookmarkEnd w:id="13"/>
-      <w:r>
-        <w:t>D SPLOKS, 13 janvier 2021</w:t>
+        <w:t xml:space="preserve">MCD SPLOKS, 13 </w:t>
+      </w:r>
+      <w:r>
+        <w:t>mai</w:t>
+      </w:r>
+      <w:r>
+        <w:t xml:space="preserve"> 2021</w:t>
       </w:r>
     </w:p>
     <w:p>
@@ -5118,6 +5119,8 @@
       <w:r>
         <w:br w:type="page"/>
       </w:r>
+      <w:bookmarkStart w:id="13" w:name="_GoBack"/>
+      <w:bookmarkEnd w:id="13"/>
     </w:p>
     <w:p>
       <w:pPr>
@@ -5955,7 +5958,7 @@
         <w:sz w:val="18"/>
         <w:szCs w:val="18"/>
       </w:rPr>
-      <w:t>9</w:t>
+      <w:t>12</w:t>
     </w:r>
     <w:r>
       <w:rPr>
@@ -10449,6 +10452,15 @@
 </file>
 
 <file path=customXml/item1.xml><?xml version="1.0" encoding="utf-8"?>
+<?mso-contentType ?>
+<FormTemplates xmlns="http://schemas.microsoft.com/sharepoint/v3/contenttype/forms">
+  <Display>DocumentLibraryForm</Display>
+  <Edit>DocumentLibraryForm</Edit>
+  <New>DocumentLibraryForm</New>
+</FormTemplates>
+</file>
+
+<file path=customXml/item2.xml><?xml version="1.0" encoding="utf-8"?>
 <ct:contentTypeSchema xmlns:ct="http://schemas.microsoft.com/office/2006/metadata/contentType" xmlns:ma="http://schemas.microsoft.com/office/2006/metadata/properties/metaAttributes" ct:_="" ma:_="" ma:contentTypeName="Document" ma:contentTypeID="0x0101000B38552FA7D4254E8845977232CFE53B" ma:contentTypeVersion="2" ma:contentTypeDescription="Crée un document." ma:contentTypeScope="" ma:versionID="acac6587a1624531b7bbb5e040fdc0e2">
   <xsd:schema xmlns:xsd="http://www.w3.org/2001/XMLSchema" xmlns:xs="http://www.w3.org/2001/XMLSchema" xmlns:p="http://schemas.microsoft.com/office/2006/metadata/properties" xmlns:ns2="0119da2b-60ce-4773-88fa-ebab2cde1f55" targetNamespace="http://schemas.microsoft.com/office/2006/metadata/properties" ma:root="true" ma:fieldsID="497bc8f796ffcd2b49b56101ba0507db" ns2:_="">
     <xsd:import namespace="0119da2b-60ce-4773-88fa-ebab2cde1f55"/>
@@ -10580,15 +10592,6 @@
 </ct:contentTypeSchema>
 </file>
 
-<file path=customXml/item2.xml><?xml version="1.0" encoding="utf-8"?>
-<?mso-contentType ?>
-<FormTemplates xmlns="http://schemas.microsoft.com/sharepoint/v3/contenttype/forms">
-  <Display>DocumentLibraryForm</Display>
-  <Edit>DocumentLibraryForm</Edit>
-  <New>DocumentLibraryForm</New>
-</FormTemplates>
-</file>
-
 <file path=customXml/item3.xml><?xml version="1.0" encoding="utf-8"?>
 <p:properties xmlns:p="http://schemas.microsoft.com/office/2006/metadata/properties" xmlns:xsi="http://www.w3.org/2001/XMLSchema-instance" xmlns:pc="http://schemas.microsoft.com/office/infopath/2007/PartnerControls">
   <documentManagement/>
@@ -10600,6 +10603,14 @@
 </file>
 
 <file path=customXml/itemProps1.xml><?xml version="1.0" encoding="utf-8"?>
+<ds:datastoreItem xmlns:ds="http://schemas.openxmlformats.org/officeDocument/2006/customXml" ds:itemID="{C3C0D82A-5D77-4930-8043-FB93232D4EC3}">
+  <ds:schemaRefs>
+    <ds:schemaRef ds:uri="http://schemas.microsoft.com/sharepoint/v3/contenttype/forms"/>
+  </ds:schemaRefs>
+</ds:datastoreItem>
+</file>
+
+<file path=customXml/itemProps2.xml><?xml version="1.0" encoding="utf-8"?>
 <ds:datastoreItem xmlns:ds="http://schemas.openxmlformats.org/officeDocument/2006/customXml" ds:itemID="{884A3E52-B6F1-4A6D-876B-680A1FE9CD40}">
   <ds:schemaRefs>
     <ds:schemaRef ds:uri="http://schemas.microsoft.com/office/2006/metadata/contentType"/>
@@ -10617,14 +10628,6 @@
 </ds:datastoreItem>
 </file>
 
-<file path=customXml/itemProps2.xml><?xml version="1.0" encoding="utf-8"?>
-<ds:datastoreItem xmlns:ds="http://schemas.openxmlformats.org/officeDocument/2006/customXml" ds:itemID="{C3C0D82A-5D77-4930-8043-FB93232D4EC3}">
-  <ds:schemaRefs>
-    <ds:schemaRef ds:uri="http://schemas.microsoft.com/sharepoint/v3/contenttype/forms"/>
-  </ds:schemaRefs>
-</ds:datastoreItem>
-</file>
-
 <file path=customXml/itemProps3.xml><?xml version="1.0" encoding="utf-8"?>
 <ds:datastoreItem xmlns:ds="http://schemas.openxmlformats.org/officeDocument/2006/customXml" ds:itemID="{B1DFFEE4-49B1-4AF1-9FFD-BDCB1D4C88F0}">
   <ds:schemaRefs>
@@ -10635,7 +10638,7 @@
 </file>
 
 <file path=customXml/itemProps4.xml><?xml version="1.0" encoding="utf-8"?>
-<ds:datastoreItem xmlns:ds="http://schemas.openxmlformats.org/officeDocument/2006/customXml" ds:itemID="{C6F20A85-2562-47A0-A965-CF0C70557F5A}">
+<ds:datastoreItem xmlns:ds="http://schemas.openxmlformats.org/officeDocument/2006/customXml" ds:itemID="{C32CCB08-A763-4D08-8430-ADDA6D5510FB}">
   <ds:schemaRefs>
     <ds:schemaRef ds:uri="http://schemas.openxmlformats.org/officeDocument/2006/bibliography"/>
   </ds:schemaRefs>

</xml_diff>

<commit_message>
T38 Compléter stratégie de tests
</commit_message>
<xml_diff>
--- a/docs/Documentation de projet.docx
+++ b/docs/Documentation de projet.docx
@@ -7,6 +7,8 @@
         <w:pStyle w:val="TM1"/>
         <w:jc w:val="center"/>
       </w:pPr>
+      <w:bookmarkStart w:id="0" w:name="_GoBack"/>
+      <w:bookmarkEnd w:id="0"/>
     </w:p>
     <w:p>
       <w:pPr>
@@ -3054,7 +3056,7 @@
       <w:pPr>
         <w:pStyle w:val="Titre1"/>
       </w:pPr>
-      <w:bookmarkStart w:id="0" w:name="_Toc102398194"/>
+      <w:bookmarkStart w:id="1" w:name="_Toc102398194"/>
       <w:r>
         <w:lastRenderedPageBreak/>
         <w:t>Analyse prél</w:t>
@@ -3065,17 +3067,17 @@
       <w:r>
         <w:t>minaire</w:t>
       </w:r>
-      <w:bookmarkEnd w:id="0"/>
+      <w:bookmarkEnd w:id="1"/>
     </w:p>
     <w:p>
       <w:pPr>
         <w:pStyle w:val="Titre2"/>
       </w:pPr>
-      <w:bookmarkStart w:id="1" w:name="_Toc102398195"/>
+      <w:bookmarkStart w:id="2" w:name="_Toc102398195"/>
       <w:r>
         <w:t>Introduction</w:t>
       </w:r>
-      <w:bookmarkEnd w:id="1"/>
+      <w:bookmarkEnd w:id="2"/>
       <w:r>
         <w:t xml:space="preserve"> </w:t>
       </w:r>
@@ -3132,12 +3134,12 @@
           <w:i/>
         </w:rPr>
       </w:pPr>
-      <w:bookmarkStart w:id="2" w:name="_Toc102398196"/>
+      <w:bookmarkStart w:id="3" w:name="_Toc102398196"/>
       <w:r>
         <w:lastRenderedPageBreak/>
         <w:t>Objectifs</w:t>
       </w:r>
-      <w:bookmarkEnd w:id="2"/>
+      <w:bookmarkEnd w:id="3"/>
     </w:p>
     <w:p>
       <w:r>
@@ -3164,11 +3166,11 @@
       <w:pPr>
         <w:pStyle w:val="Titre3"/>
       </w:pPr>
-      <w:bookmarkStart w:id="3" w:name="_Toc102398197"/>
+      <w:bookmarkStart w:id="4" w:name="_Toc102398197"/>
       <w:r>
         <w:t>Sprint 1</w:t>
       </w:r>
-      <w:bookmarkEnd w:id="3"/>
+      <w:bookmarkEnd w:id="4"/>
     </w:p>
     <w:p>
       <w:pPr>
@@ -3327,11 +3329,11 @@
       <w:pPr>
         <w:pStyle w:val="Titre3"/>
       </w:pPr>
-      <w:bookmarkStart w:id="4" w:name="_Toc102398198"/>
+      <w:bookmarkStart w:id="5" w:name="_Toc102398198"/>
       <w:r>
         <w:t>Sprint 2</w:t>
       </w:r>
-      <w:bookmarkEnd w:id="4"/>
+      <w:bookmarkEnd w:id="5"/>
     </w:p>
     <w:p>
       <w:pPr>
@@ -3490,11 +3492,11 @@
       <w:pPr>
         <w:pStyle w:val="Titre3"/>
       </w:pPr>
-      <w:bookmarkStart w:id="5" w:name="_Toc102398199"/>
+      <w:bookmarkStart w:id="6" w:name="_Toc102398199"/>
       <w:r>
         <w:t>Sprint 3</w:t>
       </w:r>
-      <w:bookmarkEnd w:id="5"/>
+      <w:bookmarkEnd w:id="6"/>
     </w:p>
     <w:p>
       <w:pPr>
@@ -3554,11 +3556,11 @@
       <w:pPr>
         <w:pStyle w:val="Titre3"/>
       </w:pPr>
-      <w:bookmarkStart w:id="6" w:name="_Toc102398200"/>
+      <w:bookmarkStart w:id="7" w:name="_Toc102398200"/>
       <w:r>
         <w:t>Sprint 4</w:t>
       </w:r>
-      <w:bookmarkEnd w:id="6"/>
+      <w:bookmarkEnd w:id="7"/>
     </w:p>
     <w:p>
       <w:pPr>
@@ -3608,7 +3610,7 @@
           <w:i/>
         </w:rPr>
       </w:pPr>
-      <w:bookmarkStart w:id="7" w:name="_Toc102398201"/>
+      <w:bookmarkStart w:id="8" w:name="_Toc102398201"/>
       <w:r>
         <w:lastRenderedPageBreak/>
         <w:t>Planification</w:t>
@@ -3616,7 +3618,7 @@
       <w:r>
         <w:t xml:space="preserve"> initiale</w:t>
       </w:r>
-      <w:bookmarkEnd w:id="7"/>
+      <w:bookmarkEnd w:id="8"/>
     </w:p>
     <w:p>
       <w:r>
@@ -4825,14 +4827,14 @@
       <w:pPr>
         <w:pStyle w:val="Titre1"/>
       </w:pPr>
-      <w:bookmarkStart w:id="8" w:name="_Toc102398202"/>
+      <w:bookmarkStart w:id="9" w:name="_Toc102398202"/>
       <w:r>
         <w:t>Analyse</w:t>
       </w:r>
       <w:r>
         <w:t xml:space="preserve"> / Conception</w:t>
       </w:r>
-      <w:bookmarkEnd w:id="8"/>
+      <w:bookmarkEnd w:id="9"/>
     </w:p>
     <w:p>
       <w:pPr>
@@ -4841,22 +4843,22 @@
           <w:i/>
         </w:rPr>
       </w:pPr>
-      <w:bookmarkStart w:id="9" w:name="_Toc102398203"/>
+      <w:bookmarkStart w:id="10" w:name="_Toc102398203"/>
       <w:r>
         <w:t>Concept</w:t>
       </w:r>
-      <w:bookmarkEnd w:id="9"/>
+      <w:bookmarkEnd w:id="10"/>
     </w:p>
     <w:p>
       <w:pPr>
         <w:pStyle w:val="Titre3"/>
       </w:pPr>
-      <w:bookmarkStart w:id="10" w:name="_Toc102398204"/>
+      <w:bookmarkStart w:id="11" w:name="_Toc102398204"/>
       <w:proofErr w:type="spellStart"/>
       <w:r>
         <w:t>Coliks</w:t>
       </w:r>
-      <w:bookmarkEnd w:id="10"/>
+      <w:bookmarkEnd w:id="11"/>
       <w:proofErr w:type="spellEnd"/>
     </w:p>
     <w:p>
@@ -4959,12 +4961,12 @@
       <w:pPr>
         <w:pStyle w:val="Titre3"/>
       </w:pPr>
-      <w:bookmarkStart w:id="11" w:name="_Toc102398205"/>
+      <w:bookmarkStart w:id="12" w:name="_Toc102398205"/>
       <w:r>
         <w:lastRenderedPageBreak/>
         <w:t>Schéma Réseau</w:t>
       </w:r>
-      <w:bookmarkEnd w:id="11"/>
+      <w:bookmarkEnd w:id="12"/>
     </w:p>
     <w:p>
       <w:r>
@@ -5024,12 +5026,12 @@
       <w:pPr>
         <w:pStyle w:val="Titre3"/>
       </w:pPr>
-      <w:bookmarkStart w:id="12" w:name="_Toc102398206"/>
+      <w:bookmarkStart w:id="13" w:name="_Toc102398206"/>
       <w:r>
         <w:lastRenderedPageBreak/>
         <w:t>Modèle conceptuel des données</w:t>
       </w:r>
-      <w:bookmarkEnd w:id="12"/>
+      <w:bookmarkEnd w:id="13"/>
     </w:p>
     <w:p>
       <w:r>
@@ -5119,8 +5121,6 @@
       <w:r>
         <w:br w:type="page"/>
       </w:r>
-      <w:bookmarkStart w:id="13" w:name="_GoBack"/>
-      <w:bookmarkEnd w:id="13"/>
     </w:p>
     <w:p>
       <w:pPr>
@@ -5284,7 +5284,19 @@
     <w:p/>
     <w:p>
       <w:r>
-        <w:t>Ensuite, avec l'aide de mon chef de projet et son PC, on testera l'utilisation de SPLOKS en même temps sur plusieurs machines.</w:t>
+        <w:t xml:space="preserve">Ensuite, </w:t>
+      </w:r>
+      <w:r>
+        <w:t>j’utiliserai 5 PC simultanément pour tester la robustesse de SPLOKS. Le but est de simuler l’environnement du magasin Sports-Time d’Echallens (regarder le schéma à la page 7) et vérifier le bon fonctionnement de SPLOKS quand plusieurs machines manipulent les données au même temps. Au minimum une des machines sera MacOs et les autres seront du Windows 10, elles seront toutes connectées à un partage de connexion 4G.</w:t>
+      </w:r>
+    </w:p>
+    <w:p/>
+    <w:p>
+      <w:r>
+        <w:t>Pour tout ce qui est données, j’utilise une base MySQL contenant environ 20'000 entrées</w:t>
+      </w:r>
+      <w:r>
+        <w:t xml:space="preserve"> différentes. Cela est une quantité assez importante de données et permettra de vérifier la performance de SPLOKS face à cela.</w:t>
       </w:r>
     </w:p>
     <w:p>
@@ -5958,7 +5970,7 @@
         <w:sz w:val="18"/>
         <w:szCs w:val="18"/>
       </w:rPr>
-      <w:t>12</w:t>
+      <w:t>3</w:t>
     </w:r>
     <w:r>
       <w:rPr>
@@ -6002,7 +6014,7 @@
         <w:sz w:val="18"/>
         <w:szCs w:val="18"/>
       </w:rPr>
-      <w:t>13/05/2022</w:t>
+      <w:t>16/05/2022</w:t>
     </w:r>
     <w:r>
       <w:rPr>
@@ -10638,7 +10650,7 @@
 </file>
 
 <file path=customXml/itemProps4.xml><?xml version="1.0" encoding="utf-8"?>
-<ds:datastoreItem xmlns:ds="http://schemas.openxmlformats.org/officeDocument/2006/customXml" ds:itemID="{C32CCB08-A763-4D08-8430-ADDA6D5510FB}">
+<ds:datastoreItem xmlns:ds="http://schemas.openxmlformats.org/officeDocument/2006/customXml" ds:itemID="{83D27EBB-C235-4D53-9F48-0BF043BA7DFF}">
   <ds:schemaRefs>
     <ds:schemaRef ds:uri="http://schemas.openxmlformats.org/officeDocument/2006/bibliography"/>
   </ds:schemaRefs>

</xml_diff>

<commit_message>
T49 Avancement dans la documentation de projet
</commit_message>
<xml_diff>
--- a/docs/Documentation de projet.docx
+++ b/docs/Documentation de projet.docx
@@ -7,8 +7,6 @@
         <w:pStyle w:val="TM1"/>
         <w:jc w:val="center"/>
       </w:pPr>
-      <w:bookmarkStart w:id="0" w:name="_GoBack"/>
-      <w:bookmarkEnd w:id="0"/>
     </w:p>
     <w:p>
       <w:pPr>
@@ -240,7 +238,7 @@
       <w:r>
         <w:fldChar w:fldCharType="separate"/>
       </w:r>
-      <w:hyperlink w:anchor="_Toc102398194" w:history="1">
+      <w:hyperlink w:anchor="_Toc103935708" w:history="1">
         <w:r>
           <w:rPr>
             <w:rStyle w:val="Lienhypertexte"/>
@@ -278,7 +276,7 @@
           <w:rPr>
             <w:webHidden/>
           </w:rPr>
-          <w:instrText xml:space="preserve"> PAGEREF _Toc102398194 \h </w:instrText>
+          <w:instrText xml:space="preserve"> PAGEREF _Toc103935708 \h </w:instrText>
         </w:r>
         <w:r>
           <w:rPr>
@@ -320,7 +318,7 @@
           <w:lang w:val="fr-CH" w:eastAsia="fr-CH"/>
         </w:rPr>
       </w:pPr>
-      <w:hyperlink w:anchor="_Toc102398195" w:history="1">
+      <w:hyperlink w:anchor="_Toc103935709" w:history="1">
         <w:r>
           <w:rPr>
             <w:rStyle w:val="Lienhypertexte"/>
@@ -364,7 +362,7 @@
             <w:noProof/>
             <w:webHidden/>
           </w:rPr>
-          <w:instrText xml:space="preserve"> PAGEREF _Toc102398195 \h </w:instrText>
+          <w:instrText xml:space="preserve"> PAGEREF _Toc103935709 \h </w:instrText>
         </w:r>
         <w:r>
           <w:rPr>
@@ -410,7 +408,7 @@
           <w:lang w:val="fr-CH" w:eastAsia="fr-CH"/>
         </w:rPr>
       </w:pPr>
-      <w:hyperlink w:anchor="_Toc102398196" w:history="1">
+      <w:hyperlink w:anchor="_Toc103935710" w:history="1">
         <w:r>
           <w:rPr>
             <w:rStyle w:val="Lienhypertexte"/>
@@ -455,7 +453,7 @@
             <w:noProof/>
             <w:webHidden/>
           </w:rPr>
-          <w:instrText xml:space="preserve"> PAGEREF _Toc102398196 \h </w:instrText>
+          <w:instrText xml:space="preserve"> PAGEREF _Toc103935710 \h </w:instrText>
         </w:r>
         <w:r>
           <w:rPr>
@@ -501,7 +499,7 @@
           <w:lang w:val="fr-CH" w:eastAsia="fr-CH"/>
         </w:rPr>
       </w:pPr>
-      <w:hyperlink w:anchor="_Toc102398197" w:history="1">
+      <w:hyperlink w:anchor="_Toc103935711" w:history="1">
         <w:r>
           <w:rPr>
             <w:rStyle w:val="Lienhypertexte"/>
@@ -545,7 +543,7 @@
             <w:noProof/>
             <w:webHidden/>
           </w:rPr>
-          <w:instrText xml:space="preserve"> PAGEREF _Toc102398197 \h </w:instrText>
+          <w:instrText xml:space="preserve"> PAGEREF _Toc103935711 \h </w:instrText>
         </w:r>
         <w:r>
           <w:rPr>
@@ -591,7 +589,7 @@
           <w:lang w:val="fr-CH" w:eastAsia="fr-CH"/>
         </w:rPr>
       </w:pPr>
-      <w:hyperlink w:anchor="_Toc102398198" w:history="1">
+      <w:hyperlink w:anchor="_Toc103935712" w:history="1">
         <w:r>
           <w:rPr>
             <w:rStyle w:val="Lienhypertexte"/>
@@ -635,7 +633,7 @@
             <w:noProof/>
             <w:webHidden/>
           </w:rPr>
-          <w:instrText xml:space="preserve"> PAGEREF _Toc102398198 \h </w:instrText>
+          <w:instrText xml:space="preserve"> PAGEREF _Toc103935712 \h </w:instrText>
         </w:r>
         <w:r>
           <w:rPr>
@@ -681,7 +679,7 @@
           <w:lang w:val="fr-CH" w:eastAsia="fr-CH"/>
         </w:rPr>
       </w:pPr>
-      <w:hyperlink w:anchor="_Toc102398199" w:history="1">
+      <w:hyperlink w:anchor="_Toc103935713" w:history="1">
         <w:r>
           <w:rPr>
             <w:rStyle w:val="Lienhypertexte"/>
@@ -725,7 +723,7 @@
             <w:noProof/>
             <w:webHidden/>
           </w:rPr>
-          <w:instrText xml:space="preserve"> PAGEREF _Toc102398199 \h </w:instrText>
+          <w:instrText xml:space="preserve"> PAGEREF _Toc103935713 \h </w:instrText>
         </w:r>
         <w:r>
           <w:rPr>
@@ -771,7 +769,7 @@
           <w:lang w:val="fr-CH" w:eastAsia="fr-CH"/>
         </w:rPr>
       </w:pPr>
-      <w:hyperlink w:anchor="_Toc102398200" w:history="1">
+      <w:hyperlink w:anchor="_Toc103935714" w:history="1">
         <w:r>
           <w:rPr>
             <w:rStyle w:val="Lienhypertexte"/>
@@ -815,7 +813,7 @@
             <w:noProof/>
             <w:webHidden/>
           </w:rPr>
-          <w:instrText xml:space="preserve"> PAGEREF _Toc102398200 \h </w:instrText>
+          <w:instrText xml:space="preserve"> PAGEREF _Toc103935714 \h </w:instrText>
         </w:r>
         <w:r>
           <w:rPr>
@@ -861,7 +859,7 @@
           <w:lang w:val="fr-CH" w:eastAsia="fr-CH"/>
         </w:rPr>
       </w:pPr>
-      <w:hyperlink w:anchor="_Toc102398201" w:history="1">
+      <w:hyperlink w:anchor="_Toc103935715" w:history="1">
         <w:r>
           <w:rPr>
             <w:rStyle w:val="Lienhypertexte"/>
@@ -906,7 +904,7 @@
             <w:noProof/>
             <w:webHidden/>
           </w:rPr>
-          <w:instrText xml:space="preserve"> PAGEREF _Toc102398201 \h </w:instrText>
+          <w:instrText xml:space="preserve"> PAGEREF _Toc103935715 \h </w:instrText>
         </w:r>
         <w:r>
           <w:rPr>
@@ -947,7 +945,7 @@
           <w:lang w:val="fr-CH" w:eastAsia="fr-CH"/>
         </w:rPr>
       </w:pPr>
-      <w:hyperlink w:anchor="_Toc102398202" w:history="1">
+      <w:hyperlink w:anchor="_Toc103935716" w:history="1">
         <w:r>
           <w:rPr>
             <w:rStyle w:val="Lienhypertexte"/>
@@ -985,7 +983,7 @@
           <w:rPr>
             <w:webHidden/>
           </w:rPr>
-          <w:instrText xml:space="preserve"> PAGEREF _Toc102398202 \h </w:instrText>
+          <w:instrText xml:space="preserve"> PAGEREF _Toc103935716 \h </w:instrText>
         </w:r>
         <w:r>
           <w:rPr>
@@ -1027,7 +1025,7 @@
           <w:lang w:val="fr-CH" w:eastAsia="fr-CH"/>
         </w:rPr>
       </w:pPr>
-      <w:hyperlink w:anchor="_Toc102398203" w:history="1">
+      <w:hyperlink w:anchor="_Toc103935717" w:history="1">
         <w:r>
           <w:rPr>
             <w:rStyle w:val="Lienhypertexte"/>
@@ -1072,7 +1070,7 @@
             <w:noProof/>
             <w:webHidden/>
           </w:rPr>
-          <w:instrText xml:space="preserve"> PAGEREF _Toc102398203 \h </w:instrText>
+          <w:instrText xml:space="preserve"> PAGEREF _Toc103935717 \h </w:instrText>
         </w:r>
         <w:r>
           <w:rPr>
@@ -1118,7 +1116,7 @@
           <w:lang w:val="fr-CH" w:eastAsia="fr-CH"/>
         </w:rPr>
       </w:pPr>
-      <w:hyperlink w:anchor="_Toc102398204" w:history="1">
+      <w:hyperlink w:anchor="_Toc103935718" w:history="1">
         <w:r>
           <w:rPr>
             <w:rStyle w:val="Lienhypertexte"/>
@@ -1162,7 +1160,7 @@
             <w:noProof/>
             <w:webHidden/>
           </w:rPr>
-          <w:instrText xml:space="preserve"> PAGEREF _Toc102398204 \h </w:instrText>
+          <w:instrText xml:space="preserve"> PAGEREF _Toc103935718 \h </w:instrText>
         </w:r>
         <w:r>
           <w:rPr>
@@ -1208,7 +1206,7 @@
           <w:lang w:val="fr-CH" w:eastAsia="fr-CH"/>
         </w:rPr>
       </w:pPr>
-      <w:hyperlink w:anchor="_Toc102398205" w:history="1">
+      <w:hyperlink w:anchor="_Toc103935719" w:history="1">
         <w:r>
           <w:rPr>
             <w:rStyle w:val="Lienhypertexte"/>
@@ -1252,7 +1250,7 @@
             <w:noProof/>
             <w:webHidden/>
           </w:rPr>
-          <w:instrText xml:space="preserve"> PAGEREF _Toc102398205 \h </w:instrText>
+          <w:instrText xml:space="preserve"> PAGEREF _Toc103935719 \h </w:instrText>
         </w:r>
         <w:r>
           <w:rPr>
@@ -1298,7 +1296,7 @@
           <w:lang w:val="fr-CH" w:eastAsia="fr-CH"/>
         </w:rPr>
       </w:pPr>
-      <w:hyperlink w:anchor="_Toc102398206" w:history="1">
+      <w:hyperlink w:anchor="_Toc103935720" w:history="1">
         <w:r>
           <w:rPr>
             <w:rStyle w:val="Lienhypertexte"/>
@@ -1342,7 +1340,7 @@
             <w:noProof/>
             <w:webHidden/>
           </w:rPr>
-          <w:instrText xml:space="preserve"> PAGEREF _Toc102398206 \h </w:instrText>
+          <w:instrText xml:space="preserve"> PAGEREF _Toc103935720 \h </w:instrText>
         </w:r>
         <w:r>
           <w:rPr>
@@ -1388,7 +1386,7 @@
           <w:lang w:val="fr-CH" w:eastAsia="fr-CH"/>
         </w:rPr>
       </w:pPr>
-      <w:hyperlink w:anchor="_Toc102398207" w:history="1">
+      <w:hyperlink w:anchor="_Toc103935721" w:history="1">
         <w:r>
           <w:rPr>
             <w:rStyle w:val="Lienhypertexte"/>
@@ -1432,7 +1430,7 @@
             <w:noProof/>
             <w:webHidden/>
           </w:rPr>
-          <w:instrText xml:space="preserve"> PAGEREF _Toc102398207 \h </w:instrText>
+          <w:instrText xml:space="preserve"> PAGEREF _Toc103935721 \h </w:instrText>
         </w:r>
         <w:r>
           <w:rPr>
@@ -1478,7 +1476,7 @@
           <w:lang w:val="fr-CH" w:eastAsia="fr-CH"/>
         </w:rPr>
       </w:pPr>
-      <w:hyperlink w:anchor="_Toc102398208" w:history="1">
+      <w:hyperlink w:anchor="_Toc103935722" w:history="1">
         <w:r>
           <w:rPr>
             <w:rStyle w:val="Lienhypertexte"/>
@@ -1523,7 +1521,7 @@
             <w:noProof/>
             <w:webHidden/>
           </w:rPr>
-          <w:instrText xml:space="preserve"> PAGEREF _Toc102398208 \h </w:instrText>
+          <w:instrText xml:space="preserve"> PAGEREF _Toc103935722 \h </w:instrText>
         </w:r>
         <w:r>
           <w:rPr>
@@ -1569,7 +1567,7 @@
           <w:lang w:val="fr-CH" w:eastAsia="fr-CH"/>
         </w:rPr>
       </w:pPr>
-      <w:hyperlink w:anchor="_Toc102398209" w:history="1">
+      <w:hyperlink w:anchor="_Toc103935723" w:history="1">
         <w:r>
           <w:rPr>
             <w:rStyle w:val="Lienhypertexte"/>
@@ -1613,7 +1611,7 @@
             <w:noProof/>
             <w:webHidden/>
           </w:rPr>
-          <w:instrText xml:space="preserve"> PAGEREF _Toc102398209 \h </w:instrText>
+          <w:instrText xml:space="preserve"> PAGEREF _Toc103935723 \h </w:instrText>
         </w:r>
         <w:r>
           <w:rPr>
@@ -1646,84 +1644,9 @@
     </w:p>
     <w:p>
       <w:pPr>
-        <w:pStyle w:val="TM1"/>
-        <w:rPr>
-          <w:rFonts w:asciiTheme="minorHAnsi" w:eastAsiaTheme="minorEastAsia" w:hAnsiTheme="minorHAnsi" w:cstheme="minorBidi"/>
-          <w:sz w:val="22"/>
-          <w:szCs w:val="22"/>
-          <w:lang w:val="fr-CH" w:eastAsia="fr-CH"/>
-        </w:rPr>
-      </w:pPr>
-      <w:hyperlink w:anchor="_Toc102398210" w:history="1">
-        <w:r>
-          <w:rPr>
-            <w:rStyle w:val="Lienhypertexte"/>
-          </w:rPr>
-          <w:t>3</w:t>
-        </w:r>
-        <w:r>
-          <w:rPr>
-            <w:rFonts w:asciiTheme="minorHAnsi" w:eastAsiaTheme="minorEastAsia" w:hAnsiTheme="minorHAnsi" w:cstheme="minorBidi"/>
-            <w:sz w:val="22"/>
-            <w:szCs w:val="22"/>
-            <w:lang w:val="fr-CH" w:eastAsia="fr-CH"/>
-          </w:rPr>
-          <w:tab/>
-        </w:r>
-        <w:r>
-          <w:rPr>
-            <w:rStyle w:val="Lienhypertexte"/>
-          </w:rPr>
-          <w:t>Réalisation</w:t>
-        </w:r>
-        <w:r>
-          <w:rPr>
-            <w:webHidden/>
-          </w:rPr>
-          <w:tab/>
-        </w:r>
-        <w:r>
-          <w:rPr>
-            <w:webHidden/>
-          </w:rPr>
-          <w:fldChar w:fldCharType="begin"/>
-        </w:r>
-        <w:r>
-          <w:rPr>
-            <w:webHidden/>
-          </w:rPr>
-          <w:instrText xml:space="preserve"> PAGEREF _Toc102398210 \h </w:instrText>
-        </w:r>
-        <w:r>
-          <w:rPr>
-            <w:webHidden/>
-          </w:rPr>
-        </w:r>
-        <w:r>
-          <w:rPr>
-            <w:webHidden/>
-          </w:rPr>
-          <w:fldChar w:fldCharType="separate"/>
-        </w:r>
-        <w:r>
-          <w:rPr>
-            <w:webHidden/>
-          </w:rPr>
-          <w:t>11</w:t>
-        </w:r>
-        <w:r>
-          <w:rPr>
-            <w:webHidden/>
-          </w:rPr>
-          <w:fldChar w:fldCharType="end"/>
-        </w:r>
-      </w:hyperlink>
-    </w:p>
-    <w:p>
-      <w:pPr>
-        <w:pStyle w:val="TM2"/>
-        <w:tabs>
-          <w:tab w:val="left" w:pos="800"/>
+        <w:pStyle w:val="TM3"/>
+        <w:tabs>
+          <w:tab w:val="left" w:pos="1200"/>
           <w:tab w:val="right" w:leader="dot" w:pos="9060"/>
         </w:tabs>
         <w:rPr>
@@ -1734,14 +1657,13 @@
           <w:lang w:val="fr-CH" w:eastAsia="fr-CH"/>
         </w:rPr>
       </w:pPr>
-      <w:hyperlink w:anchor="_Toc102398211" w:history="1">
+      <w:hyperlink w:anchor="_Toc103935724" w:history="1">
         <w:r>
           <w:rPr>
             <w:rStyle w:val="Lienhypertexte"/>
-            <w:i/>
-            <w:noProof/>
-          </w:rPr>
-          <w:t>3.1</w:t>
+            <w:noProof/>
+          </w:rPr>
+          <w:t>2.3.1</w:t>
         </w:r>
         <w:r>
           <w:rPr>
@@ -1758,7 +1680,7 @@
             <w:rStyle w:val="Lienhypertexte"/>
             <w:noProof/>
           </w:rPr>
-          <w:t>Erreurs restantes</w:t>
+          <w:t>GitHub</w:t>
         </w:r>
         <w:r>
           <w:rPr>
@@ -1779,7 +1701,7 @@
             <w:noProof/>
             <w:webHidden/>
           </w:rPr>
-          <w:instrText xml:space="preserve"> PAGEREF _Toc102398211 \h </w:instrText>
+          <w:instrText xml:space="preserve"> PAGEREF _Toc103935724 \h </w:instrText>
         </w:r>
         <w:r>
           <w:rPr>
@@ -1799,7 +1721,7 @@
             <w:noProof/>
             <w:webHidden/>
           </w:rPr>
-          <w:t>11</w:t>
+          <w:t>10</w:t>
         </w:r>
         <w:r>
           <w:rPr>
@@ -1812,9 +1734,9 @@
     </w:p>
     <w:p>
       <w:pPr>
-        <w:pStyle w:val="TM2"/>
-        <w:tabs>
-          <w:tab w:val="left" w:pos="800"/>
+        <w:pStyle w:val="TM3"/>
+        <w:tabs>
+          <w:tab w:val="left" w:pos="1200"/>
           <w:tab w:val="right" w:leader="dot" w:pos="9060"/>
         </w:tabs>
         <w:rPr>
@@ -1825,14 +1747,13 @@
           <w:lang w:val="fr-CH" w:eastAsia="fr-CH"/>
         </w:rPr>
       </w:pPr>
-      <w:hyperlink w:anchor="_Toc102398212" w:history="1">
+      <w:hyperlink w:anchor="_Toc103935725" w:history="1">
         <w:r>
           <w:rPr>
             <w:rStyle w:val="Lienhypertexte"/>
-            <w:i/>
-            <w:noProof/>
-          </w:rPr>
-          <w:t>3.2</w:t>
+            <w:noProof/>
+          </w:rPr>
+          <w:t>2.3.2</w:t>
         </w:r>
         <w:r>
           <w:rPr>
@@ -1849,7 +1770,7 @@
             <w:rStyle w:val="Lienhypertexte"/>
             <w:noProof/>
           </w:rPr>
-          <w:t>Liste des documents fournis</w:t>
+          <w:t>Problème avec disque de stockage</w:t>
         </w:r>
         <w:r>
           <w:rPr>
@@ -1870,7 +1791,7 @@
             <w:noProof/>
             <w:webHidden/>
           </w:rPr>
-          <w:instrText xml:space="preserve"> PAGEREF _Toc102398212 \h </w:instrText>
+          <w:instrText xml:space="preserve"> PAGEREF _Toc103935725 \h </w:instrText>
         </w:r>
         <w:r>
           <w:rPr>
@@ -1890,11 +1811,86 @@
             <w:noProof/>
             <w:webHidden/>
           </w:rPr>
+          <w:t>10</w:t>
+        </w:r>
+        <w:r>
+          <w:rPr>
+            <w:noProof/>
+            <w:webHidden/>
+          </w:rPr>
+          <w:fldChar w:fldCharType="end"/>
+        </w:r>
+      </w:hyperlink>
+    </w:p>
+    <w:p>
+      <w:pPr>
+        <w:pStyle w:val="TM1"/>
+        <w:rPr>
+          <w:rFonts w:asciiTheme="minorHAnsi" w:eastAsiaTheme="minorEastAsia" w:hAnsiTheme="minorHAnsi" w:cstheme="minorBidi"/>
+          <w:sz w:val="22"/>
+          <w:szCs w:val="22"/>
+          <w:lang w:val="fr-CH" w:eastAsia="fr-CH"/>
+        </w:rPr>
+      </w:pPr>
+      <w:hyperlink w:anchor="_Toc103935726" w:history="1">
+        <w:r>
+          <w:rPr>
+            <w:rStyle w:val="Lienhypertexte"/>
+          </w:rPr>
+          <w:t>3</w:t>
+        </w:r>
+        <w:r>
+          <w:rPr>
+            <w:rFonts w:asciiTheme="minorHAnsi" w:eastAsiaTheme="minorEastAsia" w:hAnsiTheme="minorHAnsi" w:cstheme="minorBidi"/>
+            <w:sz w:val="22"/>
+            <w:szCs w:val="22"/>
+            <w:lang w:val="fr-CH" w:eastAsia="fr-CH"/>
+          </w:rPr>
+          <w:tab/>
+        </w:r>
+        <w:r>
+          <w:rPr>
+            <w:rStyle w:val="Lienhypertexte"/>
+          </w:rPr>
+          <w:t>Réalisation</w:t>
+        </w:r>
+        <w:r>
+          <w:rPr>
+            <w:webHidden/>
+          </w:rPr>
+          <w:tab/>
+        </w:r>
+        <w:r>
+          <w:rPr>
+            <w:webHidden/>
+          </w:rPr>
+          <w:fldChar w:fldCharType="begin"/>
+        </w:r>
+        <w:r>
+          <w:rPr>
+            <w:webHidden/>
+          </w:rPr>
+          <w:instrText xml:space="preserve"> PAGEREF _Toc103935726 \h </w:instrText>
+        </w:r>
+        <w:r>
+          <w:rPr>
+            <w:webHidden/>
+          </w:rPr>
+        </w:r>
+        <w:r>
+          <w:rPr>
+            <w:webHidden/>
+          </w:rPr>
+          <w:fldChar w:fldCharType="separate"/>
+        </w:r>
+        <w:r>
+          <w:rPr>
+            <w:webHidden/>
+          </w:rPr>
           <w:t>11</w:t>
         </w:r>
         <w:r>
           <w:rPr>
-            <w:noProof/>
             <w:webHidden/>
           </w:rPr>
           <w:fldChar w:fldCharType="end"/>
@@ -1903,9 +1899,9 @@
     </w:p>
     <w:p>
       <w:pPr>
-        <w:pStyle w:val="TM3"/>
-        <w:tabs>
-          <w:tab w:val="left" w:pos="1200"/>
+        <w:pStyle w:val="TM2"/>
+        <w:tabs>
+          <w:tab w:val="left" w:pos="800"/>
           <w:tab w:val="right" w:leader="dot" w:pos="9060"/>
         </w:tabs>
         <w:rPr>
@@ -1916,13 +1912,14 @@
           <w:lang w:val="fr-CH" w:eastAsia="fr-CH"/>
         </w:rPr>
       </w:pPr>
-      <w:hyperlink w:anchor="_Toc102398213" w:history="1">
+      <w:hyperlink w:anchor="_Toc103935727" w:history="1">
         <w:r>
           <w:rPr>
             <w:rStyle w:val="Lienhypertexte"/>
-            <w:noProof/>
-          </w:rPr>
-          <w:t>3.2.1</w:t>
+            <w:i/>
+            <w:noProof/>
+          </w:rPr>
+          <w:t>3.1</w:t>
         </w:r>
         <w:r>
           <w:rPr>
@@ -1939,7 +1936,7 @@
             <w:rStyle w:val="Lienhypertexte"/>
             <w:noProof/>
           </w:rPr>
-          <w:t>Journal de travail</w:t>
+          <w:t>Erreurs restantes</w:t>
         </w:r>
         <w:r>
           <w:rPr>
@@ -1960,7 +1957,7 @@
             <w:noProof/>
             <w:webHidden/>
           </w:rPr>
-          <w:instrText xml:space="preserve"> PAGEREF _Toc102398213 \h </w:instrText>
+          <w:instrText xml:space="preserve"> PAGEREF _Toc103935727 \h </w:instrText>
         </w:r>
         <w:r>
           <w:rPr>
@@ -1993,9 +1990,9 @@
     </w:p>
     <w:p>
       <w:pPr>
-        <w:pStyle w:val="TM3"/>
-        <w:tabs>
-          <w:tab w:val="left" w:pos="1200"/>
+        <w:pStyle w:val="TM2"/>
+        <w:tabs>
+          <w:tab w:val="left" w:pos="800"/>
           <w:tab w:val="right" w:leader="dot" w:pos="9060"/>
         </w:tabs>
         <w:rPr>
@@ -2006,13 +2003,14 @@
           <w:lang w:val="fr-CH" w:eastAsia="fr-CH"/>
         </w:rPr>
       </w:pPr>
-      <w:hyperlink w:anchor="_Toc102398214" w:history="1">
+      <w:hyperlink w:anchor="_Toc103935728" w:history="1">
         <w:r>
           <w:rPr>
             <w:rStyle w:val="Lienhypertexte"/>
-            <w:noProof/>
-          </w:rPr>
-          <w:t>3.2.2</w:t>
+            <w:i/>
+            <w:noProof/>
+          </w:rPr>
+          <w:t>3.2</w:t>
         </w:r>
         <w:r>
           <w:rPr>
@@ -2029,7 +2027,7 @@
             <w:rStyle w:val="Lienhypertexte"/>
             <w:noProof/>
           </w:rPr>
-          <w:t>Journal de bord</w:t>
+          <w:t>Liste des documents fournis</w:t>
         </w:r>
         <w:r>
           <w:rPr>
@@ -2050,7 +2048,7 @@
             <w:noProof/>
             <w:webHidden/>
           </w:rPr>
-          <w:instrText xml:space="preserve"> PAGEREF _Toc102398214 \h </w:instrText>
+          <w:instrText xml:space="preserve"> PAGEREF _Toc103935728 \h </w:instrText>
         </w:r>
         <w:r>
           <w:rPr>
@@ -2096,13 +2094,13 @@
           <w:lang w:val="fr-CH" w:eastAsia="fr-CH"/>
         </w:rPr>
       </w:pPr>
-      <w:hyperlink w:anchor="_Toc102398215" w:history="1">
+      <w:hyperlink w:anchor="_Toc103935729" w:history="1">
         <w:r>
           <w:rPr>
             <w:rStyle w:val="Lienhypertexte"/>
             <w:noProof/>
           </w:rPr>
-          <w:t>3.2.3</w:t>
+          <w:t>3.2.1</w:t>
         </w:r>
         <w:r>
           <w:rPr>
@@ -2119,7 +2117,7 @@
             <w:rStyle w:val="Lienhypertexte"/>
             <w:noProof/>
           </w:rPr>
-          <w:t>Documentation de projet</w:t>
+          <w:t>Journal de travail</w:t>
         </w:r>
         <w:r>
           <w:rPr>
@@ -2140,7 +2138,7 @@
             <w:noProof/>
             <w:webHidden/>
           </w:rPr>
-          <w:instrText xml:space="preserve"> PAGEREF _Toc102398215 \h </w:instrText>
+          <w:instrText xml:space="preserve"> PAGEREF _Toc103935729 \h </w:instrText>
         </w:r>
         <w:r>
           <w:rPr>
@@ -2173,84 +2171,9 @@
     </w:p>
     <w:p>
       <w:pPr>
-        <w:pStyle w:val="TM1"/>
-        <w:rPr>
-          <w:rFonts w:asciiTheme="minorHAnsi" w:eastAsiaTheme="minorEastAsia" w:hAnsiTheme="minorHAnsi" w:cstheme="minorBidi"/>
-          <w:sz w:val="22"/>
-          <w:szCs w:val="22"/>
-          <w:lang w:val="fr-CH" w:eastAsia="fr-CH"/>
-        </w:rPr>
-      </w:pPr>
-      <w:hyperlink w:anchor="_Toc102398216" w:history="1">
-        <w:r>
-          <w:rPr>
-            <w:rStyle w:val="Lienhypertexte"/>
-          </w:rPr>
-          <w:t>4</w:t>
-        </w:r>
-        <w:r>
-          <w:rPr>
-            <w:rFonts w:asciiTheme="minorHAnsi" w:eastAsiaTheme="minorEastAsia" w:hAnsiTheme="minorHAnsi" w:cstheme="minorBidi"/>
-            <w:sz w:val="22"/>
-            <w:szCs w:val="22"/>
-            <w:lang w:val="fr-CH" w:eastAsia="fr-CH"/>
-          </w:rPr>
-          <w:tab/>
-        </w:r>
-        <w:r>
-          <w:rPr>
-            <w:rStyle w:val="Lienhypertexte"/>
-          </w:rPr>
-          <w:t>Conclusions</w:t>
-        </w:r>
-        <w:r>
-          <w:rPr>
-            <w:webHidden/>
-          </w:rPr>
-          <w:tab/>
-        </w:r>
-        <w:r>
-          <w:rPr>
-            <w:webHidden/>
-          </w:rPr>
-          <w:fldChar w:fldCharType="begin"/>
-        </w:r>
-        <w:r>
-          <w:rPr>
-            <w:webHidden/>
-          </w:rPr>
-          <w:instrText xml:space="preserve"> PAGEREF _Toc102398216 \h </w:instrText>
-        </w:r>
-        <w:r>
-          <w:rPr>
-            <w:webHidden/>
-          </w:rPr>
-        </w:r>
-        <w:r>
-          <w:rPr>
-            <w:webHidden/>
-          </w:rPr>
-          <w:fldChar w:fldCharType="separate"/>
-        </w:r>
-        <w:r>
-          <w:rPr>
-            <w:webHidden/>
-          </w:rPr>
-          <w:t>12</w:t>
-        </w:r>
-        <w:r>
-          <w:rPr>
-            <w:webHidden/>
-          </w:rPr>
-          <w:fldChar w:fldCharType="end"/>
-        </w:r>
-      </w:hyperlink>
-    </w:p>
-    <w:p>
-      <w:pPr>
-        <w:pStyle w:val="TM2"/>
-        <w:tabs>
-          <w:tab w:val="left" w:pos="800"/>
+        <w:pStyle w:val="TM3"/>
+        <w:tabs>
+          <w:tab w:val="left" w:pos="1200"/>
           <w:tab w:val="right" w:leader="dot" w:pos="9060"/>
         </w:tabs>
         <w:rPr>
@@ -2261,13 +2184,13 @@
           <w:lang w:val="fr-CH" w:eastAsia="fr-CH"/>
         </w:rPr>
       </w:pPr>
-      <w:hyperlink w:anchor="_Toc102398217" w:history="1">
+      <w:hyperlink w:anchor="_Toc103935730" w:history="1">
         <w:r>
           <w:rPr>
             <w:rStyle w:val="Lienhypertexte"/>
             <w:noProof/>
           </w:rPr>
-          <w:t>4.1</w:t>
+          <w:t>3.2.2</w:t>
         </w:r>
         <w:r>
           <w:rPr>
@@ -2284,7 +2207,7 @@
             <w:rStyle w:val="Lienhypertexte"/>
             <w:noProof/>
           </w:rPr>
-          <w:t>Objectifs atteints</w:t>
+          <w:t>Journal de bord</w:t>
         </w:r>
         <w:r>
           <w:rPr>
@@ -2305,7 +2228,7 @@
             <w:noProof/>
             <w:webHidden/>
           </w:rPr>
-          <w:instrText xml:space="preserve"> PAGEREF _Toc102398217 \h </w:instrText>
+          <w:instrText xml:space="preserve"> PAGEREF _Toc103935730 \h </w:instrText>
         </w:r>
         <w:r>
           <w:rPr>
@@ -2325,7 +2248,7 @@
             <w:noProof/>
             <w:webHidden/>
           </w:rPr>
-          <w:t>12</w:t>
+          <w:t>11</w:t>
         </w:r>
         <w:r>
           <w:rPr>
@@ -2338,9 +2261,9 @@
     </w:p>
     <w:p>
       <w:pPr>
-        <w:pStyle w:val="TM2"/>
-        <w:tabs>
-          <w:tab w:val="left" w:pos="800"/>
+        <w:pStyle w:val="TM3"/>
+        <w:tabs>
+          <w:tab w:val="left" w:pos="1200"/>
           <w:tab w:val="right" w:leader="dot" w:pos="9060"/>
         </w:tabs>
         <w:rPr>
@@ -2351,13 +2274,13 @@
           <w:lang w:val="fr-CH" w:eastAsia="fr-CH"/>
         </w:rPr>
       </w:pPr>
-      <w:hyperlink w:anchor="_Toc102398218" w:history="1">
+      <w:hyperlink w:anchor="_Toc103935731" w:history="1">
         <w:r>
           <w:rPr>
             <w:rStyle w:val="Lienhypertexte"/>
             <w:noProof/>
           </w:rPr>
-          <w:t>4.2</w:t>
+          <w:t>3.2.3</w:t>
         </w:r>
         <w:r>
           <w:rPr>
@@ -2374,7 +2297,7 @@
             <w:rStyle w:val="Lienhypertexte"/>
             <w:noProof/>
           </w:rPr>
-          <w:t>Objectifs non-atteints</w:t>
+          <w:t>Documentation de projet</w:t>
         </w:r>
         <w:r>
           <w:rPr>
@@ -2395,7 +2318,7 @@
             <w:noProof/>
             <w:webHidden/>
           </w:rPr>
-          <w:instrText xml:space="preserve"> PAGEREF _Toc102398218 \h </w:instrText>
+          <w:instrText xml:space="preserve"> PAGEREF _Toc103935731 \h </w:instrText>
         </w:r>
         <w:r>
           <w:rPr>
@@ -2415,11 +2338,86 @@
             <w:noProof/>
             <w:webHidden/>
           </w:rPr>
+          <w:t>11</w:t>
+        </w:r>
+        <w:r>
+          <w:rPr>
+            <w:noProof/>
+            <w:webHidden/>
+          </w:rPr>
+          <w:fldChar w:fldCharType="end"/>
+        </w:r>
+      </w:hyperlink>
+    </w:p>
+    <w:p>
+      <w:pPr>
+        <w:pStyle w:val="TM1"/>
+        <w:rPr>
+          <w:rFonts w:asciiTheme="minorHAnsi" w:eastAsiaTheme="minorEastAsia" w:hAnsiTheme="minorHAnsi" w:cstheme="minorBidi"/>
+          <w:sz w:val="22"/>
+          <w:szCs w:val="22"/>
+          <w:lang w:val="fr-CH" w:eastAsia="fr-CH"/>
+        </w:rPr>
+      </w:pPr>
+      <w:hyperlink w:anchor="_Toc103935732" w:history="1">
+        <w:r>
+          <w:rPr>
+            <w:rStyle w:val="Lienhypertexte"/>
+          </w:rPr>
+          <w:t>4</w:t>
+        </w:r>
+        <w:r>
+          <w:rPr>
+            <w:rFonts w:asciiTheme="minorHAnsi" w:eastAsiaTheme="minorEastAsia" w:hAnsiTheme="minorHAnsi" w:cstheme="minorBidi"/>
+            <w:sz w:val="22"/>
+            <w:szCs w:val="22"/>
+            <w:lang w:val="fr-CH" w:eastAsia="fr-CH"/>
+          </w:rPr>
+          <w:tab/>
+        </w:r>
+        <w:r>
+          <w:rPr>
+            <w:rStyle w:val="Lienhypertexte"/>
+          </w:rPr>
+          <w:t>Conclusions</w:t>
+        </w:r>
+        <w:r>
+          <w:rPr>
+            <w:webHidden/>
+          </w:rPr>
+          <w:tab/>
+        </w:r>
+        <w:r>
+          <w:rPr>
+            <w:webHidden/>
+          </w:rPr>
+          <w:fldChar w:fldCharType="begin"/>
+        </w:r>
+        <w:r>
+          <w:rPr>
+            <w:webHidden/>
+          </w:rPr>
+          <w:instrText xml:space="preserve"> PAGEREF _Toc103935732 \h </w:instrText>
+        </w:r>
+        <w:r>
+          <w:rPr>
+            <w:webHidden/>
+          </w:rPr>
+        </w:r>
+        <w:r>
+          <w:rPr>
+            <w:webHidden/>
+          </w:rPr>
+          <w:fldChar w:fldCharType="separate"/>
+        </w:r>
+        <w:r>
+          <w:rPr>
+            <w:webHidden/>
+          </w:rPr>
           <w:t>12</w:t>
         </w:r>
         <w:r>
           <w:rPr>
-            <w:noProof/>
             <w:webHidden/>
           </w:rPr>
           <w:fldChar w:fldCharType="end"/>
@@ -2441,13 +2439,13 @@
           <w:lang w:val="fr-CH" w:eastAsia="fr-CH"/>
         </w:rPr>
       </w:pPr>
-      <w:hyperlink w:anchor="_Toc102398219" w:history="1">
+      <w:hyperlink w:anchor="_Toc103935733" w:history="1">
         <w:r>
           <w:rPr>
             <w:rStyle w:val="Lienhypertexte"/>
             <w:noProof/>
           </w:rPr>
-          <w:t>4.3</w:t>
+          <w:t>4.1</w:t>
         </w:r>
         <w:r>
           <w:rPr>
@@ -2464,7 +2462,7 @@
             <w:rStyle w:val="Lienhypertexte"/>
             <w:noProof/>
           </w:rPr>
-          <w:t>Points positifs / négatifs</w:t>
+          <w:t>Objectifs atteints</w:t>
         </w:r>
         <w:r>
           <w:rPr>
@@ -2485,7 +2483,7 @@
             <w:noProof/>
             <w:webHidden/>
           </w:rPr>
-          <w:instrText xml:space="preserve"> PAGEREF _Toc102398219 \h </w:instrText>
+          <w:instrText xml:space="preserve"> PAGEREF _Toc103935733 \h </w:instrText>
         </w:r>
         <w:r>
           <w:rPr>
@@ -2531,13 +2529,13 @@
           <w:lang w:val="fr-CH" w:eastAsia="fr-CH"/>
         </w:rPr>
       </w:pPr>
-      <w:hyperlink w:anchor="_Toc102398220" w:history="1">
+      <w:hyperlink w:anchor="_Toc103935734" w:history="1">
         <w:r>
           <w:rPr>
             <w:rStyle w:val="Lienhypertexte"/>
             <w:noProof/>
           </w:rPr>
-          <w:t>4.4</w:t>
+          <w:t>4.2</w:t>
         </w:r>
         <w:r>
           <w:rPr>
@@ -2554,7 +2552,7 @@
             <w:rStyle w:val="Lienhypertexte"/>
             <w:noProof/>
           </w:rPr>
-          <w:t>Suites possibles pour le projet</w:t>
+          <w:t>Objectifs non-atteints</w:t>
         </w:r>
         <w:r>
           <w:rPr>
@@ -2575,7 +2573,7 @@
             <w:noProof/>
             <w:webHidden/>
           </w:rPr>
-          <w:instrText xml:space="preserve"> PAGEREF _Toc102398220 \h </w:instrText>
+          <w:instrText xml:space="preserve"> PAGEREF _Toc103935734 \h </w:instrText>
         </w:r>
         <w:r>
           <w:rPr>
@@ -2600,81 +2598,6 @@
         <w:r>
           <w:rPr>
             <w:noProof/>
-            <w:webHidden/>
-          </w:rPr>
-          <w:fldChar w:fldCharType="end"/>
-        </w:r>
-      </w:hyperlink>
-    </w:p>
-    <w:p>
-      <w:pPr>
-        <w:pStyle w:val="TM1"/>
-        <w:rPr>
-          <w:rFonts w:asciiTheme="minorHAnsi" w:eastAsiaTheme="minorEastAsia" w:hAnsiTheme="minorHAnsi" w:cstheme="minorBidi"/>
-          <w:sz w:val="22"/>
-          <w:szCs w:val="22"/>
-          <w:lang w:val="fr-CH" w:eastAsia="fr-CH"/>
-        </w:rPr>
-      </w:pPr>
-      <w:hyperlink w:anchor="_Toc102398221" w:history="1">
-        <w:r>
-          <w:rPr>
-            <w:rStyle w:val="Lienhypertexte"/>
-          </w:rPr>
-          <w:t>5</w:t>
-        </w:r>
-        <w:r>
-          <w:rPr>
-            <w:rFonts w:asciiTheme="minorHAnsi" w:eastAsiaTheme="minorEastAsia" w:hAnsiTheme="minorHAnsi" w:cstheme="minorBidi"/>
-            <w:sz w:val="22"/>
-            <w:szCs w:val="22"/>
-            <w:lang w:val="fr-CH" w:eastAsia="fr-CH"/>
-          </w:rPr>
-          <w:tab/>
-        </w:r>
-        <w:r>
-          <w:rPr>
-            <w:rStyle w:val="Lienhypertexte"/>
-          </w:rPr>
-          <w:t>Annexes</w:t>
-        </w:r>
-        <w:r>
-          <w:rPr>
-            <w:webHidden/>
-          </w:rPr>
-          <w:tab/>
-        </w:r>
-        <w:r>
-          <w:rPr>
-            <w:webHidden/>
-          </w:rPr>
-          <w:fldChar w:fldCharType="begin"/>
-        </w:r>
-        <w:r>
-          <w:rPr>
-            <w:webHidden/>
-          </w:rPr>
-          <w:instrText xml:space="preserve"> PAGEREF _Toc102398221 \h </w:instrText>
-        </w:r>
-        <w:r>
-          <w:rPr>
-            <w:webHidden/>
-          </w:rPr>
-        </w:r>
-        <w:r>
-          <w:rPr>
-            <w:webHidden/>
-          </w:rPr>
-          <w:fldChar w:fldCharType="separate"/>
-        </w:r>
-        <w:r>
-          <w:rPr>
-            <w:webHidden/>
-          </w:rPr>
-          <w:t>12</w:t>
-        </w:r>
-        <w:r>
-          <w:rPr>
             <w:webHidden/>
           </w:rPr>
           <w:fldChar w:fldCharType="end"/>
@@ -2696,14 +2619,13 @@
           <w:lang w:val="fr-CH" w:eastAsia="fr-CH"/>
         </w:rPr>
       </w:pPr>
-      <w:hyperlink w:anchor="_Toc102398222" w:history="1">
+      <w:hyperlink w:anchor="_Toc103935735" w:history="1">
         <w:r>
           <w:rPr>
             <w:rStyle w:val="Lienhypertexte"/>
-            <w:i/>
-            <w:noProof/>
-          </w:rPr>
-          <w:t>5.1</w:t>
+            <w:noProof/>
+          </w:rPr>
+          <w:t>4.3</w:t>
         </w:r>
         <w:r>
           <w:rPr>
@@ -2720,7 +2642,7 @@
             <w:rStyle w:val="Lienhypertexte"/>
             <w:noProof/>
           </w:rPr>
-          <w:t>Sources – Bibliographie</w:t>
+          <w:t>Points positifs / négatifs</w:t>
         </w:r>
         <w:r>
           <w:rPr>
@@ -2741,7 +2663,7 @@
             <w:noProof/>
             <w:webHidden/>
           </w:rPr>
-          <w:instrText xml:space="preserve"> PAGEREF _Toc102398222 \h </w:instrText>
+          <w:instrText xml:space="preserve"> PAGEREF _Toc103935735 \h </w:instrText>
         </w:r>
         <w:r>
           <w:rPr>
@@ -2787,14 +2709,13 @@
           <w:lang w:val="fr-CH" w:eastAsia="fr-CH"/>
         </w:rPr>
       </w:pPr>
-      <w:hyperlink w:anchor="_Toc102398223" w:history="1">
+      <w:hyperlink w:anchor="_Toc103935736" w:history="1">
         <w:r>
           <w:rPr>
             <w:rStyle w:val="Lienhypertexte"/>
-            <w:i/>
-            <w:noProof/>
-          </w:rPr>
-          <w:t>5.2</w:t>
+            <w:noProof/>
+          </w:rPr>
+          <w:t>4.4</w:t>
         </w:r>
         <w:r>
           <w:rPr>
@@ -2811,7 +2732,7 @@
             <w:rStyle w:val="Lienhypertexte"/>
             <w:noProof/>
           </w:rPr>
-          <w:t>Journal de travail</w:t>
+          <w:t>Suites possibles pour le projet</w:t>
         </w:r>
         <w:r>
           <w:rPr>
@@ -2832,7 +2753,7 @@
             <w:noProof/>
             <w:webHidden/>
           </w:rPr>
-          <w:instrText xml:space="preserve"> PAGEREF _Toc102398223 \h </w:instrText>
+          <w:instrText xml:space="preserve"> PAGEREF _Toc103935736 \h </w:instrText>
         </w:r>
         <w:r>
           <w:rPr>
@@ -2857,6 +2778,81 @@
         <w:r>
           <w:rPr>
             <w:noProof/>
+            <w:webHidden/>
+          </w:rPr>
+          <w:fldChar w:fldCharType="end"/>
+        </w:r>
+      </w:hyperlink>
+    </w:p>
+    <w:p>
+      <w:pPr>
+        <w:pStyle w:val="TM1"/>
+        <w:rPr>
+          <w:rFonts w:asciiTheme="minorHAnsi" w:eastAsiaTheme="minorEastAsia" w:hAnsiTheme="minorHAnsi" w:cstheme="minorBidi"/>
+          <w:sz w:val="22"/>
+          <w:szCs w:val="22"/>
+          <w:lang w:val="fr-CH" w:eastAsia="fr-CH"/>
+        </w:rPr>
+      </w:pPr>
+      <w:hyperlink w:anchor="_Toc103935737" w:history="1">
+        <w:r>
+          <w:rPr>
+            <w:rStyle w:val="Lienhypertexte"/>
+          </w:rPr>
+          <w:t>5</w:t>
+        </w:r>
+        <w:r>
+          <w:rPr>
+            <w:rFonts w:asciiTheme="minorHAnsi" w:eastAsiaTheme="minorEastAsia" w:hAnsiTheme="minorHAnsi" w:cstheme="minorBidi"/>
+            <w:sz w:val="22"/>
+            <w:szCs w:val="22"/>
+            <w:lang w:val="fr-CH" w:eastAsia="fr-CH"/>
+          </w:rPr>
+          <w:tab/>
+        </w:r>
+        <w:r>
+          <w:rPr>
+            <w:rStyle w:val="Lienhypertexte"/>
+          </w:rPr>
+          <w:t>Annexes</w:t>
+        </w:r>
+        <w:r>
+          <w:rPr>
+            <w:webHidden/>
+          </w:rPr>
+          <w:tab/>
+        </w:r>
+        <w:r>
+          <w:rPr>
+            <w:webHidden/>
+          </w:rPr>
+          <w:fldChar w:fldCharType="begin"/>
+        </w:r>
+        <w:r>
+          <w:rPr>
+            <w:webHidden/>
+          </w:rPr>
+          <w:instrText xml:space="preserve"> PAGEREF _Toc103935737 \h </w:instrText>
+        </w:r>
+        <w:r>
+          <w:rPr>
+            <w:webHidden/>
+          </w:rPr>
+        </w:r>
+        <w:r>
+          <w:rPr>
+            <w:webHidden/>
+          </w:rPr>
+          <w:fldChar w:fldCharType="separate"/>
+        </w:r>
+        <w:r>
+          <w:rPr>
+            <w:webHidden/>
+          </w:rPr>
+          <w:t>12</w:t>
+        </w:r>
+        <w:r>
+          <w:rPr>
             <w:webHidden/>
           </w:rPr>
           <w:fldChar w:fldCharType="end"/>
@@ -2878,14 +2874,13 @@
           <w:lang w:val="fr-CH" w:eastAsia="fr-CH"/>
         </w:rPr>
       </w:pPr>
-      <w:hyperlink w:anchor="_Toc102398224" w:history="1">
+      <w:hyperlink w:anchor="_Toc103935738" w:history="1">
         <w:r>
           <w:rPr>
             <w:rStyle w:val="Lienhypertexte"/>
-            <w:i/>
-            <w:noProof/>
-          </w:rPr>
-          <w:t>5.3</w:t>
+            <w:noProof/>
+          </w:rPr>
+          <w:t>5.1</w:t>
         </w:r>
         <w:r>
           <w:rPr>
@@ -2902,7 +2897,7 @@
             <w:rStyle w:val="Lienhypertexte"/>
             <w:noProof/>
           </w:rPr>
-          <w:t>Manuel d'Installation</w:t>
+          <w:t>Sources – Bibliographie</w:t>
         </w:r>
         <w:r>
           <w:rPr>
@@ -2923,7 +2918,7 @@
             <w:noProof/>
             <w:webHidden/>
           </w:rPr>
-          <w:instrText xml:space="preserve"> PAGEREF _Toc102398224 \h </w:instrText>
+          <w:instrText xml:space="preserve"> PAGEREF _Toc103935738 \h </w:instrText>
         </w:r>
         <w:r>
           <w:rPr>
@@ -2956,9 +2951,9 @@
     </w:p>
     <w:p>
       <w:pPr>
-        <w:pStyle w:val="TM2"/>
-        <w:tabs>
-          <w:tab w:val="left" w:pos="800"/>
+        <w:pStyle w:val="TM3"/>
+        <w:tabs>
+          <w:tab w:val="left" w:pos="1200"/>
           <w:tab w:val="right" w:leader="dot" w:pos="9060"/>
         </w:tabs>
         <w:rPr>
@@ -2969,13 +2964,13 @@
           <w:lang w:val="fr-CH" w:eastAsia="fr-CH"/>
         </w:rPr>
       </w:pPr>
-      <w:hyperlink w:anchor="_Toc102398225" w:history="1">
+      <w:hyperlink w:anchor="_Toc103935739" w:history="1">
         <w:r>
           <w:rPr>
             <w:rStyle w:val="Lienhypertexte"/>
             <w:noProof/>
           </w:rPr>
-          <w:t>5.4</w:t>
+          <w:t>5.1.1</w:t>
         </w:r>
         <w:r>
           <w:rPr>
@@ -2992,6 +2987,277 @@
             <w:rStyle w:val="Lienhypertexte"/>
             <w:noProof/>
           </w:rPr>
+          <w:t>Doutes MySQL</w:t>
+        </w:r>
+        <w:r>
+          <w:rPr>
+            <w:noProof/>
+            <w:webHidden/>
+          </w:rPr>
+          <w:tab/>
+        </w:r>
+        <w:r>
+          <w:rPr>
+            <w:noProof/>
+            <w:webHidden/>
+          </w:rPr>
+          <w:fldChar w:fldCharType="begin"/>
+        </w:r>
+        <w:r>
+          <w:rPr>
+            <w:noProof/>
+            <w:webHidden/>
+          </w:rPr>
+          <w:instrText xml:space="preserve"> PAGEREF _Toc103935739 \h </w:instrText>
+        </w:r>
+        <w:r>
+          <w:rPr>
+            <w:noProof/>
+            <w:webHidden/>
+          </w:rPr>
+        </w:r>
+        <w:r>
+          <w:rPr>
+            <w:noProof/>
+            <w:webHidden/>
+          </w:rPr>
+          <w:fldChar w:fldCharType="separate"/>
+        </w:r>
+        <w:r>
+          <w:rPr>
+            <w:noProof/>
+            <w:webHidden/>
+          </w:rPr>
+          <w:t>12</w:t>
+        </w:r>
+        <w:r>
+          <w:rPr>
+            <w:noProof/>
+            <w:webHidden/>
+          </w:rPr>
+          <w:fldChar w:fldCharType="end"/>
+        </w:r>
+      </w:hyperlink>
+    </w:p>
+    <w:p>
+      <w:pPr>
+        <w:pStyle w:val="TM2"/>
+        <w:tabs>
+          <w:tab w:val="left" w:pos="800"/>
+          <w:tab w:val="right" w:leader="dot" w:pos="9060"/>
+        </w:tabs>
+        <w:rPr>
+          <w:rFonts w:asciiTheme="minorHAnsi" w:eastAsiaTheme="minorEastAsia" w:hAnsiTheme="minorHAnsi" w:cstheme="minorBidi"/>
+          <w:noProof/>
+          <w:sz w:val="22"/>
+          <w:szCs w:val="22"/>
+          <w:lang w:val="fr-CH" w:eastAsia="fr-CH"/>
+        </w:rPr>
+      </w:pPr>
+      <w:hyperlink w:anchor="_Toc103935740" w:history="1">
+        <w:r>
+          <w:rPr>
+            <w:rStyle w:val="Lienhypertexte"/>
+            <w:noProof/>
+          </w:rPr>
+          <w:t>5.2</w:t>
+        </w:r>
+        <w:r>
+          <w:rPr>
+            <w:rFonts w:asciiTheme="minorHAnsi" w:eastAsiaTheme="minorEastAsia" w:hAnsiTheme="minorHAnsi" w:cstheme="minorBidi"/>
+            <w:noProof/>
+            <w:sz w:val="22"/>
+            <w:szCs w:val="22"/>
+            <w:lang w:val="fr-CH" w:eastAsia="fr-CH"/>
+          </w:rPr>
+          <w:tab/>
+        </w:r>
+        <w:r>
+          <w:rPr>
+            <w:rStyle w:val="Lienhypertexte"/>
+            <w:noProof/>
+          </w:rPr>
+          <w:t>Journal de travail</w:t>
+        </w:r>
+        <w:r>
+          <w:rPr>
+            <w:noProof/>
+            <w:webHidden/>
+          </w:rPr>
+          <w:tab/>
+        </w:r>
+        <w:r>
+          <w:rPr>
+            <w:noProof/>
+            <w:webHidden/>
+          </w:rPr>
+          <w:fldChar w:fldCharType="begin"/>
+        </w:r>
+        <w:r>
+          <w:rPr>
+            <w:noProof/>
+            <w:webHidden/>
+          </w:rPr>
+          <w:instrText xml:space="preserve"> PAGEREF _Toc103935740 \h </w:instrText>
+        </w:r>
+        <w:r>
+          <w:rPr>
+            <w:noProof/>
+            <w:webHidden/>
+          </w:rPr>
+        </w:r>
+        <w:r>
+          <w:rPr>
+            <w:noProof/>
+            <w:webHidden/>
+          </w:rPr>
+          <w:fldChar w:fldCharType="separate"/>
+        </w:r>
+        <w:r>
+          <w:rPr>
+            <w:noProof/>
+            <w:webHidden/>
+          </w:rPr>
+          <w:t>12</w:t>
+        </w:r>
+        <w:r>
+          <w:rPr>
+            <w:noProof/>
+            <w:webHidden/>
+          </w:rPr>
+          <w:fldChar w:fldCharType="end"/>
+        </w:r>
+      </w:hyperlink>
+    </w:p>
+    <w:p>
+      <w:pPr>
+        <w:pStyle w:val="TM2"/>
+        <w:tabs>
+          <w:tab w:val="left" w:pos="800"/>
+          <w:tab w:val="right" w:leader="dot" w:pos="9060"/>
+        </w:tabs>
+        <w:rPr>
+          <w:rFonts w:asciiTheme="minorHAnsi" w:eastAsiaTheme="minorEastAsia" w:hAnsiTheme="minorHAnsi" w:cstheme="minorBidi"/>
+          <w:noProof/>
+          <w:sz w:val="22"/>
+          <w:szCs w:val="22"/>
+          <w:lang w:val="fr-CH" w:eastAsia="fr-CH"/>
+        </w:rPr>
+      </w:pPr>
+      <w:hyperlink w:anchor="_Toc103935741" w:history="1">
+        <w:r>
+          <w:rPr>
+            <w:rStyle w:val="Lienhypertexte"/>
+            <w:i/>
+            <w:noProof/>
+          </w:rPr>
+          <w:t>5.3</w:t>
+        </w:r>
+        <w:r>
+          <w:rPr>
+            <w:rFonts w:asciiTheme="minorHAnsi" w:eastAsiaTheme="minorEastAsia" w:hAnsiTheme="minorHAnsi" w:cstheme="minorBidi"/>
+            <w:noProof/>
+            <w:sz w:val="22"/>
+            <w:szCs w:val="22"/>
+            <w:lang w:val="fr-CH" w:eastAsia="fr-CH"/>
+          </w:rPr>
+          <w:tab/>
+        </w:r>
+        <w:r>
+          <w:rPr>
+            <w:rStyle w:val="Lienhypertexte"/>
+            <w:noProof/>
+          </w:rPr>
+          <w:t>Manuel d'Installation</w:t>
+        </w:r>
+        <w:r>
+          <w:rPr>
+            <w:noProof/>
+            <w:webHidden/>
+          </w:rPr>
+          <w:tab/>
+        </w:r>
+        <w:r>
+          <w:rPr>
+            <w:noProof/>
+            <w:webHidden/>
+          </w:rPr>
+          <w:fldChar w:fldCharType="begin"/>
+        </w:r>
+        <w:r>
+          <w:rPr>
+            <w:noProof/>
+            <w:webHidden/>
+          </w:rPr>
+          <w:instrText xml:space="preserve"> PAGEREF _Toc103935741 \h </w:instrText>
+        </w:r>
+        <w:r>
+          <w:rPr>
+            <w:noProof/>
+            <w:webHidden/>
+          </w:rPr>
+        </w:r>
+        <w:r>
+          <w:rPr>
+            <w:noProof/>
+            <w:webHidden/>
+          </w:rPr>
+          <w:fldChar w:fldCharType="separate"/>
+        </w:r>
+        <w:r>
+          <w:rPr>
+            <w:noProof/>
+            <w:webHidden/>
+          </w:rPr>
+          <w:t>13</w:t>
+        </w:r>
+        <w:r>
+          <w:rPr>
+            <w:noProof/>
+            <w:webHidden/>
+          </w:rPr>
+          <w:fldChar w:fldCharType="end"/>
+        </w:r>
+      </w:hyperlink>
+    </w:p>
+    <w:p>
+      <w:pPr>
+        <w:pStyle w:val="TM2"/>
+        <w:tabs>
+          <w:tab w:val="left" w:pos="800"/>
+          <w:tab w:val="right" w:leader="dot" w:pos="9060"/>
+        </w:tabs>
+        <w:rPr>
+          <w:rFonts w:asciiTheme="minorHAnsi" w:eastAsiaTheme="minorEastAsia" w:hAnsiTheme="minorHAnsi" w:cstheme="minorBidi"/>
+          <w:noProof/>
+          <w:sz w:val="22"/>
+          <w:szCs w:val="22"/>
+          <w:lang w:val="fr-CH" w:eastAsia="fr-CH"/>
+        </w:rPr>
+      </w:pPr>
+      <w:hyperlink w:anchor="_Toc103935742" w:history="1">
+        <w:r>
+          <w:rPr>
+            <w:rStyle w:val="Lienhypertexte"/>
+            <w:noProof/>
+          </w:rPr>
+          <w:t>5.4</w:t>
+        </w:r>
+        <w:r>
+          <w:rPr>
+            <w:rFonts w:asciiTheme="minorHAnsi" w:eastAsiaTheme="minorEastAsia" w:hAnsiTheme="minorHAnsi" w:cstheme="minorBidi"/>
+            <w:noProof/>
+            <w:sz w:val="22"/>
+            <w:szCs w:val="22"/>
+            <w:lang w:val="fr-CH" w:eastAsia="fr-CH"/>
+          </w:rPr>
+          <w:tab/>
+        </w:r>
+        <w:r>
+          <w:rPr>
+            <w:rStyle w:val="Lienhypertexte"/>
+            <w:noProof/>
+          </w:rPr>
           <w:t>Manuel d’utilisation</w:t>
         </w:r>
         <w:r>
@@ -3013,7 +3279,7 @@
             <w:noProof/>
             <w:webHidden/>
           </w:rPr>
-          <w:instrText xml:space="preserve"> PAGEREF _Toc102398225 \h </w:instrText>
+          <w:instrText xml:space="preserve"> PAGEREF _Toc103935742 \h </w:instrText>
         </w:r>
         <w:r>
           <w:rPr>
@@ -3033,7 +3299,7 @@
             <w:noProof/>
             <w:webHidden/>
           </w:rPr>
-          <w:t>12</w:t>
+          <w:t>13</w:t>
         </w:r>
         <w:r>
           <w:rPr>
@@ -3056,7 +3322,7 @@
       <w:pPr>
         <w:pStyle w:val="Titre1"/>
       </w:pPr>
-      <w:bookmarkStart w:id="1" w:name="_Toc102398194"/>
+      <w:bookmarkStart w:id="0" w:name="_Toc103935708"/>
       <w:r>
         <w:lastRenderedPageBreak/>
         <w:t>Analyse prél</w:t>
@@ -3067,110 +3333,110 @@
       <w:r>
         <w:t>minaire</w:t>
       </w:r>
+      <w:bookmarkEnd w:id="0"/>
+    </w:p>
+    <w:p>
+      <w:pPr>
+        <w:pStyle w:val="Titre2"/>
+      </w:pPr>
+      <w:bookmarkStart w:id="1" w:name="_Toc103935709"/>
+      <w:r>
+        <w:t>Introduction</w:t>
+      </w:r>
       <w:bookmarkEnd w:id="1"/>
+      <w:r>
+        <w:t xml:space="preserve"> </w:t>
+      </w:r>
+    </w:p>
+    <w:p>
+      <w:proofErr w:type="spellStart"/>
+      <w:r>
+        <w:t>Sploks</w:t>
+      </w:r>
+      <w:proofErr w:type="spellEnd"/>
+      <w:r>
+        <w:t xml:space="preserve"> est un programme de remplacement de </w:t>
+      </w:r>
+      <w:proofErr w:type="spellStart"/>
+      <w:r>
+        <w:t>Coliks</w:t>
+      </w:r>
+      <w:proofErr w:type="spellEnd"/>
+      <w:r>
+        <w:t>, qui est utilisée depuis 17 ans dans le magasin Sports-Time d'Echallens pour gérer la location de matériel de sports d'hiver.</w:t>
+      </w:r>
+    </w:p>
+    <w:p/>
+    <w:p>
+      <w:proofErr w:type="spellStart"/>
+      <w:r>
+        <w:t>Sploks</w:t>
+      </w:r>
+      <w:proofErr w:type="spellEnd"/>
+      <w:r>
+        <w:t xml:space="preserve"> permet facilement de louer du matériel de sports d’hiver, générer et stocker des contrats de location, ainsi que tenir les informations du matériel en stock à jour.</w:t>
+      </w:r>
+    </w:p>
+    <w:p/>
+    <w:p>
+      <w:r>
+        <w:t>J’ai choisi ce projet parce que je porte un grand intérêt par les applications développées en Python, c’est aussi un projet que je connais déjà car il a été commencé un camarade de classe et moi pendant notre module de projet à deux.</w:t>
+      </w:r>
+    </w:p>
+    <w:p>
+      <w:r>
+        <w:t>Ce projet est aussi très intéressant car il y a un possible vrai client qui pourra utiliser l’application final, Sports-Time d’Echallens.</w:t>
+      </w:r>
+    </w:p>
+    <w:p>
+      <w:r>
+        <w:br w:type="page"/>
+      </w:r>
     </w:p>
     <w:p>
       <w:pPr>
         <w:pStyle w:val="Titre2"/>
-      </w:pPr>
-      <w:bookmarkStart w:id="2" w:name="_Toc102398195"/>
-      <w:r>
-        <w:t>Introduction</w:t>
-      </w:r>
-      <w:bookmarkEnd w:id="2"/>
-      <w:r>
-        <w:t xml:space="preserve"> </w:t>
-      </w:r>
-    </w:p>
-    <w:p>
-      <w:proofErr w:type="spellStart"/>
-      <w:r>
-        <w:t>Sploks</w:t>
-      </w:r>
-      <w:proofErr w:type="spellEnd"/>
-      <w:r>
-        <w:t xml:space="preserve"> est un programme de remplacement de </w:t>
-      </w:r>
-      <w:proofErr w:type="spellStart"/>
-      <w:r>
-        <w:t>Coliks</w:t>
-      </w:r>
-      <w:proofErr w:type="spellEnd"/>
-      <w:r>
-        <w:t>, qui est utilisée depuis 17 ans dans le magasin Sports-Time d'Echallens pour gérer la location de matériel de sports d'hiver.</w:t>
-      </w:r>
-    </w:p>
-    <w:p/>
-    <w:p>
-      <w:proofErr w:type="spellStart"/>
-      <w:r>
-        <w:t>Sploks</w:t>
-      </w:r>
-      <w:proofErr w:type="spellEnd"/>
-      <w:r>
-        <w:t xml:space="preserve"> permet facilement de louer du matériel de sports d’hiver, générer et stocker des contrats de location, ainsi que tenir les informations du matériel en stock à jour.</w:t>
-      </w:r>
-    </w:p>
-    <w:p/>
-    <w:p>
-      <w:r>
-        <w:t>J’ai choisi ce projet parce que je porte un grand intérêt par les applications développées en Python, c’est aussi un projet que je connais déjà car il a été commencé un camarade de classe et moi pendant notre module de projet à deux.</w:t>
-      </w:r>
-    </w:p>
-    <w:p>
-      <w:r>
-        <w:t>Ce projet est aussi très intéressant car il y a un possible vrai client qui pourra utiliser l’application final, Sports-Time d’Echallens.</w:t>
-      </w:r>
-    </w:p>
-    <w:p>
-      <w:r>
-        <w:br w:type="page"/>
-      </w:r>
-    </w:p>
-    <w:p>
-      <w:pPr>
-        <w:pStyle w:val="Titre2"/>
         <w:rPr>
           <w:i/>
         </w:rPr>
       </w:pPr>
-      <w:bookmarkStart w:id="3" w:name="_Toc102398196"/>
+      <w:bookmarkStart w:id="2" w:name="_Toc103935710"/>
       <w:r>
         <w:lastRenderedPageBreak/>
         <w:t>Objectifs</w:t>
       </w:r>
+      <w:bookmarkEnd w:id="2"/>
+    </w:p>
+    <w:p>
+      <w:r>
+        <w:t xml:space="preserve">Nous objectifs seront séparés par sprint, chaque sprint contiendra deux, </w:t>
+      </w:r>
+      <w:r>
+        <w:t>voire</w:t>
+      </w:r>
+      <w:r>
+        <w:t xml:space="preserve"> 3 objectifs atteignables</w:t>
+      </w:r>
+      <w:r>
+        <w:t>.</w:t>
+      </w:r>
+    </w:p>
+    <w:p/>
+    <w:p>
+      <w:r>
+        <w:t>Ils sont planifiés avant le début du projet et inclus dans la planification initiale à côté de leur sprint correspondant.</w:t>
+      </w:r>
+    </w:p>
+    <w:p/>
+    <w:p>
+      <w:pPr>
+        <w:pStyle w:val="Titre3"/>
+      </w:pPr>
+      <w:bookmarkStart w:id="3" w:name="_Toc103935711"/>
+      <w:r>
+        <w:t>Sprint 1</w:t>
+      </w:r>
       <w:bookmarkEnd w:id="3"/>
-    </w:p>
-    <w:p>
-      <w:r>
-        <w:t xml:space="preserve">Nous objectifs seront séparés par sprint, chaque sprint contiendra deux, </w:t>
-      </w:r>
-      <w:r>
-        <w:t>voire</w:t>
-      </w:r>
-      <w:r>
-        <w:t xml:space="preserve"> 3 objectifs atteignables</w:t>
-      </w:r>
-      <w:r>
-        <w:t>.</w:t>
-      </w:r>
-    </w:p>
-    <w:p/>
-    <w:p>
-      <w:r>
-        <w:t>Ils sont planifiés avant le début du projet et inclus dans la planification initiale à côté de leur sprint correspondant.</w:t>
-      </w:r>
-    </w:p>
-    <w:p/>
-    <w:p>
-      <w:pPr>
-        <w:pStyle w:val="Titre3"/>
-      </w:pPr>
-      <w:bookmarkStart w:id="4" w:name="_Toc102398197"/>
-      <w:r>
-        <w:t>Sprint 1</w:t>
-      </w:r>
-      <w:bookmarkEnd w:id="4"/>
     </w:p>
     <w:p>
       <w:pPr>
@@ -3329,11 +3595,11 @@
       <w:pPr>
         <w:pStyle w:val="Titre3"/>
       </w:pPr>
-      <w:bookmarkStart w:id="5" w:name="_Toc102398198"/>
+      <w:bookmarkStart w:id="4" w:name="_Toc103935712"/>
       <w:r>
         <w:t>Sprint 2</w:t>
       </w:r>
-      <w:bookmarkEnd w:id="5"/>
+      <w:bookmarkEnd w:id="4"/>
     </w:p>
     <w:p>
       <w:pPr>
@@ -3492,11 +3758,11 @@
       <w:pPr>
         <w:pStyle w:val="Titre3"/>
       </w:pPr>
-      <w:bookmarkStart w:id="6" w:name="_Toc102398199"/>
+      <w:bookmarkStart w:id="5" w:name="_Toc103935713"/>
       <w:r>
         <w:t>Sprint 3</w:t>
       </w:r>
-      <w:bookmarkEnd w:id="6"/>
+      <w:bookmarkEnd w:id="5"/>
     </w:p>
     <w:p>
       <w:pPr>
@@ -3556,11 +3822,11 @@
       <w:pPr>
         <w:pStyle w:val="Titre3"/>
       </w:pPr>
-      <w:bookmarkStart w:id="7" w:name="_Toc102398200"/>
+      <w:bookmarkStart w:id="6" w:name="_Toc103935714"/>
       <w:r>
         <w:t>Sprint 4</w:t>
       </w:r>
-      <w:bookmarkEnd w:id="7"/>
+      <w:bookmarkEnd w:id="6"/>
     </w:p>
     <w:p>
       <w:pPr>
@@ -3610,7 +3876,7 @@
           <w:i/>
         </w:rPr>
       </w:pPr>
-      <w:bookmarkStart w:id="8" w:name="_Toc102398201"/>
+      <w:bookmarkStart w:id="7" w:name="_Toc103935715"/>
       <w:r>
         <w:lastRenderedPageBreak/>
         <w:t>Planification</w:t>
@@ -3618,7 +3884,7 @@
       <w:r>
         <w:t xml:space="preserve"> initiale</w:t>
       </w:r>
-      <w:bookmarkEnd w:id="8"/>
+      <w:bookmarkEnd w:id="7"/>
     </w:p>
     <w:p>
       <w:r>
@@ -4827,38 +5093,38 @@
       <w:pPr>
         <w:pStyle w:val="Titre1"/>
       </w:pPr>
-      <w:bookmarkStart w:id="9" w:name="_Toc102398202"/>
+      <w:bookmarkStart w:id="8" w:name="_Toc103935716"/>
       <w:r>
         <w:t>Analyse</w:t>
       </w:r>
       <w:r>
         <w:t xml:space="preserve"> / Conception</w:t>
       </w:r>
+      <w:bookmarkEnd w:id="8"/>
+    </w:p>
+    <w:p>
+      <w:pPr>
+        <w:pStyle w:val="Titre2"/>
+        <w:rPr>
+          <w:i/>
+        </w:rPr>
+      </w:pPr>
+      <w:bookmarkStart w:id="9" w:name="_Toc103935717"/>
+      <w:r>
+        <w:t>Concept</w:t>
+      </w:r>
       <w:bookmarkEnd w:id="9"/>
     </w:p>
     <w:p>
       <w:pPr>
-        <w:pStyle w:val="Titre2"/>
-        <w:rPr>
-          <w:i/>
-        </w:rPr>
-      </w:pPr>
-      <w:bookmarkStart w:id="10" w:name="_Toc102398203"/>
-      <w:r>
-        <w:t>Concept</w:t>
+        <w:pStyle w:val="Titre3"/>
+      </w:pPr>
+      <w:bookmarkStart w:id="10" w:name="_Toc103935718"/>
+      <w:proofErr w:type="spellStart"/>
+      <w:r>
+        <w:t>Coliks</w:t>
       </w:r>
       <w:bookmarkEnd w:id="10"/>
-    </w:p>
-    <w:p>
-      <w:pPr>
-        <w:pStyle w:val="Titre3"/>
-      </w:pPr>
-      <w:bookmarkStart w:id="11" w:name="_Toc102398204"/>
-      <w:proofErr w:type="spellStart"/>
-      <w:r>
-        <w:t>Coliks</w:t>
-      </w:r>
-      <w:bookmarkEnd w:id="11"/>
       <w:proofErr w:type="spellEnd"/>
     </w:p>
     <w:p>
@@ -4961,12 +5227,12 @@
       <w:pPr>
         <w:pStyle w:val="Titre3"/>
       </w:pPr>
-      <w:bookmarkStart w:id="12" w:name="_Toc102398205"/>
+      <w:bookmarkStart w:id="11" w:name="_Toc103935719"/>
       <w:r>
         <w:lastRenderedPageBreak/>
         <w:t>Schéma Réseau</w:t>
       </w:r>
-      <w:bookmarkEnd w:id="12"/>
+      <w:bookmarkEnd w:id="11"/>
     </w:p>
     <w:p>
       <w:r>
@@ -4974,6 +5240,9 @@
       </w:r>
       <w:r>
         <w:t xml:space="preserve"> du magasin Sports-Time d'Echallens et ce sera sur cette environnement que SPLOKS devra fonctionner</w:t>
+      </w:r>
+      <w:r>
+        <w:t>.</w:t>
       </w:r>
       <w:r>
         <w:rPr>
@@ -5026,12 +5295,12 @@
       <w:pPr>
         <w:pStyle w:val="Titre3"/>
       </w:pPr>
-      <w:bookmarkStart w:id="13" w:name="_Toc102398206"/>
+      <w:bookmarkStart w:id="12" w:name="_Toc103935720"/>
       <w:r>
         <w:lastRenderedPageBreak/>
         <w:t>Modèle conceptuel des données</w:t>
       </w:r>
-      <w:bookmarkEnd w:id="13"/>
+      <w:bookmarkEnd w:id="12"/>
     </w:p>
     <w:p>
       <w:r>
@@ -5126,16 +5395,22 @@
       <w:pPr>
         <w:pStyle w:val="Titre3"/>
       </w:pPr>
-      <w:bookmarkStart w:id="14" w:name="_Toc102398207"/>
+      <w:bookmarkStart w:id="13" w:name="_Toc103935721"/>
       <w:r>
         <w:lastRenderedPageBreak/>
         <w:t>Modèle logique des données</w:t>
       </w:r>
-      <w:bookmarkEnd w:id="14"/>
-    </w:p>
-    <w:p>
-      <w:r>
-        <w:t xml:space="preserve">Le modèle logique des données, MLD, a pour but décrire la structure des données utilisées sans faire référence à un langage de programmation. Il précise quel type de données sont utilisées lors du traitement (Texte, Int, Float, date, etc…). Ceci a été créé </w:t>
+      <w:bookmarkEnd w:id="13"/>
+    </w:p>
+    <w:p>
+      <w:r>
+        <w:t xml:space="preserve">Le modèle logique des données, MLD, a pour but décrire la structure des données utilisées sans faire référence à un langage de programmation. Il précise quel type de données sont utilisées lors du traitement (Texte, Int, Float, date, etc…). </w:t>
+      </w:r>
+    </w:p>
+    <w:p/>
+    <w:p>
+      <w:r>
+        <w:t xml:space="preserve">Ceci a été créé </w:t>
       </w:r>
       <w:r>
         <w:t>à la suite d’avoir</w:t>
@@ -5215,14 +5490,14 @@
           <w:i/>
         </w:rPr>
       </w:pPr>
-      <w:bookmarkStart w:id="15" w:name="_Toc71691012"/>
-      <w:bookmarkStart w:id="16" w:name="_Toc102398208"/>
+      <w:bookmarkStart w:id="14" w:name="_Toc71691012"/>
+      <w:bookmarkStart w:id="15" w:name="_Toc103935722"/>
       <w:r>
         <w:lastRenderedPageBreak/>
         <w:t>Stratégie de test</w:t>
       </w:r>
+      <w:bookmarkEnd w:id="14"/>
       <w:bookmarkEnd w:id="15"/>
-      <w:bookmarkEnd w:id="16"/>
     </w:p>
     <w:p>
       <w:r>
@@ -5303,18 +5578,142 @@
       <w:pPr>
         <w:pStyle w:val="Titre2"/>
       </w:pPr>
-      <w:bookmarkStart w:id="17" w:name="_Toc25553310"/>
-      <w:bookmarkStart w:id="18" w:name="_Toc71691015"/>
-      <w:bookmarkStart w:id="19" w:name="_Toc102398209"/>
+      <w:bookmarkStart w:id="16" w:name="_Toc25553310"/>
+      <w:bookmarkStart w:id="17" w:name="_Toc71691015"/>
+      <w:bookmarkStart w:id="18" w:name="_Toc103935723"/>
       <w:r>
         <w:t>Risques techniques</w:t>
       </w:r>
+      <w:bookmarkEnd w:id="16"/>
       <w:bookmarkEnd w:id="17"/>
       <w:bookmarkEnd w:id="18"/>
+    </w:p>
+    <w:p>
+      <w:pPr>
+        <w:pStyle w:val="Titre3"/>
+      </w:pPr>
+      <w:bookmarkStart w:id="19" w:name="_Toc103935724"/>
+      <w:r>
+        <w:t>GitHub</w:t>
+      </w:r>
       <w:bookmarkEnd w:id="19"/>
     </w:p>
     <w:p>
       <w:r>
+        <w:t>On utilise GitHub pour stocker notre projet en accept</w:t>
+      </w:r>
+      <w:r>
+        <w:t xml:space="preserve">ant le risque qu’un jour, ou un </w:t>
+      </w:r>
+      <w:r>
+        <w:t>moment donné, GitHub peut avoir des problèmes</w:t>
+      </w:r>
+      <w:r>
+        <w:t xml:space="preserve"> ou des mises à jour et qu’on se </w:t>
+      </w:r>
+      <w:r>
+        <w:t>trouve du coup sans accès à notre projet pendant un moment.</w:t>
+      </w:r>
+    </w:p>
+    <w:p/>
+    <w:p>
+      <w:r>
+        <w:t>GitHub apporte une grande value à notre projet car il nous permet de faire de faire</w:t>
+      </w:r>
+      <w:r>
+        <w:t xml:space="preserve"> </w:t>
+      </w:r>
+      <w:r>
+        <w:t xml:space="preserve">du </w:t>
+      </w:r>
+      <w:r>
+        <w:t>« V</w:t>
+      </w:r>
+      <w:r>
+        <w:t>ersioning</w:t>
+      </w:r>
+      <w:r>
+        <w:t> »</w:t>
+      </w:r>
+      <w:r>
+        <w:t xml:space="preserve"> de notre projet, partager facilement </w:t>
+      </w:r>
+      <w:r>
+        <w:t xml:space="preserve">les documents du projet avec les </w:t>
+      </w:r>
+      <w:r>
+        <w:t>membres de l’équipe/client et aussi de stocker notre projet dans le cloud afin d’avoir</w:t>
+      </w:r>
+      <w:r>
+        <w:t xml:space="preserve"> </w:t>
+      </w:r>
+      <w:r>
+        <w:t>accès depuis n’importe quelle machine avec une connexion internet.</w:t>
+      </w:r>
+    </w:p>
+    <w:p/>
+    <w:p>
+      <w:r>
+        <w:t>Il nous aide aussi avec le prochain point.</w:t>
+      </w:r>
+    </w:p>
+    <w:p/>
+    <w:p>
+      <w:pPr>
+        <w:pStyle w:val="Titre3"/>
+      </w:pPr>
+      <w:bookmarkStart w:id="20" w:name="_Toc103935725"/>
+      <w:r>
+        <w:t>Problème avec disque de stockage</w:t>
+      </w:r>
+      <w:bookmarkEnd w:id="20"/>
+    </w:p>
+    <w:p>
+      <w:r>
+        <w:t>Si le disque HDD ou SSD de ma machine ne fon</w:t>
+      </w:r>
+      <w:r>
+        <w:t xml:space="preserve">ctionne plus, je peux facilement </w:t>
+      </w:r>
+      <w:r>
+        <w:t xml:space="preserve">contourner le problème à l’aide de GitHub. </w:t>
+      </w:r>
+    </w:p>
+    <w:p/>
+    <w:p>
+      <w:r>
+        <w:t>GitHub me permet très rapidement de</w:t>
+      </w:r>
+      <w:r>
+        <w:t xml:space="preserve"> </w:t>
+      </w:r>
+      <w:r>
+        <w:t>télécharger la dernière version mise sur le serveur. Cela permet de limiter les</w:t>
+      </w:r>
+      <w:r>
+        <w:t xml:space="preserve"> </w:t>
+      </w:r>
+      <w:r>
+        <w:t>pertes (à la dernière version postée).</w:t>
+      </w:r>
+    </w:p>
+    <w:p/>
+    <w:p>
+      <w:r>
+        <w:t>Avec cela, on accepte que le projet est stocké sur un serveur externe (GitHub) et</w:t>
+      </w:r>
+      <w:r>
+        <w:t xml:space="preserve"> qu’on</w:t>
+      </w:r>
+      <w:r>
+        <w:t xml:space="preserve"> est dépendant</w:t>
+      </w:r>
+      <w:r>
+        <w:t xml:space="preserve"> de leurs choix/problèmes (dates de mises à jour, problèmes de serveur, etc…).</w:t>
+      </w:r>
+    </w:p>
+    <w:p>
+      <w:r>
         <w:br w:type="page"/>
       </w:r>
     </w:p>
@@ -5322,17 +5721,17 @@
       <w:pPr>
         <w:pStyle w:val="Titre1"/>
       </w:pPr>
-      <w:bookmarkStart w:id="20" w:name="_Toc71703259"/>
-      <w:bookmarkStart w:id="21" w:name="_Toc102398210"/>
+      <w:bookmarkStart w:id="21" w:name="_Toc71703259"/>
+      <w:bookmarkStart w:id="22" w:name="_Toc103935726"/>
       <w:r>
         <w:lastRenderedPageBreak/>
         <w:t>R</w:t>
       </w:r>
-      <w:bookmarkEnd w:id="20"/>
+      <w:bookmarkEnd w:id="21"/>
       <w:r>
         <w:t>éalisation</w:t>
       </w:r>
-      <w:bookmarkEnd w:id="21"/>
+      <w:bookmarkEnd w:id="22"/>
     </w:p>
     <w:p>
       <w:pPr>
@@ -5341,18 +5740,18 @@
           <w:i/>
         </w:rPr>
       </w:pPr>
-      <w:bookmarkStart w:id="22" w:name="_Toc25553322"/>
-      <w:bookmarkStart w:id="23" w:name="_Toc71691026"/>
-      <w:bookmarkStart w:id="24" w:name="_Toc102398211"/>
+      <w:bookmarkStart w:id="23" w:name="_Toc25553322"/>
+      <w:bookmarkStart w:id="24" w:name="_Toc71691026"/>
+      <w:bookmarkStart w:id="25" w:name="_Toc103935727"/>
       <w:r>
         <w:t xml:space="preserve">Erreurs </w:t>
       </w:r>
-      <w:bookmarkEnd w:id="22"/>
+      <w:bookmarkEnd w:id="23"/>
       <w:r>
         <w:t>restantes</w:t>
       </w:r>
-      <w:bookmarkEnd w:id="23"/>
       <w:bookmarkEnd w:id="24"/>
+      <w:bookmarkEnd w:id="25"/>
       <w:r>
         <w:t xml:space="preserve">  </w:t>
       </w:r>
@@ -5365,6 +5764,8 @@
           <w:iCs/>
         </w:rPr>
       </w:pPr>
+      <w:bookmarkStart w:id="26" w:name="_GoBack"/>
+      <w:bookmarkEnd w:id="26"/>
     </w:p>
     <w:p>
       <w:pPr>
@@ -5373,28 +5774,28 @@
           <w:i/>
         </w:rPr>
       </w:pPr>
-      <w:bookmarkStart w:id="25" w:name="_Toc25553326"/>
-      <w:bookmarkStart w:id="26" w:name="_Toc71691029"/>
-      <w:bookmarkStart w:id="27" w:name="_Toc102398212"/>
+      <w:bookmarkStart w:id="27" w:name="_Toc25553326"/>
+      <w:bookmarkStart w:id="28" w:name="_Toc71691029"/>
+      <w:bookmarkStart w:id="29" w:name="_Toc103935728"/>
       <w:r>
         <w:t>Liste des documents</w:t>
       </w:r>
-      <w:bookmarkEnd w:id="25"/>
+      <w:bookmarkEnd w:id="27"/>
       <w:r>
         <w:t xml:space="preserve"> fournis</w:t>
       </w:r>
-      <w:bookmarkEnd w:id="26"/>
-      <w:bookmarkEnd w:id="27"/>
+      <w:bookmarkEnd w:id="28"/>
+      <w:bookmarkEnd w:id="29"/>
     </w:p>
     <w:p>
       <w:pPr>
         <w:pStyle w:val="Titre3"/>
       </w:pPr>
-      <w:bookmarkStart w:id="28" w:name="_Toc102398213"/>
+      <w:bookmarkStart w:id="30" w:name="_Toc103935729"/>
       <w:r>
         <w:t>Journal de travail</w:t>
       </w:r>
-      <w:bookmarkEnd w:id="28"/>
+      <w:bookmarkEnd w:id="30"/>
     </w:p>
     <w:p>
       <w:r>
@@ -5428,11 +5829,11 @@
       <w:pPr>
         <w:pStyle w:val="Titre3"/>
       </w:pPr>
-      <w:bookmarkStart w:id="29" w:name="_Toc102398214"/>
+      <w:bookmarkStart w:id="31" w:name="_Toc103935730"/>
       <w:r>
         <w:t>Journal de bord</w:t>
       </w:r>
-      <w:bookmarkEnd w:id="29"/>
+      <w:bookmarkEnd w:id="31"/>
     </w:p>
     <w:p>
       <w:r>
@@ -5452,11 +5853,11 @@
       <w:pPr>
         <w:pStyle w:val="Titre3"/>
       </w:pPr>
-      <w:bookmarkStart w:id="30" w:name="_Toc102398215"/>
+      <w:bookmarkStart w:id="32" w:name="_Toc103935731"/>
       <w:r>
         <w:t>Documentation de projet</w:t>
       </w:r>
-      <w:bookmarkEnd w:id="30"/>
+      <w:bookmarkEnd w:id="32"/>
     </w:p>
     <w:p>
       <w:r>
@@ -5475,29 +5876,29 @@
       <w:pPr>
         <w:pStyle w:val="Titre1"/>
       </w:pPr>
-      <w:bookmarkStart w:id="31" w:name="_Toc25553328"/>
-      <w:bookmarkStart w:id="32" w:name="_Toc71703263"/>
-      <w:bookmarkStart w:id="33" w:name="_Toc102398216"/>
+      <w:bookmarkStart w:id="33" w:name="_Toc25553328"/>
+      <w:bookmarkStart w:id="34" w:name="_Toc71703263"/>
+      <w:bookmarkStart w:id="35" w:name="_Toc103935732"/>
       <w:r>
         <w:lastRenderedPageBreak/>
         <w:t>C</w:t>
       </w:r>
-      <w:bookmarkEnd w:id="31"/>
-      <w:bookmarkEnd w:id="32"/>
+      <w:bookmarkEnd w:id="33"/>
+      <w:bookmarkEnd w:id="34"/>
       <w:r>
         <w:t>onclusions</w:t>
       </w:r>
-      <w:bookmarkEnd w:id="33"/>
+      <w:bookmarkEnd w:id="35"/>
     </w:p>
     <w:p>
       <w:pPr>
         <w:pStyle w:val="Titre2"/>
       </w:pPr>
-      <w:bookmarkStart w:id="34" w:name="_Toc102398217"/>
+      <w:bookmarkStart w:id="36" w:name="_Toc103935733"/>
       <w:r>
         <w:t>Objectifs atteints</w:t>
       </w:r>
-      <w:bookmarkEnd w:id="34"/>
+      <w:bookmarkEnd w:id="36"/>
     </w:p>
     <w:tbl>
       <w:tblPr>
@@ -5609,11 +6010,11 @@
       <w:pPr>
         <w:pStyle w:val="Titre2"/>
       </w:pPr>
-      <w:bookmarkStart w:id="35" w:name="_Toc102398218"/>
+      <w:bookmarkStart w:id="37" w:name="_Toc103935734"/>
       <w:r>
         <w:t>Objectifs non-atteints</w:t>
       </w:r>
-      <w:bookmarkEnd w:id="35"/>
+      <w:bookmarkEnd w:id="37"/>
     </w:p>
     <w:tbl>
       <w:tblPr>
@@ -5725,11 +6126,11 @@
       <w:pPr>
         <w:pStyle w:val="Titre2"/>
       </w:pPr>
-      <w:bookmarkStart w:id="36" w:name="_Toc102398219"/>
+      <w:bookmarkStart w:id="38" w:name="_Toc103935735"/>
       <w:r>
         <w:t>Points positifs / négatifs</w:t>
       </w:r>
-      <w:bookmarkEnd w:id="36"/>
+      <w:bookmarkEnd w:id="38"/>
     </w:p>
     <w:p>
       <w:pPr>
@@ -5750,81 +6151,178 @@
       <w:pPr>
         <w:pStyle w:val="Titre2"/>
       </w:pPr>
-      <w:bookmarkStart w:id="37" w:name="_Toc102398220"/>
+      <w:bookmarkStart w:id="39" w:name="_Toc103935736"/>
       <w:r>
         <w:t>Suites possibles pour le projet</w:t>
       </w:r>
-      <w:bookmarkEnd w:id="37"/>
+      <w:bookmarkEnd w:id="39"/>
     </w:p>
     <w:p>
       <w:pPr>
         <w:pStyle w:val="Titre1"/>
       </w:pPr>
-      <w:bookmarkStart w:id="38" w:name="_Toc71703264"/>
-      <w:bookmarkStart w:id="39" w:name="_Toc102398221"/>
+      <w:bookmarkStart w:id="40" w:name="_Toc71703264"/>
+      <w:bookmarkStart w:id="41" w:name="_Toc103935737"/>
       <w:r>
         <w:t>A</w:t>
       </w:r>
-      <w:bookmarkEnd w:id="38"/>
+      <w:bookmarkEnd w:id="40"/>
       <w:r>
         <w:t>nnexes</w:t>
       </w:r>
-      <w:bookmarkEnd w:id="39"/>
+      <w:bookmarkEnd w:id="41"/>
     </w:p>
     <w:p>
       <w:pPr>
         <w:pStyle w:val="Titre2"/>
-        <w:rPr>
-          <w:i/>
-        </w:rPr>
-      </w:pPr>
-      <w:bookmarkStart w:id="40" w:name="_Toc71703265"/>
-      <w:bookmarkStart w:id="41" w:name="_Toc102398222"/>
+      </w:pPr>
+      <w:bookmarkStart w:id="42" w:name="_Toc71703265"/>
+      <w:bookmarkStart w:id="43" w:name="_Toc103935738"/>
       <w:r>
         <w:t>Sources – Bibliographie</w:t>
-      </w:r>
-      <w:bookmarkEnd w:id="40"/>
-      <w:bookmarkEnd w:id="41"/>
-    </w:p>
-    <w:p>
-      <w:pPr>
-        <w:pStyle w:val="Titre2"/>
-        <w:rPr>
-          <w:i/>
-        </w:rPr>
-      </w:pPr>
-      <w:bookmarkStart w:id="42" w:name="_Toc25553330"/>
-      <w:bookmarkStart w:id="43" w:name="_Toc71703266"/>
-      <w:bookmarkStart w:id="44" w:name="_Toc102398223"/>
-      <w:r>
-        <w:t xml:space="preserve">Journal de </w:t>
       </w:r>
       <w:bookmarkEnd w:id="42"/>
       <w:bookmarkEnd w:id="43"/>
-      <w:r>
-        <w:t>travail</w:t>
+    </w:p>
+    <w:p>
+      <w:pPr>
+        <w:pStyle w:val="Titre3"/>
+      </w:pPr>
+      <w:bookmarkStart w:id="44" w:name="_Toc103935739"/>
+      <w:r>
+        <w:t>Doutes MySQL</w:t>
       </w:r>
       <w:bookmarkEnd w:id="44"/>
     </w:p>
     <w:p>
+      <w:r>
+        <w:t>Pendant le projet, j’ai été mené à écrire de</w:t>
+      </w:r>
+      <w:r>
+        <w:t xml:space="preserve">s commandes SQL pour amener les </w:t>
+      </w:r>
+      <w:r>
+        <w:t>données de la base de données à l’application Python. À l’aide de la section SQL du</w:t>
+      </w:r>
+      <w:r>
+        <w:t xml:space="preserve"> </w:t>
+      </w:r>
+      <w:r>
+        <w:t>site W3Schools j’ai pu avoir un support à consulter pour m’aider à écrire mes</w:t>
+      </w:r>
+      <w:r>
+        <w:t xml:space="preserve"> </w:t>
+      </w:r>
+      <w:r>
+        <w:t>fonctions.</w:t>
+      </w:r>
+    </w:p>
+    <w:p/>
+    <w:p>
+      <w:r>
+        <w:t>W3Schools contient un bon support basique pour plusieurs langages, notamment le</w:t>
+      </w:r>
+    </w:p>
+    <w:p>
+      <w:r>
+        <w:t>Python que j’ai pu aussi consulter.</w:t>
+      </w:r>
+    </w:p>
+    <w:p/>
+    <w:p>
+      <w:r>
+        <w:t xml:space="preserve">Lien : </w:t>
+      </w:r>
+      <w:hyperlink r:id="rId16" w:history="1">
+        <w:r>
+          <w:rPr>
+            <w:rStyle w:val="Lienhypertexte"/>
+          </w:rPr>
+          <w:t>https://www.w3schools.com/</w:t>
+        </w:r>
+      </w:hyperlink>
+    </w:p>
+    <w:p>
       <w:pPr>
         <w:pStyle w:val="Titre2"/>
-        <w:rPr>
-          <w:i/>
-        </w:rPr>
-      </w:pPr>
-      <w:bookmarkStart w:id="45" w:name="_Toc25553331"/>
-      <w:bookmarkStart w:id="46" w:name="_Toc71703267"/>
-      <w:bookmarkStart w:id="47" w:name="_Toc102398224"/>
-      <w:r>
-        <w:t>Manuel d'Installation</w:t>
+      </w:pPr>
+      <w:bookmarkStart w:id="45" w:name="_Toc25553330"/>
+      <w:bookmarkStart w:id="46" w:name="_Toc71703266"/>
+      <w:bookmarkStart w:id="47" w:name="_Toc103935740"/>
+      <w:r>
+        <w:t xml:space="preserve">Journal de </w:t>
       </w:r>
       <w:bookmarkEnd w:id="45"/>
       <w:bookmarkEnd w:id="46"/>
+      <w:r>
+        <w:t>travail</w:t>
+      </w:r>
       <w:bookmarkEnd w:id="47"/>
     </w:p>
     <w:p>
       <w:r>
+        <w:t>Le journal de travail peut être trouvé directement su</w:t>
+      </w:r>
+      <w:r>
+        <w:t xml:space="preserve">r le contenu du projet. Cela se </w:t>
+      </w:r>
+      <w:r>
+        <w:t xml:space="preserve">trouve dans le dossier « </w:t>
+      </w:r>
+      <w:proofErr w:type="spellStart"/>
+      <w:r>
+        <w:t>logbook</w:t>
+      </w:r>
+      <w:proofErr w:type="spellEnd"/>
+      <w:r>
+        <w:t xml:space="preserve"> » à la racine du projet. À l’intérieur, il se trouve le</w:t>
+      </w:r>
+      <w:r>
+        <w:t xml:space="preserve"> </w:t>
+      </w:r>
+      <w:r>
+        <w:t>journal de bord, appelé « sploks_logbook.md », ainsi qu’un extrait du journal de</w:t>
+      </w:r>
+      <w:r>
+        <w:t xml:space="preserve"> </w:t>
+      </w:r>
+      <w:r>
+        <w:t>travail par sprint, nommé de la façon suivante :</w:t>
+      </w:r>
+    </w:p>
+    <w:p>
+      <w:pPr>
+        <w:pStyle w:val="Citation"/>
+      </w:pPr>
+      <w:r>
+        <w:t>sprint_xx_worktime.pdf</w:t>
+      </w:r>
+    </w:p>
+    <w:p>
+      <w:r>
+        <w:t>Les « xx » étant le numéro du sprint, par exemple : « sprint_01_worktime.pdf ».</w:t>
+      </w:r>
+    </w:p>
+    <w:p>
+      <w:pPr>
+        <w:pStyle w:val="Titre2"/>
+        <w:rPr>
+          <w:i/>
+        </w:rPr>
+      </w:pPr>
+      <w:bookmarkStart w:id="48" w:name="_Toc25553331"/>
+      <w:bookmarkStart w:id="49" w:name="_Toc71703267"/>
+      <w:bookmarkStart w:id="50" w:name="_Toc103935741"/>
+      <w:r>
+        <w:lastRenderedPageBreak/>
+        <w:t>Manuel d'Installation</w:t>
+      </w:r>
+      <w:bookmarkEnd w:id="48"/>
+      <w:bookmarkEnd w:id="49"/>
+      <w:bookmarkEnd w:id="50"/>
+    </w:p>
+    <w:p>
+      <w:r>
         <w:t xml:space="preserve">Un fichier </w:t>
       </w:r>
       <w:r>
@@ -5845,11 +6343,11 @@
       <w:pPr>
         <w:pStyle w:val="Titre2"/>
       </w:pPr>
-      <w:bookmarkStart w:id="48" w:name="_Toc102398225"/>
+      <w:bookmarkStart w:id="51" w:name="_Toc103935742"/>
       <w:r>
         <w:t>Manuel d’utilisation</w:t>
       </w:r>
-      <w:bookmarkEnd w:id="48"/>
+      <w:bookmarkEnd w:id="51"/>
     </w:p>
     <w:p>
       <w:r>
@@ -5874,8 +6372,8 @@
       </w:pPr>
     </w:p>
     <w:sectPr>
-      <w:headerReference w:type="default" r:id="rId16"/>
-      <w:footerReference w:type="default" r:id="rId17"/>
+      <w:headerReference w:type="default" r:id="rId17"/>
+      <w:footerReference w:type="default" r:id="rId18"/>
       <w:pgSz w:w="11906" w:h="16838" w:code="9"/>
       <w:pgMar w:top="1418" w:right="1418" w:bottom="1418" w:left="1418" w:header="720" w:footer="720" w:gutter="0"/>
       <w:cols w:space="720"/>
@@ -5970,7 +6468,7 @@
         <w:sz w:val="18"/>
         <w:szCs w:val="18"/>
       </w:rPr>
-      <w:t>3</w:t>
+      <w:t>13</w:t>
     </w:r>
     <w:r>
       <w:rPr>
@@ -6014,7 +6512,7 @@
         <w:sz w:val="18"/>
         <w:szCs w:val="18"/>
       </w:rPr>
-      <w:t>16/05/2022</w:t>
+      <w:t>20/05/2022</w:t>
     </w:r>
     <w:r>
       <w:rPr>
@@ -10165,6 +10663,40 @@
       </w:tcPr>
     </w:tblStylePr>
   </w:style>
+  <w:style w:type="paragraph" w:styleId="Citation">
+    <w:name w:val="Quote"/>
+    <w:basedOn w:val="Normal"/>
+    <w:next w:val="Normal"/>
+    <w:link w:val="CitationCar"/>
+    <w:uiPriority w:val="29"/>
+    <w:qFormat/>
+    <w:rsid w:val="004A0E5B"/>
+    <w:pPr>
+      <w:spacing w:before="200" w:after="160"/>
+      <w:ind w:left="864" w:right="864"/>
+      <w:jc w:val="center"/>
+    </w:pPr>
+    <w:rPr>
+      <w:i/>
+      <w:iCs/>
+      <w:color w:val="404040" w:themeColor="text1" w:themeTint="BF"/>
+    </w:rPr>
+  </w:style>
+  <w:style w:type="character" w:customStyle="1" w:styleId="CitationCar">
+    <w:name w:val="Citation Car"/>
+    <w:basedOn w:val="Policepardfaut"/>
+    <w:link w:val="Citation"/>
+    <w:uiPriority w:val="29"/>
+    <w:rsid w:val="004A0E5B"/>
+    <w:rPr>
+      <w:rFonts w:ascii="Arial" w:hAnsi="Arial"/>
+      <w:i/>
+      <w:iCs/>
+      <w:color w:val="404040" w:themeColor="text1" w:themeTint="BF"/>
+      <w:sz w:val="24"/>
+      <w:lang w:val="fr-FR" w:eastAsia="fr-FR"/>
+    </w:rPr>
+  </w:style>
 </w:styles>
 </file>
 
@@ -10464,15 +10996,6 @@
 </file>
 
 <file path=customXml/item1.xml><?xml version="1.0" encoding="utf-8"?>
-<?mso-contentType ?>
-<FormTemplates xmlns="http://schemas.microsoft.com/sharepoint/v3/contenttype/forms">
-  <Display>DocumentLibraryForm</Display>
-  <Edit>DocumentLibraryForm</Edit>
-  <New>DocumentLibraryForm</New>
-</FormTemplates>
-</file>
-
-<file path=customXml/item2.xml><?xml version="1.0" encoding="utf-8"?>
 <ct:contentTypeSchema xmlns:ct="http://schemas.microsoft.com/office/2006/metadata/contentType" xmlns:ma="http://schemas.microsoft.com/office/2006/metadata/properties/metaAttributes" ct:_="" ma:_="" ma:contentTypeName="Document" ma:contentTypeID="0x0101000B38552FA7D4254E8845977232CFE53B" ma:contentTypeVersion="2" ma:contentTypeDescription="Crée un document." ma:contentTypeScope="" ma:versionID="acac6587a1624531b7bbb5e040fdc0e2">
   <xsd:schema xmlns:xsd="http://www.w3.org/2001/XMLSchema" xmlns:xs="http://www.w3.org/2001/XMLSchema" xmlns:p="http://schemas.microsoft.com/office/2006/metadata/properties" xmlns:ns2="0119da2b-60ce-4773-88fa-ebab2cde1f55" targetNamespace="http://schemas.microsoft.com/office/2006/metadata/properties" ma:root="true" ma:fieldsID="497bc8f796ffcd2b49b56101ba0507db" ns2:_="">
     <xsd:import namespace="0119da2b-60ce-4773-88fa-ebab2cde1f55"/>
@@ -10604,6 +11127,15 @@
 </ct:contentTypeSchema>
 </file>
 
+<file path=customXml/item2.xml><?xml version="1.0" encoding="utf-8"?>
+<?mso-contentType ?>
+<FormTemplates xmlns="http://schemas.microsoft.com/sharepoint/v3/contenttype/forms">
+  <Display>DocumentLibraryForm</Display>
+  <Edit>DocumentLibraryForm</Edit>
+  <New>DocumentLibraryForm</New>
+</FormTemplates>
+</file>
+
 <file path=customXml/item3.xml><?xml version="1.0" encoding="utf-8"?>
 <p:properties xmlns:p="http://schemas.microsoft.com/office/2006/metadata/properties" xmlns:xsi="http://www.w3.org/2001/XMLSchema-instance" xmlns:pc="http://schemas.microsoft.com/office/infopath/2007/PartnerControls">
   <documentManagement/>
@@ -10615,14 +11147,6 @@
 </file>
 
 <file path=customXml/itemProps1.xml><?xml version="1.0" encoding="utf-8"?>
-<ds:datastoreItem xmlns:ds="http://schemas.openxmlformats.org/officeDocument/2006/customXml" ds:itemID="{C3C0D82A-5D77-4930-8043-FB93232D4EC3}">
-  <ds:schemaRefs>
-    <ds:schemaRef ds:uri="http://schemas.microsoft.com/sharepoint/v3/contenttype/forms"/>
-  </ds:schemaRefs>
-</ds:datastoreItem>
-</file>
-
-<file path=customXml/itemProps2.xml><?xml version="1.0" encoding="utf-8"?>
 <ds:datastoreItem xmlns:ds="http://schemas.openxmlformats.org/officeDocument/2006/customXml" ds:itemID="{884A3E52-B6F1-4A6D-876B-680A1FE9CD40}">
   <ds:schemaRefs>
     <ds:schemaRef ds:uri="http://schemas.microsoft.com/office/2006/metadata/contentType"/>
@@ -10640,6 +11164,14 @@
 </ds:datastoreItem>
 </file>
 
+<file path=customXml/itemProps2.xml><?xml version="1.0" encoding="utf-8"?>
+<ds:datastoreItem xmlns:ds="http://schemas.openxmlformats.org/officeDocument/2006/customXml" ds:itemID="{C3C0D82A-5D77-4930-8043-FB93232D4EC3}">
+  <ds:schemaRefs>
+    <ds:schemaRef ds:uri="http://schemas.microsoft.com/sharepoint/v3/contenttype/forms"/>
+  </ds:schemaRefs>
+</ds:datastoreItem>
+</file>
+
 <file path=customXml/itemProps3.xml><?xml version="1.0" encoding="utf-8"?>
 <ds:datastoreItem xmlns:ds="http://schemas.openxmlformats.org/officeDocument/2006/customXml" ds:itemID="{B1DFFEE4-49B1-4AF1-9FFD-BDCB1D4C88F0}">
   <ds:schemaRefs>
@@ -10650,7 +11182,7 @@
 </file>
 
 <file path=customXml/itemProps4.xml><?xml version="1.0" encoding="utf-8"?>
-<ds:datastoreItem xmlns:ds="http://schemas.openxmlformats.org/officeDocument/2006/customXml" ds:itemID="{83D27EBB-C235-4D53-9F48-0BF043BA7DFF}">
+<ds:datastoreItem xmlns:ds="http://schemas.openxmlformats.org/officeDocument/2006/customXml" ds:itemID="{F9EA6111-3E8B-4AF9-A775-17409AAE45F4}">
   <ds:schemaRefs>
     <ds:schemaRef ds:uri="http://schemas.openxmlformats.org/officeDocument/2006/bibliography"/>
   </ds:schemaRefs>

</xml_diff>

<commit_message>
Fin documentation de projet
</commit_message>
<xml_diff>
--- a/docs/Documentation de projet.docx
+++ b/docs/Documentation de projet.docx
@@ -1,6 +1,6 @@
 
 <file path=word/document.xml><?xml version="1.0" encoding="utf-8"?>
-<w:document xmlns:wpc="http://schemas.microsoft.com/office/word/2010/wordprocessingCanvas" xmlns:cx="http://schemas.microsoft.com/office/drawing/2014/chartex" xmlns:cx1="http://schemas.microsoft.com/office/drawing/2015/9/8/chartex" xmlns:mc="http://schemas.openxmlformats.org/markup-compatibility/2006" xmlns:o="urn:schemas-microsoft-com:office:office" xmlns:r="http://schemas.openxmlformats.org/officeDocument/2006/relationships" xmlns:m="http://schemas.openxmlformats.org/officeDocument/2006/math" xmlns:v="urn:schemas-microsoft-com:vml" xmlns:wp14="http://schemas.microsoft.com/office/word/2010/wordprocessingDrawing" xmlns:wp="http://schemas.openxmlformats.org/drawingml/2006/wordprocessingDrawing" xmlns:w10="urn:schemas-microsoft-com:office:word" xmlns:w="http://schemas.openxmlformats.org/wordprocessingml/2006/main" xmlns:w14="http://schemas.microsoft.com/office/word/2010/wordml" xmlns:w15="http://schemas.microsoft.com/office/word/2012/wordml" xmlns:w16se="http://schemas.microsoft.com/office/word/2015/wordml/symex" xmlns:wpg="http://schemas.microsoft.com/office/word/2010/wordprocessingGroup" xmlns:wpi="http://schemas.microsoft.com/office/word/2010/wordprocessingInk" xmlns:wne="http://schemas.microsoft.com/office/word/2006/wordml" xmlns:wps="http://schemas.microsoft.com/office/word/2010/wordprocessingShape" mc:Ignorable="w14 w15 w16se wp14">
+<w:document xmlns:wpc="http://schemas.microsoft.com/office/word/2010/wordprocessingCanvas" xmlns:cx="http://schemas.microsoft.com/office/drawing/2014/chartex" xmlns:cx1="http://schemas.microsoft.com/office/drawing/2015/9/8/chartex" xmlns:cx2="http://schemas.microsoft.com/office/drawing/2015/10/21/chartex" xmlns:cx3="http://schemas.microsoft.com/office/drawing/2016/5/9/chartex" xmlns:cx4="http://schemas.microsoft.com/office/drawing/2016/5/10/chartex" xmlns:cx5="http://schemas.microsoft.com/office/drawing/2016/5/11/chartex" xmlns:cx6="http://schemas.microsoft.com/office/drawing/2016/5/12/chartex" xmlns:cx7="http://schemas.microsoft.com/office/drawing/2016/5/13/chartex" xmlns:cx8="http://schemas.microsoft.com/office/drawing/2016/5/14/chartex" xmlns:mc="http://schemas.openxmlformats.org/markup-compatibility/2006" xmlns:aink="http://schemas.microsoft.com/office/drawing/2016/ink" xmlns:am3d="http://schemas.microsoft.com/office/drawing/2017/model3d" xmlns:o="urn:schemas-microsoft-com:office:office" xmlns:oel="http://schemas.microsoft.com/office/2019/extlst" xmlns:r="http://schemas.openxmlformats.org/officeDocument/2006/relationships" xmlns:m="http://schemas.openxmlformats.org/officeDocument/2006/math" xmlns:v="urn:schemas-microsoft-com:vml" xmlns:wp14="http://schemas.microsoft.com/office/word/2010/wordprocessingDrawing" xmlns:wp="http://schemas.openxmlformats.org/drawingml/2006/wordprocessingDrawing" xmlns:w10="urn:schemas-microsoft-com:office:word" xmlns:w="http://schemas.openxmlformats.org/wordprocessingml/2006/main" xmlns:w14="http://schemas.microsoft.com/office/word/2010/wordml" xmlns:w15="http://schemas.microsoft.com/office/word/2012/wordml" xmlns:w16cex="http://schemas.microsoft.com/office/word/2018/wordml/cex" xmlns:w16cid="http://schemas.microsoft.com/office/word/2016/wordml/cid" xmlns:w16="http://schemas.microsoft.com/office/word/2018/wordml" xmlns:w16sdtdh="http://schemas.microsoft.com/office/word/2020/wordml/sdtdatahash" xmlns:w16se="http://schemas.microsoft.com/office/word/2015/wordml/symex" xmlns:wpg="http://schemas.microsoft.com/office/word/2010/wordprocessingGroup" xmlns:wpi="http://schemas.microsoft.com/office/word/2010/wordprocessingInk" xmlns:wne="http://schemas.microsoft.com/office/word/2006/wordml" xmlns:wps="http://schemas.microsoft.com/office/word/2010/wordprocessingShape" mc:Ignorable="w14 w15 w16se w16cid w16 w16cex w16sdtdh wp14">
   <w:body>
     <w:p>
       <w:pPr>
@@ -238,7 +238,7 @@
       <w:r>
         <w:fldChar w:fldCharType="separate"/>
       </w:r>
-      <w:hyperlink w:anchor="_Toc103935708" w:history="1">
+      <w:hyperlink w:anchor="_Toc104840716" w:history="1">
         <w:r>
           <w:rPr>
             <w:rStyle w:val="Lienhypertexte"/>
@@ -276,7 +276,7 @@
           <w:rPr>
             <w:webHidden/>
           </w:rPr>
-          <w:instrText xml:space="preserve"> PAGEREF _Toc103935708 \h </w:instrText>
+          <w:instrText xml:space="preserve"> PAGEREF _Toc104840716 \h </w:instrText>
         </w:r>
         <w:r>
           <w:rPr>
@@ -318,7 +318,7 @@
           <w:lang w:val="fr-CH" w:eastAsia="fr-CH"/>
         </w:rPr>
       </w:pPr>
-      <w:hyperlink w:anchor="_Toc103935709" w:history="1">
+      <w:hyperlink w:anchor="_Toc104840717" w:history="1">
         <w:r>
           <w:rPr>
             <w:rStyle w:val="Lienhypertexte"/>
@@ -362,7 +362,7 @@
             <w:noProof/>
             <w:webHidden/>
           </w:rPr>
-          <w:instrText xml:space="preserve"> PAGEREF _Toc103935709 \h </w:instrText>
+          <w:instrText xml:space="preserve"> PAGEREF _Toc104840717 \h </w:instrText>
         </w:r>
         <w:r>
           <w:rPr>
@@ -408,7 +408,7 @@
           <w:lang w:val="fr-CH" w:eastAsia="fr-CH"/>
         </w:rPr>
       </w:pPr>
-      <w:hyperlink w:anchor="_Toc103935710" w:history="1">
+      <w:hyperlink w:anchor="_Toc104840718" w:history="1">
         <w:r>
           <w:rPr>
             <w:rStyle w:val="Lienhypertexte"/>
@@ -453,7 +453,7 @@
             <w:noProof/>
             <w:webHidden/>
           </w:rPr>
-          <w:instrText xml:space="preserve"> PAGEREF _Toc103935710 \h </w:instrText>
+          <w:instrText xml:space="preserve"> PAGEREF _Toc104840718 \h </w:instrText>
         </w:r>
         <w:r>
           <w:rPr>
@@ -499,7 +499,7 @@
           <w:lang w:val="fr-CH" w:eastAsia="fr-CH"/>
         </w:rPr>
       </w:pPr>
-      <w:hyperlink w:anchor="_Toc103935711" w:history="1">
+      <w:hyperlink w:anchor="_Toc104840719" w:history="1">
         <w:r>
           <w:rPr>
             <w:rStyle w:val="Lienhypertexte"/>
@@ -543,7 +543,7 @@
             <w:noProof/>
             <w:webHidden/>
           </w:rPr>
-          <w:instrText xml:space="preserve"> PAGEREF _Toc103935711 \h </w:instrText>
+          <w:instrText xml:space="preserve"> PAGEREF _Toc104840719 \h </w:instrText>
         </w:r>
         <w:r>
           <w:rPr>
@@ -589,7 +589,7 @@
           <w:lang w:val="fr-CH" w:eastAsia="fr-CH"/>
         </w:rPr>
       </w:pPr>
-      <w:hyperlink w:anchor="_Toc103935712" w:history="1">
+      <w:hyperlink w:anchor="_Toc104840720" w:history="1">
         <w:r>
           <w:rPr>
             <w:rStyle w:val="Lienhypertexte"/>
@@ -633,7 +633,7 @@
             <w:noProof/>
             <w:webHidden/>
           </w:rPr>
-          <w:instrText xml:space="preserve"> PAGEREF _Toc103935712 \h </w:instrText>
+          <w:instrText xml:space="preserve"> PAGEREF _Toc104840720 \h </w:instrText>
         </w:r>
         <w:r>
           <w:rPr>
@@ -679,7 +679,7 @@
           <w:lang w:val="fr-CH" w:eastAsia="fr-CH"/>
         </w:rPr>
       </w:pPr>
-      <w:hyperlink w:anchor="_Toc103935713" w:history="1">
+      <w:hyperlink w:anchor="_Toc104840721" w:history="1">
         <w:r>
           <w:rPr>
             <w:rStyle w:val="Lienhypertexte"/>
@@ -723,7 +723,7 @@
             <w:noProof/>
             <w:webHidden/>
           </w:rPr>
-          <w:instrText xml:space="preserve"> PAGEREF _Toc103935713 \h </w:instrText>
+          <w:instrText xml:space="preserve"> PAGEREF _Toc104840721 \h </w:instrText>
         </w:r>
         <w:r>
           <w:rPr>
@@ -769,7 +769,7 @@
           <w:lang w:val="fr-CH" w:eastAsia="fr-CH"/>
         </w:rPr>
       </w:pPr>
-      <w:hyperlink w:anchor="_Toc103935714" w:history="1">
+      <w:hyperlink w:anchor="_Toc104840722" w:history="1">
         <w:r>
           <w:rPr>
             <w:rStyle w:val="Lienhypertexte"/>
@@ -813,7 +813,7 @@
             <w:noProof/>
             <w:webHidden/>
           </w:rPr>
-          <w:instrText xml:space="preserve"> PAGEREF _Toc103935714 \h </w:instrText>
+          <w:instrText xml:space="preserve"> PAGEREF _Toc104840722 \h </w:instrText>
         </w:r>
         <w:r>
           <w:rPr>
@@ -859,7 +859,7 @@
           <w:lang w:val="fr-CH" w:eastAsia="fr-CH"/>
         </w:rPr>
       </w:pPr>
-      <w:hyperlink w:anchor="_Toc103935715" w:history="1">
+      <w:hyperlink w:anchor="_Toc104840723" w:history="1">
         <w:r>
           <w:rPr>
             <w:rStyle w:val="Lienhypertexte"/>
@@ -904,7 +904,7 @@
             <w:noProof/>
             <w:webHidden/>
           </w:rPr>
-          <w:instrText xml:space="preserve"> PAGEREF _Toc103935715 \h </w:instrText>
+          <w:instrText xml:space="preserve"> PAGEREF _Toc104840723 \h </w:instrText>
         </w:r>
         <w:r>
           <w:rPr>
@@ -945,7 +945,7 @@
           <w:lang w:val="fr-CH" w:eastAsia="fr-CH"/>
         </w:rPr>
       </w:pPr>
-      <w:hyperlink w:anchor="_Toc103935716" w:history="1">
+      <w:hyperlink w:anchor="_Toc104840724" w:history="1">
         <w:r>
           <w:rPr>
             <w:rStyle w:val="Lienhypertexte"/>
@@ -983,7 +983,7 @@
           <w:rPr>
             <w:webHidden/>
           </w:rPr>
-          <w:instrText xml:space="preserve"> PAGEREF _Toc103935716 \h </w:instrText>
+          <w:instrText xml:space="preserve"> PAGEREF _Toc104840724 \h </w:instrText>
         </w:r>
         <w:r>
           <w:rPr>
@@ -1025,7 +1025,7 @@
           <w:lang w:val="fr-CH" w:eastAsia="fr-CH"/>
         </w:rPr>
       </w:pPr>
-      <w:hyperlink w:anchor="_Toc103935717" w:history="1">
+      <w:hyperlink w:anchor="_Toc104840725" w:history="1">
         <w:r>
           <w:rPr>
             <w:rStyle w:val="Lienhypertexte"/>
@@ -1070,7 +1070,7 @@
             <w:noProof/>
             <w:webHidden/>
           </w:rPr>
-          <w:instrText xml:space="preserve"> PAGEREF _Toc103935717 \h </w:instrText>
+          <w:instrText xml:space="preserve"> PAGEREF _Toc104840725 \h </w:instrText>
         </w:r>
         <w:r>
           <w:rPr>
@@ -1116,7 +1116,7 @@
           <w:lang w:val="fr-CH" w:eastAsia="fr-CH"/>
         </w:rPr>
       </w:pPr>
-      <w:hyperlink w:anchor="_Toc103935718" w:history="1">
+      <w:hyperlink w:anchor="_Toc104840726" w:history="1">
         <w:r>
           <w:rPr>
             <w:rStyle w:val="Lienhypertexte"/>
@@ -1160,7 +1160,7 @@
             <w:noProof/>
             <w:webHidden/>
           </w:rPr>
-          <w:instrText xml:space="preserve"> PAGEREF _Toc103935718 \h </w:instrText>
+          <w:instrText xml:space="preserve"> PAGEREF _Toc104840726 \h </w:instrText>
         </w:r>
         <w:r>
           <w:rPr>
@@ -1206,7 +1206,7 @@
           <w:lang w:val="fr-CH" w:eastAsia="fr-CH"/>
         </w:rPr>
       </w:pPr>
-      <w:hyperlink w:anchor="_Toc103935719" w:history="1">
+      <w:hyperlink w:anchor="_Toc104840727" w:history="1">
         <w:r>
           <w:rPr>
             <w:rStyle w:val="Lienhypertexte"/>
@@ -1250,7 +1250,7 @@
             <w:noProof/>
             <w:webHidden/>
           </w:rPr>
-          <w:instrText xml:space="preserve"> PAGEREF _Toc103935719 \h </w:instrText>
+          <w:instrText xml:space="preserve"> PAGEREF _Toc104840727 \h </w:instrText>
         </w:r>
         <w:r>
           <w:rPr>
@@ -1296,7 +1296,7 @@
           <w:lang w:val="fr-CH" w:eastAsia="fr-CH"/>
         </w:rPr>
       </w:pPr>
-      <w:hyperlink w:anchor="_Toc103935720" w:history="1">
+      <w:hyperlink w:anchor="_Toc104840728" w:history="1">
         <w:r>
           <w:rPr>
             <w:rStyle w:val="Lienhypertexte"/>
@@ -1340,7 +1340,7 @@
             <w:noProof/>
             <w:webHidden/>
           </w:rPr>
-          <w:instrText xml:space="preserve"> PAGEREF _Toc103935720 \h </w:instrText>
+          <w:instrText xml:space="preserve"> PAGEREF _Toc104840728 \h </w:instrText>
         </w:r>
         <w:r>
           <w:rPr>
@@ -1386,7 +1386,7 @@
           <w:lang w:val="fr-CH" w:eastAsia="fr-CH"/>
         </w:rPr>
       </w:pPr>
-      <w:hyperlink w:anchor="_Toc103935721" w:history="1">
+      <w:hyperlink w:anchor="_Toc104840729" w:history="1">
         <w:r>
           <w:rPr>
             <w:rStyle w:val="Lienhypertexte"/>
@@ -1430,7 +1430,7 @@
             <w:noProof/>
             <w:webHidden/>
           </w:rPr>
-          <w:instrText xml:space="preserve"> PAGEREF _Toc103935721 \h </w:instrText>
+          <w:instrText xml:space="preserve"> PAGEREF _Toc104840729 \h </w:instrText>
         </w:r>
         <w:r>
           <w:rPr>
@@ -1476,7 +1476,7 @@
           <w:lang w:val="fr-CH" w:eastAsia="fr-CH"/>
         </w:rPr>
       </w:pPr>
-      <w:hyperlink w:anchor="_Toc103935722" w:history="1">
+      <w:hyperlink w:anchor="_Toc104840730" w:history="1">
         <w:r>
           <w:rPr>
             <w:rStyle w:val="Lienhypertexte"/>
@@ -1521,7 +1521,7 @@
             <w:noProof/>
             <w:webHidden/>
           </w:rPr>
-          <w:instrText xml:space="preserve"> PAGEREF _Toc103935722 \h </w:instrText>
+          <w:instrText xml:space="preserve"> PAGEREF _Toc104840730 \h </w:instrText>
         </w:r>
         <w:r>
           <w:rPr>
@@ -1567,7 +1567,7 @@
           <w:lang w:val="fr-CH" w:eastAsia="fr-CH"/>
         </w:rPr>
       </w:pPr>
-      <w:hyperlink w:anchor="_Toc103935723" w:history="1">
+      <w:hyperlink w:anchor="_Toc104840731" w:history="1">
         <w:r>
           <w:rPr>
             <w:rStyle w:val="Lienhypertexte"/>
@@ -1611,7 +1611,7 @@
             <w:noProof/>
             <w:webHidden/>
           </w:rPr>
-          <w:instrText xml:space="preserve"> PAGEREF _Toc103935723 \h </w:instrText>
+          <w:instrText xml:space="preserve"> PAGEREF _Toc104840731 \h </w:instrText>
         </w:r>
         <w:r>
           <w:rPr>
@@ -1657,7 +1657,7 @@
           <w:lang w:val="fr-CH" w:eastAsia="fr-CH"/>
         </w:rPr>
       </w:pPr>
-      <w:hyperlink w:anchor="_Toc103935724" w:history="1">
+      <w:hyperlink w:anchor="_Toc104840732" w:history="1">
         <w:r>
           <w:rPr>
             <w:rStyle w:val="Lienhypertexte"/>
@@ -1701,7 +1701,7 @@
             <w:noProof/>
             <w:webHidden/>
           </w:rPr>
-          <w:instrText xml:space="preserve"> PAGEREF _Toc103935724 \h </w:instrText>
+          <w:instrText xml:space="preserve"> PAGEREF _Toc104840732 \h </w:instrText>
         </w:r>
         <w:r>
           <w:rPr>
@@ -1747,7 +1747,7 @@
           <w:lang w:val="fr-CH" w:eastAsia="fr-CH"/>
         </w:rPr>
       </w:pPr>
-      <w:hyperlink w:anchor="_Toc103935725" w:history="1">
+      <w:hyperlink w:anchor="_Toc104840733" w:history="1">
         <w:r>
           <w:rPr>
             <w:rStyle w:val="Lienhypertexte"/>
@@ -1791,7 +1791,7 @@
             <w:noProof/>
             <w:webHidden/>
           </w:rPr>
-          <w:instrText xml:space="preserve"> PAGEREF _Toc103935725 \h </w:instrText>
+          <w:instrText xml:space="preserve"> PAGEREF _Toc104840733 \h </w:instrText>
         </w:r>
         <w:r>
           <w:rPr>
@@ -1832,7 +1832,7 @@
           <w:lang w:val="fr-CH" w:eastAsia="fr-CH"/>
         </w:rPr>
       </w:pPr>
-      <w:hyperlink w:anchor="_Toc103935726" w:history="1">
+      <w:hyperlink w:anchor="_Toc104840734" w:history="1">
         <w:r>
           <w:rPr>
             <w:rStyle w:val="Lienhypertexte"/>
@@ -1870,7 +1870,7 @@
           <w:rPr>
             <w:webHidden/>
           </w:rPr>
-          <w:instrText xml:space="preserve"> PAGEREF _Toc103935726 \h </w:instrText>
+          <w:instrText xml:space="preserve"> PAGEREF _Toc104840734 \h </w:instrText>
         </w:r>
         <w:r>
           <w:rPr>
@@ -1912,11 +1912,10 @@
           <w:lang w:val="fr-CH" w:eastAsia="fr-CH"/>
         </w:rPr>
       </w:pPr>
-      <w:hyperlink w:anchor="_Toc103935727" w:history="1">
+      <w:hyperlink w:anchor="_Toc104840735" w:history="1">
         <w:r>
           <w:rPr>
             <w:rStyle w:val="Lienhypertexte"/>
-            <w:i/>
             <w:noProof/>
           </w:rPr>
           <w:t>3.1</w:t>
@@ -1957,7 +1956,7 @@
             <w:noProof/>
             <w:webHidden/>
           </w:rPr>
-          <w:instrText xml:space="preserve"> PAGEREF _Toc103935727 \h </w:instrText>
+          <w:instrText xml:space="preserve"> PAGEREF _Toc104840735 \h </w:instrText>
         </w:r>
         <w:r>
           <w:rPr>
@@ -1990,9 +1989,9 @@
     </w:p>
     <w:p>
       <w:pPr>
-        <w:pStyle w:val="TM2"/>
-        <w:tabs>
-          <w:tab w:val="left" w:pos="800"/>
+        <w:pStyle w:val="TM3"/>
+        <w:tabs>
+          <w:tab w:val="left" w:pos="1200"/>
           <w:tab w:val="right" w:leader="dot" w:pos="9060"/>
         </w:tabs>
         <w:rPr>
@@ -2003,14 +2002,13 @@
           <w:lang w:val="fr-CH" w:eastAsia="fr-CH"/>
         </w:rPr>
       </w:pPr>
-      <w:hyperlink w:anchor="_Toc103935728" w:history="1">
+      <w:hyperlink w:anchor="_Toc104840736" w:history="1">
         <w:r>
           <w:rPr>
             <w:rStyle w:val="Lienhypertexte"/>
-            <w:i/>
-            <w:noProof/>
-          </w:rPr>
-          <w:t>3.2</w:t>
+            <w:noProof/>
+          </w:rPr>
+          <w:t>3.1.1</w:t>
         </w:r>
         <w:r>
           <w:rPr>
@@ -2027,7 +2025,7 @@
             <w:rStyle w:val="Lienhypertexte"/>
             <w:noProof/>
           </w:rPr>
-          <w:t>Liste des documents fournis</w:t>
+          <w:t>Trop d’items à la génération d’un contrat PDF</w:t>
         </w:r>
         <w:r>
           <w:rPr>
@@ -2048,7 +2046,7 @@
             <w:noProof/>
             <w:webHidden/>
           </w:rPr>
-          <w:instrText xml:space="preserve"> PAGEREF _Toc103935728 \h </w:instrText>
+          <w:instrText xml:space="preserve"> PAGEREF _Toc104840736 \h </w:instrText>
         </w:r>
         <w:r>
           <w:rPr>
@@ -2081,9 +2079,9 @@
     </w:p>
     <w:p>
       <w:pPr>
-        <w:pStyle w:val="TM3"/>
-        <w:tabs>
-          <w:tab w:val="left" w:pos="1200"/>
+        <w:pStyle w:val="TM2"/>
+        <w:tabs>
+          <w:tab w:val="left" w:pos="800"/>
           <w:tab w:val="right" w:leader="dot" w:pos="9060"/>
         </w:tabs>
         <w:rPr>
@@ -2094,13 +2092,13 @@
           <w:lang w:val="fr-CH" w:eastAsia="fr-CH"/>
         </w:rPr>
       </w:pPr>
-      <w:hyperlink w:anchor="_Toc103935729" w:history="1">
+      <w:hyperlink w:anchor="_Toc104840737" w:history="1">
         <w:r>
           <w:rPr>
             <w:rStyle w:val="Lienhypertexte"/>
             <w:noProof/>
           </w:rPr>
-          <w:t>3.2.1</w:t>
+          <w:t>3.2</w:t>
         </w:r>
         <w:r>
           <w:rPr>
@@ -2117,7 +2115,7 @@
             <w:rStyle w:val="Lienhypertexte"/>
             <w:noProof/>
           </w:rPr>
-          <w:t>Journal de travail</w:t>
+          <w:t>Liste des documents fournis</w:t>
         </w:r>
         <w:r>
           <w:rPr>
@@ -2138,7 +2136,7 @@
             <w:noProof/>
             <w:webHidden/>
           </w:rPr>
-          <w:instrText xml:space="preserve"> PAGEREF _Toc103935729 \h </w:instrText>
+          <w:instrText xml:space="preserve"> PAGEREF _Toc104840737 \h </w:instrText>
         </w:r>
         <w:r>
           <w:rPr>
@@ -2184,13 +2182,13 @@
           <w:lang w:val="fr-CH" w:eastAsia="fr-CH"/>
         </w:rPr>
       </w:pPr>
-      <w:hyperlink w:anchor="_Toc103935730" w:history="1">
+      <w:hyperlink w:anchor="_Toc104840738" w:history="1">
         <w:r>
           <w:rPr>
             <w:rStyle w:val="Lienhypertexte"/>
             <w:noProof/>
           </w:rPr>
-          <w:t>3.2.2</w:t>
+          <w:t>3.2.1</w:t>
         </w:r>
         <w:r>
           <w:rPr>
@@ -2207,7 +2205,7 @@
             <w:rStyle w:val="Lienhypertexte"/>
             <w:noProof/>
           </w:rPr>
-          <w:t>Journal de bord</w:t>
+          <w:t>Journal de travail</w:t>
         </w:r>
         <w:r>
           <w:rPr>
@@ -2228,7 +2226,7 @@
             <w:noProof/>
             <w:webHidden/>
           </w:rPr>
-          <w:instrText xml:space="preserve"> PAGEREF _Toc103935730 \h </w:instrText>
+          <w:instrText xml:space="preserve"> PAGEREF _Toc104840738 \h </w:instrText>
         </w:r>
         <w:r>
           <w:rPr>
@@ -2274,13 +2272,13 @@
           <w:lang w:val="fr-CH" w:eastAsia="fr-CH"/>
         </w:rPr>
       </w:pPr>
-      <w:hyperlink w:anchor="_Toc103935731" w:history="1">
+      <w:hyperlink w:anchor="_Toc104840739" w:history="1">
         <w:r>
           <w:rPr>
             <w:rStyle w:val="Lienhypertexte"/>
             <w:noProof/>
           </w:rPr>
-          <w:t>3.2.3</w:t>
+          <w:t>3.2.2</w:t>
         </w:r>
         <w:r>
           <w:rPr>
@@ -2297,7 +2295,7 @@
             <w:rStyle w:val="Lienhypertexte"/>
             <w:noProof/>
           </w:rPr>
-          <w:t>Documentation de projet</w:t>
+          <w:t>Journal de bord</w:t>
         </w:r>
         <w:r>
           <w:rPr>
@@ -2318,7 +2316,7 @@
             <w:noProof/>
             <w:webHidden/>
           </w:rPr>
-          <w:instrText xml:space="preserve"> PAGEREF _Toc103935731 \h </w:instrText>
+          <w:instrText xml:space="preserve"> PAGEREF _Toc104840739 \h </w:instrText>
         </w:r>
         <w:r>
           <w:rPr>
@@ -2351,84 +2349,9 @@
     </w:p>
     <w:p>
       <w:pPr>
-        <w:pStyle w:val="TM1"/>
-        <w:rPr>
-          <w:rFonts w:asciiTheme="minorHAnsi" w:eastAsiaTheme="minorEastAsia" w:hAnsiTheme="minorHAnsi" w:cstheme="minorBidi"/>
-          <w:sz w:val="22"/>
-          <w:szCs w:val="22"/>
-          <w:lang w:val="fr-CH" w:eastAsia="fr-CH"/>
-        </w:rPr>
-      </w:pPr>
-      <w:hyperlink w:anchor="_Toc103935732" w:history="1">
-        <w:r>
-          <w:rPr>
-            <w:rStyle w:val="Lienhypertexte"/>
-          </w:rPr>
-          <w:t>4</w:t>
-        </w:r>
-        <w:r>
-          <w:rPr>
-            <w:rFonts w:asciiTheme="minorHAnsi" w:eastAsiaTheme="minorEastAsia" w:hAnsiTheme="minorHAnsi" w:cstheme="minorBidi"/>
-            <w:sz w:val="22"/>
-            <w:szCs w:val="22"/>
-            <w:lang w:val="fr-CH" w:eastAsia="fr-CH"/>
-          </w:rPr>
-          <w:tab/>
-        </w:r>
-        <w:r>
-          <w:rPr>
-            <w:rStyle w:val="Lienhypertexte"/>
-          </w:rPr>
-          <w:t>Conclusions</w:t>
-        </w:r>
-        <w:r>
-          <w:rPr>
-            <w:webHidden/>
-          </w:rPr>
-          <w:tab/>
-        </w:r>
-        <w:r>
-          <w:rPr>
-            <w:webHidden/>
-          </w:rPr>
-          <w:fldChar w:fldCharType="begin"/>
-        </w:r>
-        <w:r>
-          <w:rPr>
-            <w:webHidden/>
-          </w:rPr>
-          <w:instrText xml:space="preserve"> PAGEREF _Toc103935732 \h </w:instrText>
-        </w:r>
-        <w:r>
-          <w:rPr>
-            <w:webHidden/>
-          </w:rPr>
-        </w:r>
-        <w:r>
-          <w:rPr>
-            <w:webHidden/>
-          </w:rPr>
-          <w:fldChar w:fldCharType="separate"/>
-        </w:r>
-        <w:r>
-          <w:rPr>
-            <w:webHidden/>
-          </w:rPr>
-          <w:t>12</w:t>
-        </w:r>
-        <w:r>
-          <w:rPr>
-            <w:webHidden/>
-          </w:rPr>
-          <w:fldChar w:fldCharType="end"/>
-        </w:r>
-      </w:hyperlink>
-    </w:p>
-    <w:p>
-      <w:pPr>
-        <w:pStyle w:val="TM2"/>
-        <w:tabs>
-          <w:tab w:val="left" w:pos="800"/>
+        <w:pStyle w:val="TM3"/>
+        <w:tabs>
+          <w:tab w:val="left" w:pos="1200"/>
           <w:tab w:val="right" w:leader="dot" w:pos="9060"/>
         </w:tabs>
         <w:rPr>
@@ -2439,13 +2362,13 @@
           <w:lang w:val="fr-CH" w:eastAsia="fr-CH"/>
         </w:rPr>
       </w:pPr>
-      <w:hyperlink w:anchor="_Toc103935733" w:history="1">
+      <w:hyperlink w:anchor="_Toc104840740" w:history="1">
         <w:r>
           <w:rPr>
             <w:rStyle w:val="Lienhypertexte"/>
             <w:noProof/>
           </w:rPr>
-          <w:t>4.1</w:t>
+          <w:t>3.2.3</w:t>
         </w:r>
         <w:r>
           <w:rPr>
@@ -2462,7 +2385,7 @@
             <w:rStyle w:val="Lienhypertexte"/>
             <w:noProof/>
           </w:rPr>
-          <w:t>Objectifs atteints</w:t>
+          <w:t>Documentation de projet</w:t>
         </w:r>
         <w:r>
           <w:rPr>
@@ -2483,7 +2406,7 @@
             <w:noProof/>
             <w:webHidden/>
           </w:rPr>
-          <w:instrText xml:space="preserve"> PAGEREF _Toc103935733 \h </w:instrText>
+          <w:instrText xml:space="preserve"> PAGEREF _Toc104840740 \h </w:instrText>
         </w:r>
         <w:r>
           <w:rPr>
@@ -2503,7 +2426,7 @@
             <w:noProof/>
             <w:webHidden/>
           </w:rPr>
-          <w:t>12</w:t>
+          <w:t>11</w:t>
         </w:r>
         <w:r>
           <w:rPr>
@@ -2516,9 +2439,9 @@
     </w:p>
     <w:p>
       <w:pPr>
-        <w:pStyle w:val="TM2"/>
-        <w:tabs>
-          <w:tab w:val="left" w:pos="800"/>
+        <w:pStyle w:val="TM3"/>
+        <w:tabs>
+          <w:tab w:val="left" w:pos="1200"/>
           <w:tab w:val="right" w:leader="dot" w:pos="9060"/>
         </w:tabs>
         <w:rPr>
@@ -2529,13 +2452,13 @@
           <w:lang w:val="fr-CH" w:eastAsia="fr-CH"/>
         </w:rPr>
       </w:pPr>
-      <w:hyperlink w:anchor="_Toc103935734" w:history="1">
+      <w:hyperlink w:anchor="_Toc104840741" w:history="1">
         <w:r>
           <w:rPr>
             <w:rStyle w:val="Lienhypertexte"/>
             <w:noProof/>
           </w:rPr>
-          <w:t>4.2</w:t>
+          <w:t>3.2.4</w:t>
         </w:r>
         <w:r>
           <w:rPr>
@@ -2552,7 +2475,7 @@
             <w:rStyle w:val="Lienhypertexte"/>
             <w:noProof/>
           </w:rPr>
-          <w:t>Objectifs non-atteints</w:t>
+          <w:t>Résumé du rapport</w:t>
         </w:r>
         <w:r>
           <w:rPr>
@@ -2573,7 +2496,7 @@
             <w:noProof/>
             <w:webHidden/>
           </w:rPr>
-          <w:instrText xml:space="preserve"> PAGEREF _Toc103935734 \h </w:instrText>
+          <w:instrText xml:space="preserve"> PAGEREF _Toc104840741 \h </w:instrText>
         </w:r>
         <w:r>
           <w:rPr>
@@ -2593,11 +2516,86 @@
             <w:noProof/>
             <w:webHidden/>
           </w:rPr>
+          <w:t>11</w:t>
+        </w:r>
+        <w:r>
+          <w:rPr>
+            <w:noProof/>
+            <w:webHidden/>
+          </w:rPr>
+          <w:fldChar w:fldCharType="end"/>
+        </w:r>
+      </w:hyperlink>
+    </w:p>
+    <w:p>
+      <w:pPr>
+        <w:pStyle w:val="TM1"/>
+        <w:rPr>
+          <w:rFonts w:asciiTheme="minorHAnsi" w:eastAsiaTheme="minorEastAsia" w:hAnsiTheme="minorHAnsi" w:cstheme="minorBidi"/>
+          <w:sz w:val="22"/>
+          <w:szCs w:val="22"/>
+          <w:lang w:val="fr-CH" w:eastAsia="fr-CH"/>
+        </w:rPr>
+      </w:pPr>
+      <w:hyperlink w:anchor="_Toc104840742" w:history="1">
+        <w:r>
+          <w:rPr>
+            <w:rStyle w:val="Lienhypertexte"/>
+          </w:rPr>
+          <w:t>4</w:t>
+        </w:r>
+        <w:r>
+          <w:rPr>
+            <w:rFonts w:asciiTheme="minorHAnsi" w:eastAsiaTheme="minorEastAsia" w:hAnsiTheme="minorHAnsi" w:cstheme="minorBidi"/>
+            <w:sz w:val="22"/>
+            <w:szCs w:val="22"/>
+            <w:lang w:val="fr-CH" w:eastAsia="fr-CH"/>
+          </w:rPr>
+          <w:tab/>
+        </w:r>
+        <w:r>
+          <w:rPr>
+            <w:rStyle w:val="Lienhypertexte"/>
+          </w:rPr>
+          <w:t>Conclusions</w:t>
+        </w:r>
+        <w:r>
+          <w:rPr>
+            <w:webHidden/>
+          </w:rPr>
+          <w:tab/>
+        </w:r>
+        <w:r>
+          <w:rPr>
+            <w:webHidden/>
+          </w:rPr>
+          <w:fldChar w:fldCharType="begin"/>
+        </w:r>
+        <w:r>
+          <w:rPr>
+            <w:webHidden/>
+          </w:rPr>
+          <w:instrText xml:space="preserve"> PAGEREF _Toc104840742 \h </w:instrText>
+        </w:r>
+        <w:r>
+          <w:rPr>
+            <w:webHidden/>
+          </w:rPr>
+        </w:r>
+        <w:r>
+          <w:rPr>
+            <w:webHidden/>
+          </w:rPr>
+          <w:fldChar w:fldCharType="separate"/>
+        </w:r>
+        <w:r>
+          <w:rPr>
+            <w:webHidden/>
+          </w:rPr>
           <w:t>12</w:t>
         </w:r>
         <w:r>
           <w:rPr>
-            <w:noProof/>
             <w:webHidden/>
           </w:rPr>
           <w:fldChar w:fldCharType="end"/>
@@ -2619,13 +2617,13 @@
           <w:lang w:val="fr-CH" w:eastAsia="fr-CH"/>
         </w:rPr>
       </w:pPr>
-      <w:hyperlink w:anchor="_Toc103935735" w:history="1">
+      <w:hyperlink w:anchor="_Toc104840743" w:history="1">
         <w:r>
           <w:rPr>
             <w:rStyle w:val="Lienhypertexte"/>
             <w:noProof/>
           </w:rPr>
-          <w:t>4.3</w:t>
+          <w:t>4.1</w:t>
         </w:r>
         <w:r>
           <w:rPr>
@@ -2642,7 +2640,7 @@
             <w:rStyle w:val="Lienhypertexte"/>
             <w:noProof/>
           </w:rPr>
-          <w:t>Points positifs / négatifs</w:t>
+          <w:t>Objectifs atteints</w:t>
         </w:r>
         <w:r>
           <w:rPr>
@@ -2663,7 +2661,7 @@
             <w:noProof/>
             <w:webHidden/>
           </w:rPr>
-          <w:instrText xml:space="preserve"> PAGEREF _Toc103935735 \h </w:instrText>
+          <w:instrText xml:space="preserve"> PAGEREF _Toc104840743 \h </w:instrText>
         </w:r>
         <w:r>
           <w:rPr>
@@ -2709,13 +2707,13 @@
           <w:lang w:val="fr-CH" w:eastAsia="fr-CH"/>
         </w:rPr>
       </w:pPr>
-      <w:hyperlink w:anchor="_Toc103935736" w:history="1">
+      <w:hyperlink w:anchor="_Toc104840744" w:history="1">
         <w:r>
           <w:rPr>
             <w:rStyle w:val="Lienhypertexte"/>
             <w:noProof/>
           </w:rPr>
-          <w:t>4.4</w:t>
+          <w:t>4.2</w:t>
         </w:r>
         <w:r>
           <w:rPr>
@@ -2732,7 +2730,7 @@
             <w:rStyle w:val="Lienhypertexte"/>
             <w:noProof/>
           </w:rPr>
-          <w:t>Suites possibles pour le projet</w:t>
+          <w:t>Objectifs non-atteints</w:t>
         </w:r>
         <w:r>
           <w:rPr>
@@ -2753,7 +2751,7 @@
             <w:noProof/>
             <w:webHidden/>
           </w:rPr>
-          <w:instrText xml:space="preserve"> PAGEREF _Toc103935736 \h </w:instrText>
+          <w:instrText xml:space="preserve"> PAGEREF _Toc104840744 \h </w:instrText>
         </w:r>
         <w:r>
           <w:rPr>
@@ -2773,86 +2771,11 @@
             <w:noProof/>
             <w:webHidden/>
           </w:rPr>
-          <w:t>12</w:t>
-        </w:r>
-        <w:r>
-          <w:rPr>
-            <w:noProof/>
-            <w:webHidden/>
-          </w:rPr>
-          <w:fldChar w:fldCharType="end"/>
-        </w:r>
-      </w:hyperlink>
-    </w:p>
-    <w:p>
-      <w:pPr>
-        <w:pStyle w:val="TM1"/>
-        <w:rPr>
-          <w:rFonts w:asciiTheme="minorHAnsi" w:eastAsiaTheme="minorEastAsia" w:hAnsiTheme="minorHAnsi" w:cstheme="minorBidi"/>
-          <w:sz w:val="22"/>
-          <w:szCs w:val="22"/>
-          <w:lang w:val="fr-CH" w:eastAsia="fr-CH"/>
-        </w:rPr>
-      </w:pPr>
-      <w:hyperlink w:anchor="_Toc103935737" w:history="1">
-        <w:r>
-          <w:rPr>
-            <w:rStyle w:val="Lienhypertexte"/>
-          </w:rPr>
-          <w:t>5</w:t>
-        </w:r>
-        <w:r>
-          <w:rPr>
-            <w:rFonts w:asciiTheme="minorHAnsi" w:eastAsiaTheme="minorEastAsia" w:hAnsiTheme="minorHAnsi" w:cstheme="minorBidi"/>
-            <w:sz w:val="22"/>
-            <w:szCs w:val="22"/>
-            <w:lang w:val="fr-CH" w:eastAsia="fr-CH"/>
-          </w:rPr>
-          <w:tab/>
-        </w:r>
-        <w:r>
-          <w:rPr>
-            <w:rStyle w:val="Lienhypertexte"/>
-          </w:rPr>
-          <w:t>Annexes</w:t>
-        </w:r>
-        <w:r>
-          <w:rPr>
-            <w:webHidden/>
-          </w:rPr>
-          <w:tab/>
-        </w:r>
-        <w:r>
-          <w:rPr>
-            <w:webHidden/>
-          </w:rPr>
-          <w:fldChar w:fldCharType="begin"/>
-        </w:r>
-        <w:r>
-          <w:rPr>
-            <w:webHidden/>
-          </w:rPr>
-          <w:instrText xml:space="preserve"> PAGEREF _Toc103935737 \h </w:instrText>
-        </w:r>
-        <w:r>
-          <w:rPr>
-            <w:webHidden/>
-          </w:rPr>
-        </w:r>
-        <w:r>
-          <w:rPr>
-            <w:webHidden/>
-          </w:rPr>
-          <w:fldChar w:fldCharType="separate"/>
-        </w:r>
-        <w:r>
-          <w:rPr>
-            <w:webHidden/>
-          </w:rPr>
-          <w:t>12</w:t>
-        </w:r>
-        <w:r>
-          <w:rPr>
+          <w:t>13</w:t>
+        </w:r>
+        <w:r>
+          <w:rPr>
+            <w:noProof/>
             <w:webHidden/>
           </w:rPr>
           <w:fldChar w:fldCharType="end"/>
@@ -2874,13 +2797,13 @@
           <w:lang w:val="fr-CH" w:eastAsia="fr-CH"/>
         </w:rPr>
       </w:pPr>
-      <w:hyperlink w:anchor="_Toc103935738" w:history="1">
+      <w:hyperlink w:anchor="_Toc104840745" w:history="1">
         <w:r>
           <w:rPr>
             <w:rStyle w:val="Lienhypertexte"/>
             <w:noProof/>
           </w:rPr>
-          <w:t>5.1</w:t>
+          <w:t>4.3</w:t>
         </w:r>
         <w:r>
           <w:rPr>
@@ -2897,7 +2820,7 @@
             <w:rStyle w:val="Lienhypertexte"/>
             <w:noProof/>
           </w:rPr>
-          <w:t>Sources – Bibliographie</w:t>
+          <w:t>Points positifs / négatifs</w:t>
         </w:r>
         <w:r>
           <w:rPr>
@@ -2918,7 +2841,7 @@
             <w:noProof/>
             <w:webHidden/>
           </w:rPr>
-          <w:instrText xml:space="preserve"> PAGEREF _Toc103935738 \h </w:instrText>
+          <w:instrText xml:space="preserve"> PAGEREF _Toc104840745 \h </w:instrText>
         </w:r>
         <w:r>
           <w:rPr>
@@ -2938,7 +2861,7 @@
             <w:noProof/>
             <w:webHidden/>
           </w:rPr>
-          <w:t>12</w:t>
+          <w:t>13</w:t>
         </w:r>
         <w:r>
           <w:rPr>
@@ -2964,13 +2887,13 @@
           <w:lang w:val="fr-CH" w:eastAsia="fr-CH"/>
         </w:rPr>
       </w:pPr>
-      <w:hyperlink w:anchor="_Toc103935739" w:history="1">
+      <w:hyperlink w:anchor="_Toc104840746" w:history="1">
         <w:r>
           <w:rPr>
             <w:rStyle w:val="Lienhypertexte"/>
             <w:noProof/>
           </w:rPr>
-          <w:t>5.1.1</w:t>
+          <w:t>4.3.1</w:t>
         </w:r>
         <w:r>
           <w:rPr>
@@ -2987,7 +2910,7 @@
             <w:rStyle w:val="Lienhypertexte"/>
             <w:noProof/>
           </w:rPr>
-          <w:t>Doutes MySQL</w:t>
+          <w:t>Positifs</w:t>
         </w:r>
         <w:r>
           <w:rPr>
@@ -3008,7 +2931,7 @@
             <w:noProof/>
             <w:webHidden/>
           </w:rPr>
-          <w:instrText xml:space="preserve"> PAGEREF _Toc103935739 \h </w:instrText>
+          <w:instrText xml:space="preserve"> PAGEREF _Toc104840746 \h </w:instrText>
         </w:r>
         <w:r>
           <w:rPr>
@@ -3028,7 +2951,7 @@
             <w:noProof/>
             <w:webHidden/>
           </w:rPr>
-          <w:t>12</w:t>
+          <w:t>13</w:t>
         </w:r>
         <w:r>
           <w:rPr>
@@ -3041,9 +2964,9 @@
     </w:p>
     <w:p>
       <w:pPr>
-        <w:pStyle w:val="TM2"/>
-        <w:tabs>
-          <w:tab w:val="left" w:pos="800"/>
+        <w:pStyle w:val="TM3"/>
+        <w:tabs>
+          <w:tab w:val="left" w:pos="1200"/>
           <w:tab w:val="right" w:leader="dot" w:pos="9060"/>
         </w:tabs>
         <w:rPr>
@@ -3054,13 +2977,13 @@
           <w:lang w:val="fr-CH" w:eastAsia="fr-CH"/>
         </w:rPr>
       </w:pPr>
-      <w:hyperlink w:anchor="_Toc103935740" w:history="1">
+      <w:hyperlink w:anchor="_Toc104840747" w:history="1">
         <w:r>
           <w:rPr>
             <w:rStyle w:val="Lienhypertexte"/>
             <w:noProof/>
           </w:rPr>
-          <w:t>5.2</w:t>
+          <w:t>4.3.2</w:t>
         </w:r>
         <w:r>
           <w:rPr>
@@ -3077,7 +3000,7 @@
             <w:rStyle w:val="Lienhypertexte"/>
             <w:noProof/>
           </w:rPr>
-          <w:t>Journal de travail</w:t>
+          <w:t>Négatifs</w:t>
         </w:r>
         <w:r>
           <w:rPr>
@@ -3098,7 +3021,7 @@
             <w:noProof/>
             <w:webHidden/>
           </w:rPr>
-          <w:instrText xml:space="preserve"> PAGEREF _Toc103935740 \h </w:instrText>
+          <w:instrText xml:space="preserve"> PAGEREF _Toc104840747 \h </w:instrText>
         </w:r>
         <w:r>
           <w:rPr>
@@ -3118,7 +3041,7 @@
             <w:noProof/>
             <w:webHidden/>
           </w:rPr>
-          <w:t>12</w:t>
+          <w:t>13</w:t>
         </w:r>
         <w:r>
           <w:rPr>
@@ -3144,14 +3067,13 @@
           <w:lang w:val="fr-CH" w:eastAsia="fr-CH"/>
         </w:rPr>
       </w:pPr>
-      <w:hyperlink w:anchor="_Toc103935741" w:history="1">
+      <w:hyperlink w:anchor="_Toc104840748" w:history="1">
         <w:r>
           <w:rPr>
             <w:rStyle w:val="Lienhypertexte"/>
-            <w:i/>
-            <w:noProof/>
-          </w:rPr>
-          <w:t>5.3</w:t>
+            <w:noProof/>
+          </w:rPr>
+          <w:t>4.4</w:t>
         </w:r>
         <w:r>
           <w:rPr>
@@ -3168,7 +3090,7 @@
             <w:rStyle w:val="Lienhypertexte"/>
             <w:noProof/>
           </w:rPr>
-          <w:t>Manuel d'Installation</w:t>
+          <w:t>Suites possibles pour le projet</w:t>
         </w:r>
         <w:r>
           <w:rPr>
@@ -3189,7 +3111,7 @@
             <w:noProof/>
             <w:webHidden/>
           </w:rPr>
-          <w:instrText xml:space="preserve"> PAGEREF _Toc103935741 \h </w:instrText>
+          <w:instrText xml:space="preserve"> PAGEREF _Toc104840748 \h </w:instrText>
         </w:r>
         <w:r>
           <w:rPr>
@@ -3214,6 +3136,81 @@
         <w:r>
           <w:rPr>
             <w:noProof/>
+            <w:webHidden/>
+          </w:rPr>
+          <w:fldChar w:fldCharType="end"/>
+        </w:r>
+      </w:hyperlink>
+    </w:p>
+    <w:p>
+      <w:pPr>
+        <w:pStyle w:val="TM1"/>
+        <w:rPr>
+          <w:rFonts w:asciiTheme="minorHAnsi" w:eastAsiaTheme="minorEastAsia" w:hAnsiTheme="minorHAnsi" w:cstheme="minorBidi"/>
+          <w:sz w:val="22"/>
+          <w:szCs w:val="22"/>
+          <w:lang w:val="fr-CH" w:eastAsia="fr-CH"/>
+        </w:rPr>
+      </w:pPr>
+      <w:hyperlink w:anchor="_Toc104840749" w:history="1">
+        <w:r>
+          <w:rPr>
+            <w:rStyle w:val="Lienhypertexte"/>
+          </w:rPr>
+          <w:t>5</w:t>
+        </w:r>
+        <w:r>
+          <w:rPr>
+            <w:rFonts w:asciiTheme="minorHAnsi" w:eastAsiaTheme="minorEastAsia" w:hAnsiTheme="minorHAnsi" w:cstheme="minorBidi"/>
+            <w:sz w:val="22"/>
+            <w:szCs w:val="22"/>
+            <w:lang w:val="fr-CH" w:eastAsia="fr-CH"/>
+          </w:rPr>
+          <w:tab/>
+        </w:r>
+        <w:r>
+          <w:rPr>
+            <w:rStyle w:val="Lienhypertexte"/>
+          </w:rPr>
+          <w:t>Annexes</w:t>
+        </w:r>
+        <w:r>
+          <w:rPr>
+            <w:webHidden/>
+          </w:rPr>
+          <w:tab/>
+        </w:r>
+        <w:r>
+          <w:rPr>
+            <w:webHidden/>
+          </w:rPr>
+          <w:fldChar w:fldCharType="begin"/>
+        </w:r>
+        <w:r>
+          <w:rPr>
+            <w:webHidden/>
+          </w:rPr>
+          <w:instrText xml:space="preserve"> PAGEREF _Toc104840749 \h </w:instrText>
+        </w:r>
+        <w:r>
+          <w:rPr>
+            <w:webHidden/>
+          </w:rPr>
+        </w:r>
+        <w:r>
+          <w:rPr>
+            <w:webHidden/>
+          </w:rPr>
+          <w:fldChar w:fldCharType="separate"/>
+        </w:r>
+        <w:r>
+          <w:rPr>
+            <w:webHidden/>
+          </w:rPr>
+          <w:t>14</w:t>
+        </w:r>
+        <w:r>
+          <w:rPr>
             <w:webHidden/>
           </w:rPr>
           <w:fldChar w:fldCharType="end"/>
@@ -3235,13 +3232,13 @@
           <w:lang w:val="fr-CH" w:eastAsia="fr-CH"/>
         </w:rPr>
       </w:pPr>
-      <w:hyperlink w:anchor="_Toc103935742" w:history="1">
+      <w:hyperlink w:anchor="_Toc104840750" w:history="1">
         <w:r>
           <w:rPr>
             <w:rStyle w:val="Lienhypertexte"/>
             <w:noProof/>
           </w:rPr>
-          <w:t>5.4</w:t>
+          <w:t>5.1</w:t>
         </w:r>
         <w:r>
           <w:rPr>
@@ -3258,6 +3255,547 @@
             <w:rStyle w:val="Lienhypertexte"/>
             <w:noProof/>
           </w:rPr>
+          <w:t>Sources – Bibliographie</w:t>
+        </w:r>
+        <w:r>
+          <w:rPr>
+            <w:noProof/>
+            <w:webHidden/>
+          </w:rPr>
+          <w:tab/>
+        </w:r>
+        <w:r>
+          <w:rPr>
+            <w:noProof/>
+            <w:webHidden/>
+          </w:rPr>
+          <w:fldChar w:fldCharType="begin"/>
+        </w:r>
+        <w:r>
+          <w:rPr>
+            <w:noProof/>
+            <w:webHidden/>
+          </w:rPr>
+          <w:instrText xml:space="preserve"> PAGEREF _Toc104840750 \h </w:instrText>
+        </w:r>
+        <w:r>
+          <w:rPr>
+            <w:noProof/>
+            <w:webHidden/>
+          </w:rPr>
+        </w:r>
+        <w:r>
+          <w:rPr>
+            <w:noProof/>
+            <w:webHidden/>
+          </w:rPr>
+          <w:fldChar w:fldCharType="separate"/>
+        </w:r>
+        <w:r>
+          <w:rPr>
+            <w:noProof/>
+            <w:webHidden/>
+          </w:rPr>
+          <w:t>14</w:t>
+        </w:r>
+        <w:r>
+          <w:rPr>
+            <w:noProof/>
+            <w:webHidden/>
+          </w:rPr>
+          <w:fldChar w:fldCharType="end"/>
+        </w:r>
+      </w:hyperlink>
+    </w:p>
+    <w:p>
+      <w:pPr>
+        <w:pStyle w:val="TM3"/>
+        <w:tabs>
+          <w:tab w:val="left" w:pos="1200"/>
+          <w:tab w:val="right" w:leader="dot" w:pos="9060"/>
+        </w:tabs>
+        <w:rPr>
+          <w:rFonts w:asciiTheme="minorHAnsi" w:eastAsiaTheme="minorEastAsia" w:hAnsiTheme="minorHAnsi" w:cstheme="minorBidi"/>
+          <w:noProof/>
+          <w:sz w:val="22"/>
+          <w:szCs w:val="22"/>
+          <w:lang w:val="fr-CH" w:eastAsia="fr-CH"/>
+        </w:rPr>
+      </w:pPr>
+      <w:hyperlink w:anchor="_Toc104840751" w:history="1">
+        <w:r>
+          <w:rPr>
+            <w:rStyle w:val="Lienhypertexte"/>
+            <w:noProof/>
+          </w:rPr>
+          <w:t>5.1.1</w:t>
+        </w:r>
+        <w:r>
+          <w:rPr>
+            <w:rFonts w:asciiTheme="minorHAnsi" w:eastAsiaTheme="minorEastAsia" w:hAnsiTheme="minorHAnsi" w:cstheme="minorBidi"/>
+            <w:noProof/>
+            <w:sz w:val="22"/>
+            <w:szCs w:val="22"/>
+            <w:lang w:val="fr-CH" w:eastAsia="fr-CH"/>
+          </w:rPr>
+          <w:tab/>
+        </w:r>
+        <w:r>
+          <w:rPr>
+            <w:rStyle w:val="Lienhypertexte"/>
+            <w:noProof/>
+          </w:rPr>
+          <w:t>Doutes MySQL</w:t>
+        </w:r>
+        <w:r>
+          <w:rPr>
+            <w:noProof/>
+            <w:webHidden/>
+          </w:rPr>
+          <w:tab/>
+        </w:r>
+        <w:r>
+          <w:rPr>
+            <w:noProof/>
+            <w:webHidden/>
+          </w:rPr>
+          <w:fldChar w:fldCharType="begin"/>
+        </w:r>
+        <w:r>
+          <w:rPr>
+            <w:noProof/>
+            <w:webHidden/>
+          </w:rPr>
+          <w:instrText xml:space="preserve"> PAGEREF _Toc104840751 \h </w:instrText>
+        </w:r>
+        <w:r>
+          <w:rPr>
+            <w:noProof/>
+            <w:webHidden/>
+          </w:rPr>
+        </w:r>
+        <w:r>
+          <w:rPr>
+            <w:noProof/>
+            <w:webHidden/>
+          </w:rPr>
+          <w:fldChar w:fldCharType="separate"/>
+        </w:r>
+        <w:r>
+          <w:rPr>
+            <w:noProof/>
+            <w:webHidden/>
+          </w:rPr>
+          <w:t>14</w:t>
+        </w:r>
+        <w:r>
+          <w:rPr>
+            <w:noProof/>
+            <w:webHidden/>
+          </w:rPr>
+          <w:fldChar w:fldCharType="end"/>
+        </w:r>
+      </w:hyperlink>
+    </w:p>
+    <w:p>
+      <w:pPr>
+        <w:pStyle w:val="TM3"/>
+        <w:tabs>
+          <w:tab w:val="left" w:pos="1200"/>
+          <w:tab w:val="right" w:leader="dot" w:pos="9060"/>
+        </w:tabs>
+        <w:rPr>
+          <w:rFonts w:asciiTheme="minorHAnsi" w:eastAsiaTheme="minorEastAsia" w:hAnsiTheme="minorHAnsi" w:cstheme="minorBidi"/>
+          <w:noProof/>
+          <w:sz w:val="22"/>
+          <w:szCs w:val="22"/>
+          <w:lang w:val="fr-CH" w:eastAsia="fr-CH"/>
+        </w:rPr>
+      </w:pPr>
+      <w:hyperlink w:anchor="_Toc104840752" w:history="1">
+        <w:r>
+          <w:rPr>
+            <w:rStyle w:val="Lienhypertexte"/>
+            <w:noProof/>
+          </w:rPr>
+          <w:t>5.1.2</w:t>
+        </w:r>
+        <w:r>
+          <w:rPr>
+            <w:rFonts w:asciiTheme="minorHAnsi" w:eastAsiaTheme="minorEastAsia" w:hAnsiTheme="minorHAnsi" w:cstheme="minorBidi"/>
+            <w:noProof/>
+            <w:sz w:val="22"/>
+            <w:szCs w:val="22"/>
+            <w:lang w:val="fr-CH" w:eastAsia="fr-CH"/>
+          </w:rPr>
+          <w:tab/>
+        </w:r>
+        <w:r>
+          <w:rPr>
+            <w:rStyle w:val="Lienhypertexte"/>
+            <w:noProof/>
+          </w:rPr>
+          <w:t>Tutoriels Python</w:t>
+        </w:r>
+        <w:r>
+          <w:rPr>
+            <w:noProof/>
+            <w:webHidden/>
+          </w:rPr>
+          <w:tab/>
+        </w:r>
+        <w:r>
+          <w:rPr>
+            <w:noProof/>
+            <w:webHidden/>
+          </w:rPr>
+          <w:fldChar w:fldCharType="begin"/>
+        </w:r>
+        <w:r>
+          <w:rPr>
+            <w:noProof/>
+            <w:webHidden/>
+          </w:rPr>
+          <w:instrText xml:space="preserve"> PAGEREF _Toc104840752 \h </w:instrText>
+        </w:r>
+        <w:r>
+          <w:rPr>
+            <w:noProof/>
+            <w:webHidden/>
+          </w:rPr>
+        </w:r>
+        <w:r>
+          <w:rPr>
+            <w:noProof/>
+            <w:webHidden/>
+          </w:rPr>
+          <w:fldChar w:fldCharType="separate"/>
+        </w:r>
+        <w:r>
+          <w:rPr>
+            <w:noProof/>
+            <w:webHidden/>
+          </w:rPr>
+          <w:t>14</w:t>
+        </w:r>
+        <w:r>
+          <w:rPr>
+            <w:noProof/>
+            <w:webHidden/>
+          </w:rPr>
+          <w:fldChar w:fldCharType="end"/>
+        </w:r>
+      </w:hyperlink>
+    </w:p>
+    <w:p>
+      <w:pPr>
+        <w:pStyle w:val="TM3"/>
+        <w:tabs>
+          <w:tab w:val="left" w:pos="1200"/>
+          <w:tab w:val="right" w:leader="dot" w:pos="9060"/>
+        </w:tabs>
+        <w:rPr>
+          <w:rFonts w:asciiTheme="minorHAnsi" w:eastAsiaTheme="minorEastAsia" w:hAnsiTheme="minorHAnsi" w:cstheme="minorBidi"/>
+          <w:noProof/>
+          <w:sz w:val="22"/>
+          <w:szCs w:val="22"/>
+          <w:lang w:val="fr-CH" w:eastAsia="fr-CH"/>
+        </w:rPr>
+      </w:pPr>
+      <w:hyperlink w:anchor="_Toc104840753" w:history="1">
+        <w:r>
+          <w:rPr>
+            <w:rStyle w:val="Lienhypertexte"/>
+            <w:noProof/>
+          </w:rPr>
+          <w:t>5.1.3</w:t>
+        </w:r>
+        <w:r>
+          <w:rPr>
+            <w:rFonts w:asciiTheme="minorHAnsi" w:eastAsiaTheme="minorEastAsia" w:hAnsiTheme="minorHAnsi" w:cstheme="minorBidi"/>
+            <w:noProof/>
+            <w:sz w:val="22"/>
+            <w:szCs w:val="22"/>
+            <w:lang w:val="fr-CH" w:eastAsia="fr-CH"/>
+          </w:rPr>
+          <w:tab/>
+        </w:r>
+        <w:r>
+          <w:rPr>
+            <w:rStyle w:val="Lienhypertexte"/>
+            <w:noProof/>
+          </w:rPr>
+          <w:t>Utilisation de Reportlab</w:t>
+        </w:r>
+        <w:r>
+          <w:rPr>
+            <w:noProof/>
+            <w:webHidden/>
+          </w:rPr>
+          <w:tab/>
+        </w:r>
+        <w:r>
+          <w:rPr>
+            <w:noProof/>
+            <w:webHidden/>
+          </w:rPr>
+          <w:fldChar w:fldCharType="begin"/>
+        </w:r>
+        <w:r>
+          <w:rPr>
+            <w:noProof/>
+            <w:webHidden/>
+          </w:rPr>
+          <w:instrText xml:space="preserve"> PAGEREF _Toc104840753 \h </w:instrText>
+        </w:r>
+        <w:r>
+          <w:rPr>
+            <w:noProof/>
+            <w:webHidden/>
+          </w:rPr>
+        </w:r>
+        <w:r>
+          <w:rPr>
+            <w:noProof/>
+            <w:webHidden/>
+          </w:rPr>
+          <w:fldChar w:fldCharType="separate"/>
+        </w:r>
+        <w:r>
+          <w:rPr>
+            <w:noProof/>
+            <w:webHidden/>
+          </w:rPr>
+          <w:t>14</w:t>
+        </w:r>
+        <w:r>
+          <w:rPr>
+            <w:noProof/>
+            <w:webHidden/>
+          </w:rPr>
+          <w:fldChar w:fldCharType="end"/>
+        </w:r>
+      </w:hyperlink>
+    </w:p>
+    <w:p>
+      <w:pPr>
+        <w:pStyle w:val="TM2"/>
+        <w:tabs>
+          <w:tab w:val="left" w:pos="800"/>
+          <w:tab w:val="right" w:leader="dot" w:pos="9060"/>
+        </w:tabs>
+        <w:rPr>
+          <w:rFonts w:asciiTheme="minorHAnsi" w:eastAsiaTheme="minorEastAsia" w:hAnsiTheme="minorHAnsi" w:cstheme="minorBidi"/>
+          <w:noProof/>
+          <w:sz w:val="22"/>
+          <w:szCs w:val="22"/>
+          <w:lang w:val="fr-CH" w:eastAsia="fr-CH"/>
+        </w:rPr>
+      </w:pPr>
+      <w:hyperlink w:anchor="_Toc104840754" w:history="1">
+        <w:r>
+          <w:rPr>
+            <w:rStyle w:val="Lienhypertexte"/>
+            <w:noProof/>
+          </w:rPr>
+          <w:t>5.2</w:t>
+        </w:r>
+        <w:r>
+          <w:rPr>
+            <w:rFonts w:asciiTheme="minorHAnsi" w:eastAsiaTheme="minorEastAsia" w:hAnsiTheme="minorHAnsi" w:cstheme="minorBidi"/>
+            <w:noProof/>
+            <w:sz w:val="22"/>
+            <w:szCs w:val="22"/>
+            <w:lang w:val="fr-CH" w:eastAsia="fr-CH"/>
+          </w:rPr>
+          <w:tab/>
+        </w:r>
+        <w:r>
+          <w:rPr>
+            <w:rStyle w:val="Lienhypertexte"/>
+            <w:noProof/>
+          </w:rPr>
+          <w:t>Journal de travail</w:t>
+        </w:r>
+        <w:r>
+          <w:rPr>
+            <w:noProof/>
+            <w:webHidden/>
+          </w:rPr>
+          <w:tab/>
+        </w:r>
+        <w:r>
+          <w:rPr>
+            <w:noProof/>
+            <w:webHidden/>
+          </w:rPr>
+          <w:fldChar w:fldCharType="begin"/>
+        </w:r>
+        <w:r>
+          <w:rPr>
+            <w:noProof/>
+            <w:webHidden/>
+          </w:rPr>
+          <w:instrText xml:space="preserve"> PAGEREF _Toc104840754 \h </w:instrText>
+        </w:r>
+        <w:r>
+          <w:rPr>
+            <w:noProof/>
+            <w:webHidden/>
+          </w:rPr>
+        </w:r>
+        <w:r>
+          <w:rPr>
+            <w:noProof/>
+            <w:webHidden/>
+          </w:rPr>
+          <w:fldChar w:fldCharType="separate"/>
+        </w:r>
+        <w:r>
+          <w:rPr>
+            <w:noProof/>
+            <w:webHidden/>
+          </w:rPr>
+          <w:t>14</w:t>
+        </w:r>
+        <w:r>
+          <w:rPr>
+            <w:noProof/>
+            <w:webHidden/>
+          </w:rPr>
+          <w:fldChar w:fldCharType="end"/>
+        </w:r>
+      </w:hyperlink>
+    </w:p>
+    <w:p>
+      <w:pPr>
+        <w:pStyle w:val="TM2"/>
+        <w:tabs>
+          <w:tab w:val="left" w:pos="800"/>
+          <w:tab w:val="right" w:leader="dot" w:pos="9060"/>
+        </w:tabs>
+        <w:rPr>
+          <w:rFonts w:asciiTheme="minorHAnsi" w:eastAsiaTheme="minorEastAsia" w:hAnsiTheme="minorHAnsi" w:cstheme="minorBidi"/>
+          <w:noProof/>
+          <w:sz w:val="22"/>
+          <w:szCs w:val="22"/>
+          <w:lang w:val="fr-CH" w:eastAsia="fr-CH"/>
+        </w:rPr>
+      </w:pPr>
+      <w:hyperlink w:anchor="_Toc104840755" w:history="1">
+        <w:r>
+          <w:rPr>
+            <w:rStyle w:val="Lienhypertexte"/>
+            <w:i/>
+            <w:noProof/>
+          </w:rPr>
+          <w:t>5.3</w:t>
+        </w:r>
+        <w:r>
+          <w:rPr>
+            <w:rFonts w:asciiTheme="minorHAnsi" w:eastAsiaTheme="minorEastAsia" w:hAnsiTheme="minorHAnsi" w:cstheme="minorBidi"/>
+            <w:noProof/>
+            <w:sz w:val="22"/>
+            <w:szCs w:val="22"/>
+            <w:lang w:val="fr-CH" w:eastAsia="fr-CH"/>
+          </w:rPr>
+          <w:tab/>
+        </w:r>
+        <w:r>
+          <w:rPr>
+            <w:rStyle w:val="Lienhypertexte"/>
+            <w:noProof/>
+          </w:rPr>
+          <w:t>Manuel d'Installation</w:t>
+        </w:r>
+        <w:r>
+          <w:rPr>
+            <w:noProof/>
+            <w:webHidden/>
+          </w:rPr>
+          <w:tab/>
+        </w:r>
+        <w:r>
+          <w:rPr>
+            <w:noProof/>
+            <w:webHidden/>
+          </w:rPr>
+          <w:fldChar w:fldCharType="begin"/>
+        </w:r>
+        <w:r>
+          <w:rPr>
+            <w:noProof/>
+            <w:webHidden/>
+          </w:rPr>
+          <w:instrText xml:space="preserve"> PAGEREF _Toc104840755 \h </w:instrText>
+        </w:r>
+        <w:r>
+          <w:rPr>
+            <w:noProof/>
+            <w:webHidden/>
+          </w:rPr>
+        </w:r>
+        <w:r>
+          <w:rPr>
+            <w:noProof/>
+            <w:webHidden/>
+          </w:rPr>
+          <w:fldChar w:fldCharType="separate"/>
+        </w:r>
+        <w:r>
+          <w:rPr>
+            <w:noProof/>
+            <w:webHidden/>
+          </w:rPr>
+          <w:t>14</w:t>
+        </w:r>
+        <w:r>
+          <w:rPr>
+            <w:noProof/>
+            <w:webHidden/>
+          </w:rPr>
+          <w:fldChar w:fldCharType="end"/>
+        </w:r>
+      </w:hyperlink>
+    </w:p>
+    <w:p>
+      <w:pPr>
+        <w:pStyle w:val="TM2"/>
+        <w:tabs>
+          <w:tab w:val="left" w:pos="800"/>
+          <w:tab w:val="right" w:leader="dot" w:pos="9060"/>
+        </w:tabs>
+        <w:rPr>
+          <w:rFonts w:asciiTheme="minorHAnsi" w:eastAsiaTheme="minorEastAsia" w:hAnsiTheme="minorHAnsi" w:cstheme="minorBidi"/>
+          <w:noProof/>
+          <w:sz w:val="22"/>
+          <w:szCs w:val="22"/>
+          <w:lang w:val="fr-CH" w:eastAsia="fr-CH"/>
+        </w:rPr>
+      </w:pPr>
+      <w:hyperlink w:anchor="_Toc104840756" w:history="1">
+        <w:r>
+          <w:rPr>
+            <w:rStyle w:val="Lienhypertexte"/>
+            <w:noProof/>
+          </w:rPr>
+          <w:t>5.4</w:t>
+        </w:r>
+        <w:r>
+          <w:rPr>
+            <w:rFonts w:asciiTheme="minorHAnsi" w:eastAsiaTheme="minorEastAsia" w:hAnsiTheme="minorHAnsi" w:cstheme="minorBidi"/>
+            <w:noProof/>
+            <w:sz w:val="22"/>
+            <w:szCs w:val="22"/>
+            <w:lang w:val="fr-CH" w:eastAsia="fr-CH"/>
+          </w:rPr>
+          <w:tab/>
+        </w:r>
+        <w:r>
+          <w:rPr>
+            <w:rStyle w:val="Lienhypertexte"/>
+            <w:noProof/>
+          </w:rPr>
           <w:t>Manuel d’utilisation</w:t>
         </w:r>
         <w:r>
@@ -3279,7 +3817,7 @@
             <w:noProof/>
             <w:webHidden/>
           </w:rPr>
-          <w:instrText xml:space="preserve"> PAGEREF _Toc103935742 \h </w:instrText>
+          <w:instrText xml:space="preserve"> PAGEREF _Toc104840756 \h </w:instrText>
         </w:r>
         <w:r>
           <w:rPr>
@@ -3299,7 +3837,7 @@
             <w:noProof/>
             <w:webHidden/>
           </w:rPr>
-          <w:t>13</w:t>
+          <w:t>15</w:t>
         </w:r>
         <w:r>
           <w:rPr>
@@ -3322,7 +3860,7 @@
       <w:pPr>
         <w:pStyle w:val="Titre1"/>
       </w:pPr>
-      <w:bookmarkStart w:id="0" w:name="_Toc103935708"/>
+      <w:bookmarkStart w:id="0" w:name="_Toc104840716"/>
       <w:r>
         <w:lastRenderedPageBreak/>
         <w:t>Analyse prél</w:t>
@@ -3339,7 +3877,7 @@
       <w:pPr>
         <w:pStyle w:val="Titre2"/>
       </w:pPr>
-      <w:bookmarkStart w:id="1" w:name="_Toc103935709"/>
+      <w:bookmarkStart w:id="1" w:name="_Toc104840717"/>
       <w:r>
         <w:t>Introduction</w:t>
       </w:r>
@@ -3400,7 +3938,7 @@
           <w:i/>
         </w:rPr>
       </w:pPr>
-      <w:bookmarkStart w:id="2" w:name="_Toc103935710"/>
+      <w:bookmarkStart w:id="2" w:name="_Toc104840718"/>
       <w:r>
         <w:lastRenderedPageBreak/>
         <w:t>Objectifs</w:t>
@@ -3432,7 +3970,7 @@
       <w:pPr>
         <w:pStyle w:val="Titre3"/>
       </w:pPr>
-      <w:bookmarkStart w:id="3" w:name="_Toc103935711"/>
+      <w:bookmarkStart w:id="3" w:name="_Toc104840719"/>
       <w:r>
         <w:t>Sprint 1</w:t>
       </w:r>
@@ -3595,7 +4133,7 @@
       <w:pPr>
         <w:pStyle w:val="Titre3"/>
       </w:pPr>
-      <w:bookmarkStart w:id="4" w:name="_Toc103935712"/>
+      <w:bookmarkStart w:id="4" w:name="_Toc104840720"/>
       <w:r>
         <w:t>Sprint 2</w:t>
       </w:r>
@@ -3758,7 +4296,7 @@
       <w:pPr>
         <w:pStyle w:val="Titre3"/>
       </w:pPr>
-      <w:bookmarkStart w:id="5" w:name="_Toc103935713"/>
+      <w:bookmarkStart w:id="5" w:name="_Toc104840721"/>
       <w:r>
         <w:t>Sprint 3</w:t>
       </w:r>
@@ -3822,7 +4360,7 @@
       <w:pPr>
         <w:pStyle w:val="Titre3"/>
       </w:pPr>
-      <w:bookmarkStart w:id="6" w:name="_Toc103935714"/>
+      <w:bookmarkStart w:id="6" w:name="_Toc104840722"/>
       <w:r>
         <w:t>Sprint 4</w:t>
       </w:r>
@@ -3876,7 +4414,7 @@
           <w:i/>
         </w:rPr>
       </w:pPr>
-      <w:bookmarkStart w:id="7" w:name="_Toc103935715"/>
+      <w:bookmarkStart w:id="7" w:name="_Toc104840723"/>
       <w:r>
         <w:lastRenderedPageBreak/>
         <w:t>Planification</w:t>
@@ -4042,21 +4580,7 @@
         <w:rPr>
           <w:szCs w:val="14"/>
         </w:rPr>
-        <w:t xml:space="preserve">, on la </w:t>
-      </w:r>
-      <w:proofErr w:type="spellStart"/>
-      <w:r>
-        <w:rPr>
-          <w:szCs w:val="14"/>
-        </w:rPr>
-        <w:t>merge</w:t>
-      </w:r>
-      <w:proofErr w:type="spellEnd"/>
-      <w:r>
-        <w:rPr>
-          <w:szCs w:val="14"/>
-        </w:rPr>
-        <w:t xml:space="preserve"> dans « </w:t>
+        <w:t>, on la merge dans « </w:t>
       </w:r>
       <w:proofErr w:type="spellStart"/>
       <w:r>
@@ -5093,7 +5617,7 @@
       <w:pPr>
         <w:pStyle w:val="Titre1"/>
       </w:pPr>
-      <w:bookmarkStart w:id="8" w:name="_Toc103935716"/>
+      <w:bookmarkStart w:id="8" w:name="_Toc104840724"/>
       <w:r>
         <w:t>Analyse</w:t>
       </w:r>
@@ -5109,7 +5633,7 @@
           <w:i/>
         </w:rPr>
       </w:pPr>
-      <w:bookmarkStart w:id="9" w:name="_Toc103935717"/>
+      <w:bookmarkStart w:id="9" w:name="_Toc104840725"/>
       <w:r>
         <w:t>Concept</w:t>
       </w:r>
@@ -5119,7 +5643,7 @@
       <w:pPr>
         <w:pStyle w:val="Titre3"/>
       </w:pPr>
-      <w:bookmarkStart w:id="10" w:name="_Toc103935718"/>
+      <w:bookmarkStart w:id="10" w:name="_Toc104840726"/>
       <w:proofErr w:type="spellStart"/>
       <w:r>
         <w:t>Coliks</w:t>
@@ -5227,7 +5751,7 @@
       <w:pPr>
         <w:pStyle w:val="Titre3"/>
       </w:pPr>
-      <w:bookmarkStart w:id="11" w:name="_Toc103935719"/>
+      <w:bookmarkStart w:id="11" w:name="_Toc104840727"/>
       <w:r>
         <w:lastRenderedPageBreak/>
         <w:t>Schéma Réseau</w:t>
@@ -5295,7 +5819,7 @@
       <w:pPr>
         <w:pStyle w:val="Titre3"/>
       </w:pPr>
-      <w:bookmarkStart w:id="12" w:name="_Toc103935720"/>
+      <w:bookmarkStart w:id="12" w:name="_Toc104840728"/>
       <w:r>
         <w:lastRenderedPageBreak/>
         <w:t>Modèle conceptuel des données</w:t>
@@ -5395,7 +5919,7 @@
       <w:pPr>
         <w:pStyle w:val="Titre3"/>
       </w:pPr>
-      <w:bookmarkStart w:id="13" w:name="_Toc103935721"/>
+      <w:bookmarkStart w:id="13" w:name="_Toc104840729"/>
       <w:r>
         <w:lastRenderedPageBreak/>
         <w:t>Modèle logique des données</w:t>
@@ -5449,7 +5973,7 @@
             <v:path o:extrusionok="f" gradientshapeok="t" o:connecttype="rect"/>
             <o:lock v:ext="edit" aspectratio="t"/>
           </v:shapetype>
-          <v:shape id="_x0000_i1025" type="#_x0000_t75" style="width:452.95pt;height:313.1pt">
+          <v:shape id="_x0000_i1025" type="#_x0000_t75" style="width:453pt;height:312.75pt">
             <v:imagedata r:id="rId15" o:title="MLD"/>
           </v:shape>
         </w:pict>
@@ -5491,7 +6015,7 @@
         </w:rPr>
       </w:pPr>
       <w:bookmarkStart w:id="14" w:name="_Toc71691012"/>
-      <w:bookmarkStart w:id="15" w:name="_Toc103935722"/>
+      <w:bookmarkStart w:id="15" w:name="_Toc104840730"/>
       <w:r>
         <w:lastRenderedPageBreak/>
         <w:t>Stratégie de test</w:t>
@@ -5598,7 +6122,7 @@
       </w:pPr>
       <w:bookmarkStart w:id="16" w:name="_Toc25553310"/>
       <w:bookmarkStart w:id="17" w:name="_Toc71691015"/>
-      <w:bookmarkStart w:id="18" w:name="_Toc103935723"/>
+      <w:bookmarkStart w:id="18" w:name="_Toc104840731"/>
       <w:r>
         <w:t>Risques techniques</w:t>
       </w:r>
@@ -5610,7 +6134,7 @@
       <w:pPr>
         <w:pStyle w:val="Titre3"/>
       </w:pPr>
-      <w:bookmarkStart w:id="19" w:name="_Toc103935724"/>
+      <w:bookmarkStart w:id="19" w:name="_Toc104840732"/>
       <w:r>
         <w:t>GitHub</w:t>
       </w:r>
@@ -5638,7 +6162,7 @@
       <w:pPr>
         <w:pStyle w:val="Titre3"/>
       </w:pPr>
-      <w:bookmarkStart w:id="20" w:name="_Toc103935725"/>
+      <w:bookmarkStart w:id="20" w:name="_Toc104840733"/>
       <w:r>
         <w:t>Problème avec disque de stockage</w:t>
       </w:r>
@@ -5698,7 +6222,7 @@
         <w:pStyle w:val="Titre1"/>
       </w:pPr>
       <w:bookmarkStart w:id="21" w:name="_Toc71703259"/>
-      <w:bookmarkStart w:id="22" w:name="_Toc103935726"/>
+      <w:bookmarkStart w:id="22" w:name="_Toc104840734"/>
       <w:r>
         <w:lastRenderedPageBreak/>
         <w:t>R</w:t>
@@ -5712,13 +6236,10 @@
     <w:p>
       <w:pPr>
         <w:pStyle w:val="Titre2"/>
-        <w:rPr>
-          <w:i/>
-        </w:rPr>
       </w:pPr>
       <w:bookmarkStart w:id="23" w:name="_Toc25553322"/>
       <w:bookmarkStart w:id="24" w:name="_Toc71691026"/>
-      <w:bookmarkStart w:id="25" w:name="_Toc103935727"/>
+      <w:bookmarkStart w:id="25" w:name="_Toc104840735"/>
       <w:r>
         <w:t xml:space="preserve">Erreurs </w:t>
       </w:r>
@@ -5728,48 +6249,48 @@
       </w:r>
       <w:bookmarkEnd w:id="24"/>
       <w:bookmarkEnd w:id="25"/>
-      <w:r>
-        <w:t xml:space="preserve">  </w:t>
-      </w:r>
-    </w:p>
-    <w:p>
-      <w:pPr>
-        <w:pStyle w:val="En-tte"/>
-        <w:rPr>
-          <w:rFonts w:cs="Arial"/>
-          <w:iCs/>
-        </w:rPr>
-      </w:pPr>
+    </w:p>
+    <w:p>
+      <w:pPr>
+        <w:pStyle w:val="Titre3"/>
+      </w:pPr>
+      <w:bookmarkStart w:id="26" w:name="_Toc104840736"/>
+      <w:r>
+        <w:t>Trop d’items à la génération d’un contrat PDF</w:t>
+      </w:r>
+      <w:bookmarkEnd w:id="26"/>
+    </w:p>
+    <w:p>
+      <w:r>
+        <w:t>Lors de la création d’un contrat, quand on appuie sur le bouton imprimer avec plus de 8 items, le contenu final du contrat est écrasé par les notes de bas de page du contrat.</w:t>
+      </w:r>
     </w:p>
     <w:p>
       <w:pPr>
         <w:pStyle w:val="Titre2"/>
-        <w:rPr>
-          <w:i/>
-        </w:rPr>
-      </w:pPr>
-      <w:bookmarkStart w:id="26" w:name="_Toc25553326"/>
-      <w:bookmarkStart w:id="27" w:name="_Toc71691029"/>
-      <w:bookmarkStart w:id="28" w:name="_Toc103935728"/>
+      </w:pPr>
+      <w:bookmarkStart w:id="27" w:name="_Toc25553326"/>
+      <w:bookmarkStart w:id="28" w:name="_Toc71691029"/>
+      <w:bookmarkStart w:id="29" w:name="_Toc104840737"/>
       <w:r>
         <w:t>Liste des documents</w:t>
       </w:r>
-      <w:bookmarkEnd w:id="26"/>
+      <w:bookmarkEnd w:id="27"/>
       <w:r>
         <w:t xml:space="preserve"> fournis</w:t>
       </w:r>
-      <w:bookmarkEnd w:id="27"/>
       <w:bookmarkEnd w:id="28"/>
+      <w:bookmarkEnd w:id="29"/>
     </w:p>
     <w:p>
       <w:pPr>
         <w:pStyle w:val="Titre3"/>
       </w:pPr>
-      <w:bookmarkStart w:id="29" w:name="_Toc103935729"/>
+      <w:bookmarkStart w:id="30" w:name="_Toc104840738"/>
       <w:r>
         <w:t>Journal de travail</w:t>
       </w:r>
-      <w:bookmarkEnd w:id="29"/>
+      <w:bookmarkEnd w:id="30"/>
     </w:p>
     <w:p>
       <w:r>
@@ -5803,11 +6324,11 @@
       <w:pPr>
         <w:pStyle w:val="Titre3"/>
       </w:pPr>
-      <w:bookmarkStart w:id="30" w:name="_Toc103935730"/>
+      <w:bookmarkStart w:id="31" w:name="_Toc104840739"/>
       <w:r>
         <w:t>Journal de bord</w:t>
       </w:r>
-      <w:bookmarkEnd w:id="30"/>
+      <w:bookmarkEnd w:id="31"/>
     </w:p>
     <w:p>
       <w:r>
@@ -5827,11 +6348,11 @@
       <w:pPr>
         <w:pStyle w:val="Titre3"/>
       </w:pPr>
-      <w:bookmarkStart w:id="31" w:name="_Toc103935731"/>
+      <w:bookmarkStart w:id="32" w:name="_Toc104840740"/>
       <w:r>
         <w:t>Documentation de projet</w:t>
       </w:r>
-      <w:bookmarkEnd w:id="31"/>
+      <w:bookmarkEnd w:id="32"/>
     </w:p>
     <w:p>
       <w:r>
@@ -5842,6 +6363,35 @@
       <w:r>
         <w:t>Il se trouve dans le dossier « docs » à la racine du projet. Deux versions sont disponibles : une version PDF et une version modifiable avec Word.</w:t>
       </w:r>
+    </w:p>
+    <w:p/>
+    <w:p>
+      <w:pPr>
+        <w:pStyle w:val="Titre3"/>
+      </w:pPr>
+      <w:bookmarkStart w:id="33" w:name="_Toc104840741"/>
+      <w:r>
+        <w:t>Résumé du rapport</w:t>
+      </w:r>
+      <w:bookmarkEnd w:id="33"/>
+    </w:p>
+    <w:p>
+      <w:r>
+        <w:t xml:space="preserve">C’est un </w:t>
+      </w:r>
+      <w:r>
+        <w:t>résumé conceptuel du travail effectué et du résultat obtenu. Il permet très rapidement de comprendre le travail fourni.</w:t>
+      </w:r>
+    </w:p>
+    <w:p/>
+    <w:p>
+      <w:pPr>
+        <w:pStyle w:val="Titre3"/>
+        <w:numPr>
+          <w:ilvl w:val="0"/>
+          <w:numId w:val="0"/>
+        </w:numPr>
+      </w:pPr>
       <w:r>
         <w:br w:type="page"/>
       </w:r>
@@ -5850,29 +6400,29 @@
       <w:pPr>
         <w:pStyle w:val="Titre1"/>
       </w:pPr>
-      <w:bookmarkStart w:id="32" w:name="_Toc25553328"/>
-      <w:bookmarkStart w:id="33" w:name="_Toc71703263"/>
-      <w:bookmarkStart w:id="34" w:name="_Toc103935732"/>
+      <w:bookmarkStart w:id="34" w:name="_Toc25553328"/>
+      <w:bookmarkStart w:id="35" w:name="_Toc71703263"/>
+      <w:bookmarkStart w:id="36" w:name="_Toc104840742"/>
       <w:r>
         <w:lastRenderedPageBreak/>
         <w:t>C</w:t>
       </w:r>
-      <w:bookmarkEnd w:id="32"/>
-      <w:bookmarkEnd w:id="33"/>
+      <w:bookmarkEnd w:id="34"/>
+      <w:bookmarkEnd w:id="35"/>
       <w:r>
         <w:t>onclusions</w:t>
       </w:r>
-      <w:bookmarkEnd w:id="34"/>
+      <w:bookmarkEnd w:id="36"/>
     </w:p>
     <w:p>
       <w:pPr>
         <w:pStyle w:val="Titre2"/>
       </w:pPr>
-      <w:bookmarkStart w:id="35" w:name="_Toc103935733"/>
+      <w:bookmarkStart w:id="37" w:name="_Toc104840743"/>
       <w:r>
         <w:t>Objectifs atteints</w:t>
       </w:r>
-      <w:bookmarkEnd w:id="35"/>
+      <w:bookmarkEnd w:id="37"/>
     </w:p>
     <w:tbl>
       <w:tblPr>
@@ -5941,7 +6491,7 @@
                 <w:b w:val="0"/>
                 <w:bCs w:val="0"/>
               </w:rPr>
-              <w:t>Création de l’affichage d’un contrat</w:t>
+              <w:t>Affichage de la liste de contrats</w:t>
             </w:r>
           </w:p>
         </w:tc>
@@ -5955,10 +6505,8 @@
               <w:cnfStyle w:val="000000100000" w:firstRow="0" w:lastRow="0" w:firstColumn="0" w:lastColumn="0" w:oddVBand="0" w:evenVBand="0" w:oddHBand="1" w:evenHBand="0" w:firstRowFirstColumn="0" w:firstRowLastColumn="0" w:lastRowFirstColumn="0" w:lastRowLastColumn="0"/>
             </w:pPr>
             <w:r>
-              <w:t>Une affichage</w:t>
+              <w:t>Une fenêtre contenant la liste de tous les contrats a été crées et est totalement fonctionnelle.</w:t>
             </w:r>
-            <w:bookmarkStart w:id="36" w:name="_GoBack"/>
-            <w:bookmarkEnd w:id="36"/>
           </w:p>
         </w:tc>
       </w:tr>
@@ -5976,6 +6524,13 @@
                 <w:bCs w:val="0"/>
               </w:rPr>
             </w:pPr>
+            <w:r>
+              <w:rPr>
+                <w:b w:val="0"/>
+                <w:bCs w:val="0"/>
+              </w:rPr>
+              <w:t xml:space="preserve">Afficher uniquement les contrats en retard sur la liste de contrats </w:t>
+            </w:r>
           </w:p>
         </w:tc>
         <w:tc>
@@ -5987,20 +6542,239 @@
             <w:pPr>
               <w:cnfStyle w:val="000000000000" w:firstRow="0" w:lastRow="0" w:firstColumn="0" w:lastColumn="0" w:oddVBand="0" w:evenVBand="0" w:oddHBand="0" w:evenHBand="0" w:firstRowFirstColumn="0" w:firstRowLastColumn="0" w:lastRowFirstColumn="0" w:lastRowLastColumn="0"/>
             </w:pPr>
+            <w:r>
+              <w:t xml:space="preserve">Quand on coche la </w:t>
+            </w:r>
+            <w:proofErr w:type="spellStart"/>
+            <w:r>
+              <w:t>checkbox</w:t>
+            </w:r>
+            <w:proofErr w:type="spellEnd"/>
+            <w:r>
+              <w:t xml:space="preserve"> « En retard » dans la liste de contrats, sont affichés uniquement les contrats en retard.</w:t>
+            </w:r>
+          </w:p>
+        </w:tc>
+      </w:tr>
+      <w:tr>
+        <w:trPr>
+          <w:cnfStyle w:val="000000100000" w:firstRow="0" w:lastRow="0" w:firstColumn="0" w:lastColumn="0" w:oddVBand="0" w:evenVBand="0" w:oddHBand="1" w:evenHBand="0" w:firstRowFirstColumn="0" w:firstRowLastColumn="0" w:lastRowFirstColumn="0" w:lastRowLastColumn="0"/>
+        </w:trPr>
+        <w:tc>
+          <w:tcPr>
+            <w:cnfStyle w:val="001000000000" w:firstRow="0" w:lastRow="0" w:firstColumn="1" w:lastColumn="0" w:oddVBand="0" w:evenVBand="0" w:oddHBand="0" w:evenHBand="0" w:firstRowFirstColumn="0" w:firstRowLastColumn="0" w:lastRowFirstColumn="0" w:lastRowLastColumn="0"/>
+            <w:tcW w:w="4530" w:type="dxa"/>
+            <w:vAlign w:val="center"/>
+          </w:tcPr>
+          <w:p>
+            <w:pPr>
+              <w:rPr>
+                <w:b w:val="0"/>
+                <w:bCs w:val="0"/>
+              </w:rPr>
+            </w:pPr>
+            <w:r>
+              <w:rPr>
+                <w:b w:val="0"/>
+                <w:bCs w:val="0"/>
+              </w:rPr>
+              <w:t>Uniformisation du code</w:t>
+            </w:r>
+          </w:p>
+        </w:tc>
+        <w:tc>
+          <w:tcPr>
+            <w:tcW w:w="4530" w:type="dxa"/>
+            <w:vAlign w:val="center"/>
+          </w:tcPr>
+          <w:p>
+            <w:pPr>
+              <w:cnfStyle w:val="000000100000" w:firstRow="0" w:lastRow="0" w:firstColumn="0" w:lastColumn="0" w:oddVBand="0" w:evenVBand="0" w:oddHBand="1" w:evenHBand="0" w:firstRowFirstColumn="0" w:firstRowLastColumn="0" w:lastRowFirstColumn="0" w:lastRowLastColumn="0"/>
+            </w:pPr>
+            <w:r>
+              <w:t>Retravaillé l’affichage de la liste clients, instauré le champ de recherche permettant de filtrer la liste de clients. Retravaillé l’affichage de la liste de contrats et instauré le champ de recherche permettant de filtrer la liste de clients</w:t>
+            </w:r>
+          </w:p>
+        </w:tc>
+      </w:tr>
+      <w:tr>
+        <w:tc>
+          <w:tcPr>
+            <w:cnfStyle w:val="001000000000" w:firstRow="0" w:lastRow="0" w:firstColumn="1" w:lastColumn="0" w:oddVBand="0" w:evenVBand="0" w:oddHBand="0" w:evenHBand="0" w:firstRowFirstColumn="0" w:firstRowLastColumn="0" w:lastRowFirstColumn="0" w:lastRowLastColumn="0"/>
+            <w:tcW w:w="4530" w:type="dxa"/>
+            <w:vAlign w:val="center"/>
+          </w:tcPr>
+          <w:p>
+            <w:pPr>
+              <w:rPr>
+                <w:b w:val="0"/>
+                <w:bCs w:val="0"/>
+              </w:rPr>
+            </w:pPr>
+            <w:r>
+              <w:rPr>
+                <w:b w:val="0"/>
+                <w:bCs w:val="0"/>
+              </w:rPr>
+              <w:t>Affichage de contrats d’un article/client</w:t>
+            </w:r>
+          </w:p>
+        </w:tc>
+        <w:tc>
+          <w:tcPr>
+            <w:tcW w:w="4530" w:type="dxa"/>
+            <w:vAlign w:val="center"/>
+          </w:tcPr>
+          <w:p>
+            <w:pPr>
+              <w:cnfStyle w:val="000000000000" w:firstRow="0" w:lastRow="0" w:firstColumn="0" w:lastColumn="0" w:oddVBand="0" w:evenVBand="0" w:oddHBand="0" w:evenHBand="0" w:firstRowFirstColumn="0" w:firstRowLastColumn="0" w:lastRowFirstColumn="0" w:lastRowLastColumn="0"/>
+            </w:pPr>
+            <w:r>
+              <w:t>Quand on ouvre l’inspecteur d’un article/client, un bouton « liste de contrats » est actif si l’article/client possède des contrats à son nom. En appuyant dessus, une fenêtre s’ouvre avec la liste de contrats.</w:t>
+            </w:r>
+          </w:p>
+        </w:tc>
+      </w:tr>
+      <w:tr>
+        <w:trPr>
+          <w:cnfStyle w:val="000000100000" w:firstRow="0" w:lastRow="0" w:firstColumn="0" w:lastColumn="0" w:oddVBand="0" w:evenVBand="0" w:oddHBand="1" w:evenHBand="0" w:firstRowFirstColumn="0" w:firstRowLastColumn="0" w:lastRowFirstColumn="0" w:lastRowLastColumn="0"/>
+        </w:trPr>
+        <w:tc>
+          <w:tcPr>
+            <w:cnfStyle w:val="001000000000" w:firstRow="0" w:lastRow="0" w:firstColumn="1" w:lastColumn="0" w:oddVBand="0" w:evenVBand="0" w:oddHBand="0" w:evenHBand="0" w:firstRowFirstColumn="0" w:firstRowLastColumn="0" w:lastRowFirstColumn="0" w:lastRowLastColumn="0"/>
+            <w:tcW w:w="4530" w:type="dxa"/>
+            <w:vAlign w:val="center"/>
+          </w:tcPr>
+          <w:p>
+            <w:pPr>
+              <w:rPr>
+                <w:b w:val="0"/>
+                <w:bCs w:val="0"/>
+              </w:rPr>
+            </w:pPr>
+            <w:r>
+              <w:rPr>
+                <w:b w:val="0"/>
+                <w:bCs w:val="0"/>
+              </w:rPr>
+              <w:t>Ajuster le prix d’un item</w:t>
+            </w:r>
+          </w:p>
+        </w:tc>
+        <w:tc>
+          <w:tcPr>
+            <w:tcW w:w="4530" w:type="dxa"/>
+            <w:vAlign w:val="center"/>
+          </w:tcPr>
+          <w:p>
+            <w:pPr>
+              <w:cnfStyle w:val="000000100000" w:firstRow="0" w:lastRow="0" w:firstColumn="0" w:lastColumn="0" w:oddVBand="0" w:evenVBand="0" w:oddHBand="1" w:evenHBand="0" w:firstRowFirstColumn="0" w:firstRowLastColumn="0" w:lastRowFirstColumn="0" w:lastRowLastColumn="0"/>
+            </w:pPr>
+            <w:r>
+              <w:t>Au moment d’ajouter un item sur le contrat de location, le prix s’ajuste à l’état de l’item et à la durée de location. Si un prix n’a pas été défini, le prix zéro est affiché. On peut aussi introduire un prix à notre choix.</w:t>
+            </w:r>
+          </w:p>
+        </w:tc>
+      </w:tr>
+      <w:tr>
+        <w:tc>
+          <w:tcPr>
+            <w:cnfStyle w:val="001000000000" w:firstRow="0" w:lastRow="0" w:firstColumn="1" w:lastColumn="0" w:oddVBand="0" w:evenVBand="0" w:oddHBand="0" w:evenHBand="0" w:firstRowFirstColumn="0" w:firstRowLastColumn="0" w:lastRowFirstColumn="0" w:lastRowLastColumn="0"/>
+            <w:tcW w:w="4530" w:type="dxa"/>
+            <w:vAlign w:val="center"/>
+          </w:tcPr>
+          <w:p>
+            <w:pPr>
+              <w:rPr>
+                <w:b w:val="0"/>
+                <w:bCs w:val="0"/>
+              </w:rPr>
+            </w:pPr>
+            <w:r>
+              <w:rPr>
+                <w:b w:val="0"/>
+                <w:bCs w:val="0"/>
+              </w:rPr>
+              <w:t>Générer un contrat</w:t>
+            </w:r>
+          </w:p>
+        </w:tc>
+        <w:tc>
+          <w:tcPr>
+            <w:tcW w:w="4530" w:type="dxa"/>
+            <w:vAlign w:val="center"/>
+          </w:tcPr>
+          <w:p>
+            <w:pPr>
+              <w:cnfStyle w:val="000000000000" w:firstRow="0" w:lastRow="0" w:firstColumn="0" w:lastColumn="0" w:oddVBand="0" w:evenVBand="0" w:oddHBand="0" w:evenHBand="0" w:firstRowFirstColumn="0" w:firstRowLastColumn="0" w:lastRowFirstColumn="0" w:lastRowLastColumn="0"/>
+            </w:pPr>
+            <w:r>
+              <w:t>Il est possible de créer un contrat. Le contrat se construit au fur et à mesure qu’on rempli les champs. Au début, on choisit un client, ensuite on a la possibilité d’ajouter des articles à la liste d’articles à louer. On bloque la liste, il ne faut plus qu’ajouter les dates et cliquer sur le bouton conclure.</w:t>
+            </w:r>
+          </w:p>
+        </w:tc>
+      </w:tr>
+      <w:tr>
+        <w:trPr>
+          <w:cnfStyle w:val="000000100000" w:firstRow="0" w:lastRow="0" w:firstColumn="0" w:lastColumn="0" w:oddVBand="0" w:evenVBand="0" w:oddHBand="1" w:evenHBand="0" w:firstRowFirstColumn="0" w:firstRowLastColumn="0" w:lastRowFirstColumn="0" w:lastRowLastColumn="0"/>
+        </w:trPr>
+        <w:tc>
+          <w:tcPr>
+            <w:cnfStyle w:val="001000000000" w:firstRow="0" w:lastRow="0" w:firstColumn="1" w:lastColumn="0" w:oddVBand="0" w:evenVBand="0" w:oddHBand="0" w:evenHBand="0" w:firstRowFirstColumn="0" w:firstRowLastColumn="0" w:lastRowFirstColumn="0" w:lastRowLastColumn="0"/>
+            <w:tcW w:w="4530" w:type="dxa"/>
+            <w:vAlign w:val="center"/>
+          </w:tcPr>
+          <w:p>
+            <w:pPr>
+              <w:rPr>
+                <w:b w:val="0"/>
+                <w:bCs w:val="0"/>
+              </w:rPr>
+            </w:pPr>
+            <w:r>
+              <w:rPr>
+                <w:b w:val="0"/>
+                <w:bCs w:val="0"/>
+              </w:rPr>
+              <w:t>Imprimer un contrat</w:t>
+            </w:r>
+          </w:p>
+        </w:tc>
+        <w:tc>
+          <w:tcPr>
+            <w:tcW w:w="4530" w:type="dxa"/>
+            <w:vAlign w:val="center"/>
+          </w:tcPr>
+          <w:p>
+            <w:pPr>
+              <w:cnfStyle w:val="000000100000" w:firstRow="0" w:lastRow="0" w:firstColumn="0" w:lastColumn="0" w:oddVBand="0" w:evenVBand="0" w:oddHBand="1" w:evenHBand="0" w:firstRowFirstColumn="0" w:firstRowLastColumn="0" w:lastRowFirstColumn="0" w:lastRowLastColumn="0"/>
+            </w:pPr>
+            <w:r>
+              <w:t>Après avoir conclu un contrat, il suffit d’appuyer sur le bouton imprimé</w:t>
+            </w:r>
+            <w:r>
+              <w:t xml:space="preserve"> et un contrat PDF est généré automatiquement.</w:t>
+            </w:r>
           </w:p>
         </w:tc>
       </w:tr>
     </w:tbl>
     <w:p/>
     <w:p>
+      <w:r>
+        <w:br w:type="page"/>
+      </w:r>
+    </w:p>
+    <w:p>
       <w:pPr>
         <w:pStyle w:val="Titre2"/>
       </w:pPr>
-      <w:bookmarkStart w:id="37" w:name="_Toc103935734"/>
-      <w:r>
+      <w:bookmarkStart w:id="38" w:name="_Toc104840744"/>
+      <w:r>
+        <w:lastRenderedPageBreak/>
         <w:t>Objectifs non-atteints</w:t>
       </w:r>
-      <w:bookmarkEnd w:id="37"/>
+      <w:bookmarkEnd w:id="38"/>
     </w:p>
     <w:tbl>
       <w:tblPr>
@@ -6064,6 +6838,13 @@
                 <w:bCs w:val="0"/>
               </w:rPr>
             </w:pPr>
+            <w:r>
+              <w:rPr>
+                <w:b w:val="0"/>
+                <w:bCs w:val="0"/>
+              </w:rPr>
+              <w:t>Gérer l’état des contrats de location</w:t>
+            </w:r>
           </w:p>
         </w:tc>
         <w:tc>
@@ -6075,6 +6856,9 @@
             <w:pPr>
               <w:cnfStyle w:val="000000100000" w:firstRow="0" w:lastRow="0" w:firstColumn="0" w:lastColumn="0" w:oddVBand="0" w:evenVBand="0" w:oddHBand="1" w:evenHBand="0" w:firstRowFirstColumn="0" w:firstRowLastColumn="0" w:lastRowFirstColumn="0" w:lastRowLastColumn="0"/>
             </w:pPr>
+            <w:r>
+              <w:t>Il n’est pas possible de clôturer un contrat du contrat après l’avoir créé.</w:t>
+            </w:r>
           </w:p>
         </w:tc>
       </w:tr>
@@ -6092,6 +6876,13 @@
                 <w:bCs w:val="0"/>
               </w:rPr>
             </w:pPr>
+            <w:r>
+              <w:rPr>
+                <w:b w:val="0"/>
+                <w:bCs w:val="0"/>
+              </w:rPr>
+              <w:t>Effectuer la stratégie de tests</w:t>
+            </w:r>
           </w:p>
         </w:tc>
         <w:tc>
@@ -6103,6 +6894,9 @@
             <w:pPr>
               <w:cnfStyle w:val="000000000000" w:firstRow="0" w:lastRow="0" w:firstColumn="0" w:lastColumn="0" w:oddVBand="0" w:evenVBand="0" w:oddHBand="0" w:evenHBand="0" w:firstRowFirstColumn="0" w:firstRowLastColumn="0" w:lastRowFirstColumn="0" w:lastRowLastColumn="0"/>
             </w:pPr>
+            <w:r>
+              <w:t>Je n’ai malheureusement pas pu effectuer des tests, mon temps a été totalement consacré à développer les fonctionnalités demandées et ne m’a pas permis de tout faire.</w:t>
+            </w:r>
           </w:p>
         </w:tc>
       </w:tr>
@@ -6112,11 +6906,116 @@
       <w:pPr>
         <w:pStyle w:val="Titre2"/>
       </w:pPr>
-      <w:bookmarkStart w:id="38" w:name="_Toc103935735"/>
+      <w:bookmarkStart w:id="39" w:name="_Toc104840745"/>
       <w:r>
         <w:t>Points positifs / négatifs</w:t>
       </w:r>
-      <w:bookmarkEnd w:id="38"/>
+      <w:bookmarkEnd w:id="39"/>
+    </w:p>
+    <w:p>
+      <w:pPr>
+        <w:pStyle w:val="Titre3"/>
+      </w:pPr>
+      <w:bookmarkStart w:id="40" w:name="_Toc104840746"/>
+      <w:r>
+        <w:t>Positifs</w:t>
+      </w:r>
+      <w:bookmarkEnd w:id="40"/>
+    </w:p>
+    <w:p>
+      <w:r>
+        <w:t>Je suis content du résultat actuel de l’application, j’ai pu effectuer des choses que je ne pensais jamais faire :</w:t>
+      </w:r>
+    </w:p>
+    <w:p>
+      <w:pPr>
+        <w:pStyle w:val="Paragraphedeliste"/>
+        <w:numPr>
+          <w:ilvl w:val="0"/>
+          <w:numId w:val="22"/>
+        </w:numPr>
+      </w:pPr>
+      <w:r>
+        <w:t xml:space="preserve">Un filtre à </w:t>
+      </w:r>
+      <w:r>
+        <w:t>8</w:t>
+      </w:r>
+      <w:r>
+        <w:t xml:space="preserve"> champs (Filtre pour </w:t>
+      </w:r>
+      <w:r>
+        <w:t>sélectionner</w:t>
+      </w:r>
+      <w:r>
+        <w:t xml:space="preserve"> le client dans la création d’un contrat)</w:t>
+      </w:r>
+    </w:p>
+    <w:p>
+      <w:pPr>
+        <w:pStyle w:val="Paragraphedeliste"/>
+        <w:numPr>
+          <w:ilvl w:val="0"/>
+          <w:numId w:val="22"/>
+        </w:numPr>
+      </w:pPr>
+      <w:r>
+        <w:t>Générer un PDF avec Python</w:t>
+      </w:r>
+    </w:p>
+    <w:p>
+      <w:pPr>
+        <w:pStyle w:val="Paragraphedeliste"/>
+        <w:numPr>
+          <w:ilvl w:val="0"/>
+          <w:numId w:val="22"/>
+        </w:numPr>
+      </w:pPr>
+      <w:r>
+        <w:t>Etc…</w:t>
+      </w:r>
+    </w:p>
+    <w:p/>
+    <w:p>
+      <w:r>
+        <w:t xml:space="preserve">SPLOKS arrive gentiment sur un point final, il reste très peu de choses à corriger/terminer. Je trouve que l’application respecte ce qui a été demandé tout au début par Monsieur Carrel, c’est-à-dire, de rester assez proche de </w:t>
+      </w:r>
+      <w:proofErr w:type="spellStart"/>
+      <w:r>
+        <w:t>Coliks</w:t>
+      </w:r>
+      <w:proofErr w:type="spellEnd"/>
+      <w:r>
+        <w:t xml:space="preserve"> et surtout de façon très </w:t>
+      </w:r>
+      <w:r>
+        <w:t>intuitive et performante.</w:t>
+      </w:r>
+    </w:p>
+    <w:p/>
+    <w:p>
+      <w:pPr>
+        <w:pStyle w:val="Titre3"/>
+      </w:pPr>
+      <w:bookmarkStart w:id="41" w:name="_Toc104840747"/>
+      <w:r>
+        <w:t>Négatifs</w:t>
+      </w:r>
+      <w:bookmarkEnd w:id="41"/>
+    </w:p>
+    <w:p>
+      <w:r>
+        <w:t>Je suis déçu de ne pas avoir arrivé à respecter entièrement mon cahier des charges, même s’il est chargé. SPLOKS est un projet qui me tiens à cœur, c’est mon premier vrai projet et surtout ma première application en Python</w:t>
+      </w:r>
+      <w:r>
+        <w:t xml:space="preserve">. </w:t>
+      </w:r>
+    </w:p>
+    <w:p/>
+    <w:p>
+      <w:r>
+        <w:t>J’aurai aimé avoir un peu plus de temps, pour effectuer ma stratégie de tests et arrivé avec un produit qui a été testé et dont les erreurs ont été documentées.</w:t>
+      </w:r>
     </w:p>
     <w:p>
       <w:pPr>
@@ -6137,95 +7036,203 @@
       <w:pPr>
         <w:pStyle w:val="Titre2"/>
       </w:pPr>
-      <w:bookmarkStart w:id="39" w:name="_Toc103935736"/>
+      <w:bookmarkStart w:id="42" w:name="_Toc104840748"/>
       <w:r>
         <w:t>Suites possibles pour le projet</w:t>
       </w:r>
-      <w:bookmarkEnd w:id="39"/>
+      <w:bookmarkEnd w:id="42"/>
+    </w:p>
+    <w:p>
+      <w:r>
+        <w:t>Le projet doit continuer, comme cité plus haut, le projet est en phase finale. Il ne reste plus énormément de chose à ajouter, il reste surtout des choses à corriger. Je pense qu’une première présentation au manager de Sports-Time d’Echallens devrait arriver bientôt afin de confirmer son intérêt par SPLOKS et avoir son premier feedback.</w:t>
+      </w:r>
     </w:p>
     <w:p>
       <w:pPr>
         <w:pStyle w:val="Titre1"/>
       </w:pPr>
-      <w:bookmarkStart w:id="40" w:name="_Toc71703264"/>
-      <w:bookmarkStart w:id="41" w:name="_Toc103935737"/>
-      <w:r>
+      <w:bookmarkStart w:id="43" w:name="_Toc71703264"/>
+      <w:bookmarkStart w:id="44" w:name="_Toc104840749"/>
+      <w:r>
+        <w:lastRenderedPageBreak/>
         <w:t>A</w:t>
       </w:r>
-      <w:bookmarkEnd w:id="40"/>
+      <w:bookmarkEnd w:id="43"/>
       <w:r>
         <w:t>nnexes</w:t>
       </w:r>
-      <w:bookmarkEnd w:id="41"/>
+      <w:bookmarkEnd w:id="44"/>
     </w:p>
     <w:p>
       <w:pPr>
         <w:pStyle w:val="Titre2"/>
       </w:pPr>
-      <w:bookmarkStart w:id="42" w:name="_Toc71703265"/>
-      <w:bookmarkStart w:id="43" w:name="_Toc103935738"/>
+      <w:bookmarkStart w:id="45" w:name="_Toc71703265"/>
+      <w:bookmarkStart w:id="46" w:name="_Toc104840750"/>
       <w:r>
         <w:t>Sources – Bibliographie</w:t>
-      </w:r>
-      <w:bookmarkEnd w:id="42"/>
-      <w:bookmarkEnd w:id="43"/>
-    </w:p>
-    <w:p>
-      <w:pPr>
-        <w:pStyle w:val="Titre3"/>
-      </w:pPr>
-      <w:bookmarkStart w:id="44" w:name="_Toc103935739"/>
-      <w:r>
-        <w:t>Doutes MySQL</w:t>
-      </w:r>
-      <w:bookmarkEnd w:id="44"/>
-    </w:p>
-    <w:p>
-      <w:r>
-        <w:t>Pendant le projet, j’ai été mené à écrire des commandes SQL pour amener les données de la base de données à l’application Python. À l’aide de la section SQL du site W3Schools j’ai pu avoir un support à consulter pour m’aider à écrire mes fonctions.</w:t>
-      </w:r>
-    </w:p>
-    <w:p/>
-    <w:p>
-      <w:r>
-        <w:t>W3Schools contient un bon support basique pour plusieurs langages, notamment le</w:t>
-      </w:r>
-    </w:p>
-    <w:p>
-      <w:r>
-        <w:t>Python que j’ai pu aussi consulter.</w:t>
-      </w:r>
-    </w:p>
-    <w:p/>
-    <w:p>
-      <w:r>
-        <w:t xml:space="preserve">Lien : </w:t>
-      </w:r>
-      <w:hyperlink r:id="rId16" w:history="1">
-        <w:r>
-          <w:rPr>
-            <w:rStyle w:val="Lienhypertexte"/>
-          </w:rPr>
-          <w:t>https://www.w3schools.com/</w:t>
-        </w:r>
-      </w:hyperlink>
-    </w:p>
-    <w:p>
-      <w:pPr>
-        <w:pStyle w:val="Titre2"/>
-      </w:pPr>
-      <w:bookmarkStart w:id="45" w:name="_Toc25553330"/>
-      <w:bookmarkStart w:id="46" w:name="_Toc71703266"/>
-      <w:bookmarkStart w:id="47" w:name="_Toc103935740"/>
-      <w:r>
-        <w:t xml:space="preserve">Journal de </w:t>
       </w:r>
       <w:bookmarkEnd w:id="45"/>
       <w:bookmarkEnd w:id="46"/>
+    </w:p>
+    <w:p>
+      <w:pPr>
+        <w:pStyle w:val="Titre3"/>
+      </w:pPr>
+      <w:bookmarkStart w:id="47" w:name="_Toc104840751"/>
+      <w:r>
+        <w:t>Doutes MySQL</w:t>
+      </w:r>
+      <w:bookmarkEnd w:id="47"/>
+    </w:p>
+    <w:p>
+      <w:r>
+        <w:t>Pendant le projet, j’ai été mené à écrire des commandes SQL pour amener les données de la base de données à l’application Python. À l’aide de la section SQL du site W3Schools j’ai pu avoir un support à consulter pour m’aider à écrire mes fonctions.</w:t>
+      </w:r>
+    </w:p>
+    <w:p/>
+    <w:p>
+      <w:r>
+        <w:t>W3Schools contient un bon support basique pour plusieurs langages, notamment le</w:t>
+      </w:r>
+    </w:p>
+    <w:p>
+      <w:r>
+        <w:t>Python que j’ai pu aussi consulter.</w:t>
+      </w:r>
+    </w:p>
+    <w:p/>
+    <w:p>
+      <w:pPr>
+        <w:rPr>
+          <w:rStyle w:val="Lienhypertexte"/>
+        </w:rPr>
+      </w:pPr>
+      <w:r>
+        <w:t xml:space="preserve">Lien : </w:t>
+      </w:r>
+      <w:hyperlink r:id="rId16" w:history="1">
+        <w:r>
+          <w:rPr>
+            <w:rStyle w:val="Lienhypertexte"/>
+          </w:rPr>
+          <w:t>https://www.w3schools.com/</w:t>
+        </w:r>
+      </w:hyperlink>
+    </w:p>
+    <w:p>
+      <w:pPr>
+        <w:rPr>
+          <w:rStyle w:val="Lienhypertexte"/>
+        </w:rPr>
+      </w:pPr>
+    </w:p>
+    <w:p>
+      <w:pPr>
+        <w:pStyle w:val="Titre3"/>
+      </w:pPr>
+      <w:bookmarkStart w:id="48" w:name="_Toc104840752"/>
+      <w:r>
+        <w:t>Tutoriels Python</w:t>
+      </w:r>
+      <w:bookmarkEnd w:id="48"/>
+    </w:p>
+    <w:p>
+      <w:r>
+        <w:t>Pendant le développement du projet, je suis tombé à plusieurs reprises sur ce site appelé « Real Python ». Il</w:t>
+      </w:r>
+      <w:r>
+        <w:t>s</w:t>
+      </w:r>
+      <w:r>
+        <w:t xml:space="preserve"> proposent énormément de contenu et d’informations sur le Python</w:t>
+      </w:r>
+      <w:r>
+        <w:t>. On peut y trouver aussi énormément de tutoriels et de conseils.</w:t>
+      </w:r>
+    </w:p>
+    <w:p/>
+    <w:p>
+      <w:r>
+        <w:t xml:space="preserve">Lien : </w:t>
+      </w:r>
+      <w:hyperlink r:id="rId17" w:history="1">
+        <w:r>
+          <w:rPr>
+            <w:rStyle w:val="Lienhypertexte"/>
+          </w:rPr>
+          <w:t>https://realpython.com/</w:t>
+        </w:r>
+      </w:hyperlink>
+    </w:p>
+    <w:p/>
+    <w:p>
+      <w:pPr>
+        <w:pStyle w:val="Titre3"/>
+      </w:pPr>
+      <w:bookmarkStart w:id="49" w:name="_Toc104840753"/>
+      <w:r>
+        <w:t xml:space="preserve">Utilisation de </w:t>
+      </w:r>
+      <w:proofErr w:type="spellStart"/>
+      <w:r>
+        <w:t>Reportlab</w:t>
+      </w:r>
+      <w:bookmarkEnd w:id="49"/>
+      <w:proofErr w:type="spellEnd"/>
+    </w:p>
+    <w:p>
+      <w:r>
+        <w:t xml:space="preserve">Pour générer un fichier PDF à l’aide de Python, j’ai trouvé ce petit tutoriel de débutant sur la librairie </w:t>
+      </w:r>
+      <w:proofErr w:type="spellStart"/>
+      <w:r>
+        <w:t>Reportlab</w:t>
+      </w:r>
+      <w:proofErr w:type="spellEnd"/>
+      <w:r>
+        <w:t xml:space="preserve">. Je me suis beaucoup basé sur les </w:t>
+      </w:r>
+      <w:proofErr w:type="spellStart"/>
+      <w:r>
+        <w:t>examples</w:t>
+      </w:r>
+      <w:proofErr w:type="spellEnd"/>
+      <w:r>
+        <w:t xml:space="preserve"> donnés pour développer notre fonctionnalité de génération de contrat.</w:t>
+      </w:r>
+    </w:p>
+    <w:p/>
+    <w:p>
+      <w:r>
+        <w:t xml:space="preserve">Lien : </w:t>
+      </w:r>
+      <w:hyperlink r:id="rId18" w:history="1">
+        <w:r>
+          <w:rPr>
+            <w:rStyle w:val="Lienhypertexte"/>
+          </w:rPr>
+          <w:t>https://www.blog.pythonlibrary.org/2010/03/08/a-simple-step-by-step-reportlab-tutorial/</w:t>
+        </w:r>
+      </w:hyperlink>
+    </w:p>
+    <w:p/>
+    <w:p>
+      <w:pPr>
+        <w:pStyle w:val="Titre2"/>
+      </w:pPr>
+      <w:bookmarkStart w:id="50" w:name="_Toc25553330"/>
+      <w:bookmarkStart w:id="51" w:name="_Toc71703266"/>
+      <w:bookmarkStart w:id="52" w:name="_Toc104840754"/>
+      <w:r>
+        <w:t xml:space="preserve">Journal de </w:t>
+      </w:r>
+      <w:bookmarkEnd w:id="50"/>
+      <w:bookmarkEnd w:id="51"/>
       <w:r>
         <w:t>travail</w:t>
       </w:r>
-      <w:bookmarkEnd w:id="47"/>
+      <w:bookmarkEnd w:id="52"/>
     </w:p>
     <w:p>
       <w:r>
@@ -6260,58 +7267,67 @@
           <w:i/>
         </w:rPr>
       </w:pPr>
-      <w:bookmarkStart w:id="48" w:name="_Toc25553331"/>
-      <w:bookmarkStart w:id="49" w:name="_Toc71703267"/>
-      <w:bookmarkStart w:id="50" w:name="_Toc103935741"/>
+      <w:bookmarkStart w:id="53" w:name="_Toc25553331"/>
+      <w:bookmarkStart w:id="54" w:name="_Toc71703267"/>
+      <w:bookmarkStart w:id="55" w:name="_Toc104840755"/>
+      <w:r>
+        <w:t>Manuel d'Installation</w:t>
+      </w:r>
+      <w:bookmarkEnd w:id="53"/>
+      <w:bookmarkEnd w:id="54"/>
+      <w:bookmarkEnd w:id="55"/>
+    </w:p>
+    <w:p>
+      <w:r>
+        <w:t xml:space="preserve">Un fichier </w:t>
+      </w:r>
+      <w:r>
+        <w:t>« </w:t>
+      </w:r>
+      <w:r>
+        <w:t>README.md</w:t>
+      </w:r>
+      <w:r>
+        <w:t> »</w:t>
+      </w:r>
+      <w:r>
+        <w:t xml:space="preserve"> se trouve à la racine du projet. À l’intérieur, vous allez trouver une liste des applications que nous avons utilisé, ainsi qu’une marche à suivre de l’installation pour pouvoir lancer le projet.</w:t>
+      </w:r>
+    </w:p>
+    <w:p/>
+    <w:p>
+      <w:pPr>
+        <w:pStyle w:val="Titre2"/>
+      </w:pPr>
+      <w:bookmarkStart w:id="56" w:name="_Toc104840756"/>
       <w:r>
         <w:lastRenderedPageBreak/>
-        <w:t>Manuel d'Installation</w:t>
-      </w:r>
-      <w:bookmarkEnd w:id="48"/>
-      <w:bookmarkEnd w:id="49"/>
-      <w:bookmarkEnd w:id="50"/>
-    </w:p>
-    <w:p>
-      <w:r>
-        <w:t xml:space="preserve">Un fichier </w:t>
-      </w:r>
-      <w:r>
-        <w:t>« </w:t>
-      </w:r>
-      <w:r>
-        <w:t>README.md</w:t>
-      </w:r>
-      <w:r>
-        <w:t> »</w:t>
-      </w:r>
-      <w:r>
-        <w:t xml:space="preserve"> se trouve à la racine du projet. À l’intérieur, vous allez trouver une liste des applications que nous avons utilisé, ainsi qu’une marche à suivre de l’installation pour pouvoir lancer le projet.</w:t>
+        <w:t>Manuel d’utilisation</w:t>
+      </w:r>
+      <w:bookmarkEnd w:id="56"/>
+    </w:p>
+    <w:p>
+      <w:r>
+        <w:t>Il contient un guide d’utilisation de l’application. Il explique les particularités de chaque interface, ses fonctionnalités et les raccourcis que vous pouvez utiliser.</w:t>
+      </w:r>
+    </w:p>
+    <w:p>
+      <w:r>
+        <w:t>Il se trouve dans le dossier « docs » à la racine du projet. Deux versions sont disponibles : une version PDF et une version modifiable avec Word.</w:t>
+      </w:r>
+    </w:p>
+    <w:p>
+      <w:r>
+        <w:t>Les deux sont nommé « USERGUIDE ».</w:t>
       </w:r>
     </w:p>
     <w:p/>
     <w:p>
-      <w:pPr>
-        <w:pStyle w:val="Titre2"/>
-      </w:pPr>
-      <w:bookmarkStart w:id="51" w:name="_Toc103935742"/>
-      <w:r>
-        <w:t>Manuel d’utilisation</w:t>
-      </w:r>
-      <w:bookmarkEnd w:id="51"/>
-    </w:p>
-    <w:p>
-      <w:r>
-        <w:t>Il contient un guide d’utilisation de l’application. Il explique les particularités de chaque interface, ses fonctionnalités et les raccourcis que vous pouvez utiliser.</w:t>
-      </w:r>
-    </w:p>
-    <w:p>
-      <w:r>
-        <w:t>Il se trouve dans le dossier « docs » à la racine du projet. Deux versions sont disponibles : une version PDF et une version modifiable avec Word.</w:t>
-      </w:r>
-    </w:p>
-    <w:p>
-      <w:r>
-        <w:t>Les deux sont nommé « USERGUIDE ».</w:t>
+      <w:r>
+        <w:t>Attention, ce manuel n’est pas à jour avec la version actuelle de SPLOKS. Ce manuel date de l’avant TPI</w:t>
+      </w:r>
+      <w:r>
+        <w:t xml:space="preserve"> donc il y a certaines fonctionnalités qui ne sont pas citées dans le document.</w:t>
       </w:r>
     </w:p>
     <w:p>
@@ -6322,8 +7338,8 @@
       </w:pPr>
     </w:p>
     <w:sectPr>
-      <w:headerReference w:type="default" r:id="rId17"/>
-      <w:footerReference w:type="default" r:id="rId18"/>
+      <w:headerReference w:type="default" r:id="rId19"/>
+      <w:footerReference w:type="default" r:id="rId20"/>
       <w:pgSz w:w="11906" w:h="16838" w:code="9"/>
       <w:pgMar w:top="1418" w:right="1418" w:bottom="1418" w:left="1418" w:header="720" w:footer="720" w:gutter="0"/>
       <w:cols w:space="720"/>
@@ -6334,7 +7350,7 @@
 </file>
 
 <file path=word/endnotes.xml><?xml version="1.0" encoding="utf-8"?>
-<w:endnotes xmlns:wpc="http://schemas.microsoft.com/office/word/2010/wordprocessingCanvas" xmlns:cx="http://schemas.microsoft.com/office/drawing/2014/chartex" xmlns:cx1="http://schemas.microsoft.com/office/drawing/2015/9/8/chartex" xmlns:mc="http://schemas.openxmlformats.org/markup-compatibility/2006" xmlns:o="urn:schemas-microsoft-com:office:office" xmlns:r="http://schemas.openxmlformats.org/officeDocument/2006/relationships" xmlns:m="http://schemas.openxmlformats.org/officeDocument/2006/math" xmlns:v="urn:schemas-microsoft-com:vml" xmlns:wp14="http://schemas.microsoft.com/office/word/2010/wordprocessingDrawing" xmlns:wp="http://schemas.openxmlformats.org/drawingml/2006/wordprocessingDrawing" xmlns:w10="urn:schemas-microsoft-com:office:word" xmlns:w="http://schemas.openxmlformats.org/wordprocessingml/2006/main" xmlns:w14="http://schemas.microsoft.com/office/word/2010/wordml" xmlns:w15="http://schemas.microsoft.com/office/word/2012/wordml" xmlns:w16se="http://schemas.microsoft.com/office/word/2015/wordml/symex" xmlns:wpg="http://schemas.microsoft.com/office/word/2010/wordprocessingGroup" xmlns:wpi="http://schemas.microsoft.com/office/word/2010/wordprocessingInk" xmlns:wne="http://schemas.microsoft.com/office/word/2006/wordml" xmlns:wps="http://schemas.microsoft.com/office/word/2010/wordprocessingShape" mc:Ignorable="w14 w15 w16se wp14">
+<w:endnotes xmlns:wpc="http://schemas.microsoft.com/office/word/2010/wordprocessingCanvas" xmlns:cx="http://schemas.microsoft.com/office/drawing/2014/chartex" xmlns:cx1="http://schemas.microsoft.com/office/drawing/2015/9/8/chartex" xmlns:cx2="http://schemas.microsoft.com/office/drawing/2015/10/21/chartex" xmlns:cx3="http://schemas.microsoft.com/office/drawing/2016/5/9/chartex" xmlns:cx4="http://schemas.microsoft.com/office/drawing/2016/5/10/chartex" xmlns:cx5="http://schemas.microsoft.com/office/drawing/2016/5/11/chartex" xmlns:cx6="http://schemas.microsoft.com/office/drawing/2016/5/12/chartex" xmlns:cx7="http://schemas.microsoft.com/office/drawing/2016/5/13/chartex" xmlns:cx8="http://schemas.microsoft.com/office/drawing/2016/5/14/chartex" xmlns:mc="http://schemas.openxmlformats.org/markup-compatibility/2006" xmlns:aink="http://schemas.microsoft.com/office/drawing/2016/ink" xmlns:am3d="http://schemas.microsoft.com/office/drawing/2017/model3d" xmlns:o="urn:schemas-microsoft-com:office:office" xmlns:oel="http://schemas.microsoft.com/office/2019/extlst" xmlns:r="http://schemas.openxmlformats.org/officeDocument/2006/relationships" xmlns:m="http://schemas.openxmlformats.org/officeDocument/2006/math" xmlns:v="urn:schemas-microsoft-com:vml" xmlns:wp14="http://schemas.microsoft.com/office/word/2010/wordprocessingDrawing" xmlns:wp="http://schemas.openxmlformats.org/drawingml/2006/wordprocessingDrawing" xmlns:w10="urn:schemas-microsoft-com:office:word" xmlns:w="http://schemas.openxmlformats.org/wordprocessingml/2006/main" xmlns:w14="http://schemas.microsoft.com/office/word/2010/wordml" xmlns:w15="http://schemas.microsoft.com/office/word/2012/wordml" xmlns:w16cex="http://schemas.microsoft.com/office/word/2018/wordml/cex" xmlns:w16cid="http://schemas.microsoft.com/office/word/2016/wordml/cid" xmlns:w16="http://schemas.microsoft.com/office/word/2018/wordml" xmlns:w16sdtdh="http://schemas.microsoft.com/office/word/2020/wordml/sdtdatahash" xmlns:w16se="http://schemas.microsoft.com/office/word/2015/wordml/symex" xmlns:wpg="http://schemas.microsoft.com/office/word/2010/wordprocessingGroup" xmlns:wpi="http://schemas.microsoft.com/office/word/2010/wordprocessingInk" xmlns:wne="http://schemas.microsoft.com/office/word/2006/wordml" xmlns:wps="http://schemas.microsoft.com/office/word/2010/wordprocessingShape" mc:Ignorable="w14 w15 w16se w16cid w16 w16cex w16sdtdh wp14">
   <w:endnote w:type="separator" w:id="-1">
     <w:p>
       <w:r>
@@ -6353,7 +7369,7 @@
 </file>
 
 <file path=word/footer1.xml><?xml version="1.0" encoding="utf-8"?>
-<w:ftr xmlns:wpc="http://schemas.microsoft.com/office/word/2010/wordprocessingCanvas" xmlns:cx="http://schemas.microsoft.com/office/drawing/2014/chartex" xmlns:cx1="http://schemas.microsoft.com/office/drawing/2015/9/8/chartex" xmlns:mc="http://schemas.openxmlformats.org/markup-compatibility/2006" xmlns:o="urn:schemas-microsoft-com:office:office" xmlns:r="http://schemas.openxmlformats.org/officeDocument/2006/relationships" xmlns:m="http://schemas.openxmlformats.org/officeDocument/2006/math" xmlns:v="urn:schemas-microsoft-com:vml" xmlns:wp14="http://schemas.microsoft.com/office/word/2010/wordprocessingDrawing" xmlns:wp="http://schemas.openxmlformats.org/drawingml/2006/wordprocessingDrawing" xmlns:w10="urn:schemas-microsoft-com:office:word" xmlns:w="http://schemas.openxmlformats.org/wordprocessingml/2006/main" xmlns:w14="http://schemas.microsoft.com/office/word/2010/wordml" xmlns:w15="http://schemas.microsoft.com/office/word/2012/wordml" xmlns:w16se="http://schemas.microsoft.com/office/word/2015/wordml/symex" xmlns:wpg="http://schemas.microsoft.com/office/word/2010/wordprocessingGroup" xmlns:wpi="http://schemas.microsoft.com/office/word/2010/wordprocessingInk" xmlns:wne="http://schemas.microsoft.com/office/word/2006/wordml" xmlns:wps="http://schemas.microsoft.com/office/word/2010/wordprocessingShape" mc:Ignorable="w14 w15 w16se wp14">
+<w:ftr xmlns:wpc="http://schemas.microsoft.com/office/word/2010/wordprocessingCanvas" xmlns:cx="http://schemas.microsoft.com/office/drawing/2014/chartex" xmlns:cx1="http://schemas.microsoft.com/office/drawing/2015/9/8/chartex" xmlns:cx2="http://schemas.microsoft.com/office/drawing/2015/10/21/chartex" xmlns:cx3="http://schemas.microsoft.com/office/drawing/2016/5/9/chartex" xmlns:cx4="http://schemas.microsoft.com/office/drawing/2016/5/10/chartex" xmlns:cx5="http://schemas.microsoft.com/office/drawing/2016/5/11/chartex" xmlns:cx6="http://schemas.microsoft.com/office/drawing/2016/5/12/chartex" xmlns:cx7="http://schemas.microsoft.com/office/drawing/2016/5/13/chartex" xmlns:cx8="http://schemas.microsoft.com/office/drawing/2016/5/14/chartex" xmlns:mc="http://schemas.openxmlformats.org/markup-compatibility/2006" xmlns:aink="http://schemas.microsoft.com/office/drawing/2016/ink" xmlns:am3d="http://schemas.microsoft.com/office/drawing/2017/model3d" xmlns:o="urn:schemas-microsoft-com:office:office" xmlns:oel="http://schemas.microsoft.com/office/2019/extlst" xmlns:r="http://schemas.openxmlformats.org/officeDocument/2006/relationships" xmlns:m="http://schemas.openxmlformats.org/officeDocument/2006/math" xmlns:v="urn:schemas-microsoft-com:vml" xmlns:wp14="http://schemas.microsoft.com/office/word/2010/wordprocessingDrawing" xmlns:wp="http://schemas.openxmlformats.org/drawingml/2006/wordprocessingDrawing" xmlns:w10="urn:schemas-microsoft-com:office:word" xmlns:w="http://schemas.openxmlformats.org/wordprocessingml/2006/main" xmlns:w14="http://schemas.microsoft.com/office/word/2010/wordml" xmlns:w15="http://schemas.microsoft.com/office/word/2012/wordml" xmlns:w16cex="http://schemas.microsoft.com/office/word/2018/wordml/cex" xmlns:w16cid="http://schemas.microsoft.com/office/word/2016/wordml/cid" xmlns:w16="http://schemas.microsoft.com/office/word/2018/wordml" xmlns:w16sdtdh="http://schemas.microsoft.com/office/word/2020/wordml/sdtdatahash" xmlns:w16se="http://schemas.microsoft.com/office/word/2015/wordml/symex" xmlns:wpg="http://schemas.microsoft.com/office/word/2010/wordprocessingGroup" xmlns:wpi="http://schemas.microsoft.com/office/word/2010/wordprocessingInk" xmlns:wne="http://schemas.microsoft.com/office/word/2006/wordml" xmlns:wps="http://schemas.microsoft.com/office/word/2010/wordprocessingShape" mc:Ignorable="w14 w15 w16se w16cid w16 w16cex w16sdtdh wp14">
   <w:p>
     <w:pPr>
       <w:pStyle w:val="Pieddepage"/>
@@ -6476,7 +7492,7 @@
 </file>
 
 <file path=word/footnotes.xml><?xml version="1.0" encoding="utf-8"?>
-<w:footnotes xmlns:wpc="http://schemas.microsoft.com/office/word/2010/wordprocessingCanvas" xmlns:cx="http://schemas.microsoft.com/office/drawing/2014/chartex" xmlns:cx1="http://schemas.microsoft.com/office/drawing/2015/9/8/chartex" xmlns:mc="http://schemas.openxmlformats.org/markup-compatibility/2006" xmlns:o="urn:schemas-microsoft-com:office:office" xmlns:r="http://schemas.openxmlformats.org/officeDocument/2006/relationships" xmlns:m="http://schemas.openxmlformats.org/officeDocument/2006/math" xmlns:v="urn:schemas-microsoft-com:vml" xmlns:wp14="http://schemas.microsoft.com/office/word/2010/wordprocessingDrawing" xmlns:wp="http://schemas.openxmlformats.org/drawingml/2006/wordprocessingDrawing" xmlns:w10="urn:schemas-microsoft-com:office:word" xmlns:w="http://schemas.openxmlformats.org/wordprocessingml/2006/main" xmlns:w14="http://schemas.microsoft.com/office/word/2010/wordml" xmlns:w15="http://schemas.microsoft.com/office/word/2012/wordml" xmlns:w16se="http://schemas.microsoft.com/office/word/2015/wordml/symex" xmlns:wpg="http://schemas.microsoft.com/office/word/2010/wordprocessingGroup" xmlns:wpi="http://schemas.microsoft.com/office/word/2010/wordprocessingInk" xmlns:wne="http://schemas.microsoft.com/office/word/2006/wordml" xmlns:wps="http://schemas.microsoft.com/office/word/2010/wordprocessingShape" mc:Ignorable="w14 w15 w16se wp14">
+<w:footnotes xmlns:wpc="http://schemas.microsoft.com/office/word/2010/wordprocessingCanvas" xmlns:cx="http://schemas.microsoft.com/office/drawing/2014/chartex" xmlns:cx1="http://schemas.microsoft.com/office/drawing/2015/9/8/chartex" xmlns:cx2="http://schemas.microsoft.com/office/drawing/2015/10/21/chartex" xmlns:cx3="http://schemas.microsoft.com/office/drawing/2016/5/9/chartex" xmlns:cx4="http://schemas.microsoft.com/office/drawing/2016/5/10/chartex" xmlns:cx5="http://schemas.microsoft.com/office/drawing/2016/5/11/chartex" xmlns:cx6="http://schemas.microsoft.com/office/drawing/2016/5/12/chartex" xmlns:cx7="http://schemas.microsoft.com/office/drawing/2016/5/13/chartex" xmlns:cx8="http://schemas.microsoft.com/office/drawing/2016/5/14/chartex" xmlns:mc="http://schemas.openxmlformats.org/markup-compatibility/2006" xmlns:aink="http://schemas.microsoft.com/office/drawing/2016/ink" xmlns:am3d="http://schemas.microsoft.com/office/drawing/2017/model3d" xmlns:o="urn:schemas-microsoft-com:office:office" xmlns:oel="http://schemas.microsoft.com/office/2019/extlst" xmlns:r="http://schemas.openxmlformats.org/officeDocument/2006/relationships" xmlns:m="http://schemas.openxmlformats.org/officeDocument/2006/math" xmlns:v="urn:schemas-microsoft-com:vml" xmlns:wp14="http://schemas.microsoft.com/office/word/2010/wordprocessingDrawing" xmlns:wp="http://schemas.openxmlformats.org/drawingml/2006/wordprocessingDrawing" xmlns:w10="urn:schemas-microsoft-com:office:word" xmlns:w="http://schemas.openxmlformats.org/wordprocessingml/2006/main" xmlns:w14="http://schemas.microsoft.com/office/word/2010/wordml" xmlns:w15="http://schemas.microsoft.com/office/word/2012/wordml" xmlns:w16cex="http://schemas.microsoft.com/office/word/2018/wordml/cex" xmlns:w16cid="http://schemas.microsoft.com/office/word/2016/wordml/cid" xmlns:w16="http://schemas.microsoft.com/office/word/2018/wordml" xmlns:w16sdtdh="http://schemas.microsoft.com/office/word/2020/wordml/sdtdatahash" xmlns:w16se="http://schemas.microsoft.com/office/word/2015/wordml/symex" xmlns:wpg="http://schemas.microsoft.com/office/word/2010/wordprocessingGroup" xmlns:wpi="http://schemas.microsoft.com/office/word/2010/wordprocessingInk" xmlns:wne="http://schemas.microsoft.com/office/word/2006/wordml" xmlns:wps="http://schemas.microsoft.com/office/word/2010/wordprocessingShape" mc:Ignorable="w14 w15 w16se w16cid w16 w16cex w16sdtdh wp14">
   <w:footnote w:type="separator" w:id="-1">
     <w:p>
       <w:r>
@@ -6495,7 +7511,7 @@
 </file>
 
 <file path=word/header1.xml><?xml version="1.0" encoding="utf-8"?>
-<w:hdr xmlns:wpc="http://schemas.microsoft.com/office/word/2010/wordprocessingCanvas" xmlns:cx="http://schemas.microsoft.com/office/drawing/2014/chartex" xmlns:cx1="http://schemas.microsoft.com/office/drawing/2015/9/8/chartex" xmlns:mc="http://schemas.openxmlformats.org/markup-compatibility/2006" xmlns:o="urn:schemas-microsoft-com:office:office" xmlns:r="http://schemas.openxmlformats.org/officeDocument/2006/relationships" xmlns:m="http://schemas.openxmlformats.org/officeDocument/2006/math" xmlns:v="urn:schemas-microsoft-com:vml" xmlns:wp14="http://schemas.microsoft.com/office/word/2010/wordprocessingDrawing" xmlns:wp="http://schemas.openxmlformats.org/drawingml/2006/wordprocessingDrawing" xmlns:w10="urn:schemas-microsoft-com:office:word" xmlns:w="http://schemas.openxmlformats.org/wordprocessingml/2006/main" xmlns:w14="http://schemas.microsoft.com/office/word/2010/wordml" xmlns:w15="http://schemas.microsoft.com/office/word/2012/wordml" xmlns:w16se="http://schemas.microsoft.com/office/word/2015/wordml/symex" xmlns:wpg="http://schemas.microsoft.com/office/word/2010/wordprocessingGroup" xmlns:wpi="http://schemas.microsoft.com/office/word/2010/wordprocessingInk" xmlns:wne="http://schemas.microsoft.com/office/word/2006/wordml" xmlns:wps="http://schemas.microsoft.com/office/word/2010/wordprocessingShape" mc:Ignorable="w14 w15 w16se wp14">
+<w:hdr xmlns:wpc="http://schemas.microsoft.com/office/word/2010/wordprocessingCanvas" xmlns:cx="http://schemas.microsoft.com/office/drawing/2014/chartex" xmlns:cx1="http://schemas.microsoft.com/office/drawing/2015/9/8/chartex" xmlns:cx2="http://schemas.microsoft.com/office/drawing/2015/10/21/chartex" xmlns:cx3="http://schemas.microsoft.com/office/drawing/2016/5/9/chartex" xmlns:cx4="http://schemas.microsoft.com/office/drawing/2016/5/10/chartex" xmlns:cx5="http://schemas.microsoft.com/office/drawing/2016/5/11/chartex" xmlns:cx6="http://schemas.microsoft.com/office/drawing/2016/5/12/chartex" xmlns:cx7="http://schemas.microsoft.com/office/drawing/2016/5/13/chartex" xmlns:cx8="http://schemas.microsoft.com/office/drawing/2016/5/14/chartex" xmlns:mc="http://schemas.openxmlformats.org/markup-compatibility/2006" xmlns:aink="http://schemas.microsoft.com/office/drawing/2016/ink" xmlns:am3d="http://schemas.microsoft.com/office/drawing/2017/model3d" xmlns:o="urn:schemas-microsoft-com:office:office" xmlns:oel="http://schemas.microsoft.com/office/2019/extlst" xmlns:r="http://schemas.openxmlformats.org/officeDocument/2006/relationships" xmlns:m="http://schemas.openxmlformats.org/officeDocument/2006/math" xmlns:v="urn:schemas-microsoft-com:vml" xmlns:wp14="http://schemas.microsoft.com/office/word/2010/wordprocessingDrawing" xmlns:wp="http://schemas.openxmlformats.org/drawingml/2006/wordprocessingDrawing" xmlns:w10="urn:schemas-microsoft-com:office:word" xmlns:w="http://schemas.openxmlformats.org/wordprocessingml/2006/main" xmlns:w14="http://schemas.microsoft.com/office/word/2010/wordml" xmlns:w15="http://schemas.microsoft.com/office/word/2012/wordml" xmlns:w16cex="http://schemas.microsoft.com/office/word/2018/wordml/cex" xmlns:w16cid="http://schemas.microsoft.com/office/word/2016/wordml/cid" xmlns:w16="http://schemas.microsoft.com/office/word/2018/wordml" xmlns:w16sdtdh="http://schemas.microsoft.com/office/word/2020/wordml/sdtdatahash" xmlns:w16se="http://schemas.microsoft.com/office/word/2015/wordml/symex" xmlns:wpg="http://schemas.microsoft.com/office/word/2010/wordprocessingGroup" xmlns:wpi="http://schemas.microsoft.com/office/word/2010/wordprocessingInk" xmlns:wne="http://schemas.microsoft.com/office/word/2006/wordml" xmlns:wps="http://schemas.microsoft.com/office/word/2010/wordprocessingShape" mc:Ignorable="w14 w15 w16se w16cid w16 w16cex w16sdtdh wp14">
   <w:p>
     <w:pPr>
       <w:pStyle w:val="En-tte"/>
@@ -6562,7 +7578,7 @@
 </file>
 
 <file path=word/numbering.xml><?xml version="1.0" encoding="utf-8"?>
-<w:numbering xmlns:wpc="http://schemas.microsoft.com/office/word/2010/wordprocessingCanvas" xmlns:cx="http://schemas.microsoft.com/office/drawing/2014/chartex" xmlns:cx1="http://schemas.microsoft.com/office/drawing/2015/9/8/chartex" xmlns:mc="http://schemas.openxmlformats.org/markup-compatibility/2006" xmlns:o="urn:schemas-microsoft-com:office:office" xmlns:r="http://schemas.openxmlformats.org/officeDocument/2006/relationships" xmlns:m="http://schemas.openxmlformats.org/officeDocument/2006/math" xmlns:v="urn:schemas-microsoft-com:vml" xmlns:wp14="http://schemas.microsoft.com/office/word/2010/wordprocessingDrawing" xmlns:wp="http://schemas.openxmlformats.org/drawingml/2006/wordprocessingDrawing" xmlns:w10="urn:schemas-microsoft-com:office:word" xmlns:w="http://schemas.openxmlformats.org/wordprocessingml/2006/main" xmlns:w14="http://schemas.microsoft.com/office/word/2010/wordml" xmlns:w15="http://schemas.microsoft.com/office/word/2012/wordml" xmlns:w16se="http://schemas.microsoft.com/office/word/2015/wordml/symex" xmlns:wpg="http://schemas.microsoft.com/office/word/2010/wordprocessingGroup" xmlns:wpi="http://schemas.microsoft.com/office/word/2010/wordprocessingInk" xmlns:wne="http://schemas.microsoft.com/office/word/2006/wordml" xmlns:wps="http://schemas.microsoft.com/office/word/2010/wordprocessingShape" mc:Ignorable="w14 w15 w16se wp14">
+<w:numbering xmlns:wpc="http://schemas.microsoft.com/office/word/2010/wordprocessingCanvas" xmlns:cx="http://schemas.microsoft.com/office/drawing/2014/chartex" xmlns:cx1="http://schemas.microsoft.com/office/drawing/2015/9/8/chartex" xmlns:cx2="http://schemas.microsoft.com/office/drawing/2015/10/21/chartex" xmlns:cx3="http://schemas.microsoft.com/office/drawing/2016/5/9/chartex" xmlns:cx4="http://schemas.microsoft.com/office/drawing/2016/5/10/chartex" xmlns:cx5="http://schemas.microsoft.com/office/drawing/2016/5/11/chartex" xmlns:cx6="http://schemas.microsoft.com/office/drawing/2016/5/12/chartex" xmlns:cx7="http://schemas.microsoft.com/office/drawing/2016/5/13/chartex" xmlns:cx8="http://schemas.microsoft.com/office/drawing/2016/5/14/chartex" xmlns:mc="http://schemas.openxmlformats.org/markup-compatibility/2006" xmlns:aink="http://schemas.microsoft.com/office/drawing/2016/ink" xmlns:am3d="http://schemas.microsoft.com/office/drawing/2017/model3d" xmlns:o="urn:schemas-microsoft-com:office:office" xmlns:oel="http://schemas.microsoft.com/office/2019/extlst" xmlns:r="http://schemas.openxmlformats.org/officeDocument/2006/relationships" xmlns:m="http://schemas.openxmlformats.org/officeDocument/2006/math" xmlns:v="urn:schemas-microsoft-com:vml" xmlns:wp14="http://schemas.microsoft.com/office/word/2010/wordprocessingDrawing" xmlns:wp="http://schemas.openxmlformats.org/drawingml/2006/wordprocessingDrawing" xmlns:w10="urn:schemas-microsoft-com:office:word" xmlns:w="http://schemas.openxmlformats.org/wordprocessingml/2006/main" xmlns:w14="http://schemas.microsoft.com/office/word/2010/wordml" xmlns:w15="http://schemas.microsoft.com/office/word/2012/wordml" xmlns:w16cex="http://schemas.microsoft.com/office/word/2018/wordml/cex" xmlns:w16cid="http://schemas.microsoft.com/office/word/2016/wordml/cid" xmlns:w16="http://schemas.microsoft.com/office/word/2018/wordml" xmlns:w16sdtdh="http://schemas.microsoft.com/office/word/2020/wordml/sdtdatahash" xmlns:w16se="http://schemas.microsoft.com/office/word/2015/wordml/symex" xmlns:wpg="http://schemas.microsoft.com/office/word/2010/wordprocessingGroup" xmlns:wpi="http://schemas.microsoft.com/office/word/2010/wordprocessingInk" xmlns:wne="http://schemas.microsoft.com/office/word/2006/wordml" xmlns:wps="http://schemas.microsoft.com/office/word/2010/wordprocessingShape" mc:Ignorable="w14 w15 w16se w16cid w16 w16cex w16sdtdh wp14">
   <w:abstractNum w:abstractNumId="0" w15:restartNumberingAfterBreak="0">
     <w:nsid w:val="0A7C7405"/>
     <w:multiLevelType w:val="singleLevel"/>
@@ -8608,7 +9624,7 @@
   <w:abstractNum w:abstractNumId="17" w15:restartNumberingAfterBreak="0">
     <w:nsid w:val="643E5CEC"/>
     <w:multiLevelType w:val="hybridMultilevel"/>
-    <w:tmpl w:val="2E3E839E"/>
+    <w:tmpl w:val="03563BA2"/>
     <w:lvl w:ilvl="0" w:tplc="100C0001">
       <w:start w:val="1"/>
       <w:numFmt w:val="bullet"/>
@@ -9227,7 +10243,7 @@
   <w:abstractNum w:abstractNumId="22" w15:restartNumberingAfterBreak="0">
     <w:nsid w:val="7B193736"/>
     <w:multiLevelType w:val="multilevel"/>
-    <w:tmpl w:val="68540094"/>
+    <w:tmpl w:val="5A60ACEC"/>
     <w:lvl w:ilvl="0">
       <w:start w:val="1"/>
       <w:numFmt w:val="decimal"/>
@@ -9486,76 +10502,76 @@
       </w:rPr>
     </w:lvl>
   </w:abstractNum>
-  <w:num w:numId="1">
+  <w:num w:numId="1" w16cid:durableId="316149230">
     <w:abstractNumId w:val="22"/>
   </w:num>
-  <w:num w:numId="2">
+  <w:num w:numId="2" w16cid:durableId="1800217672">
     <w:abstractNumId w:val="0"/>
   </w:num>
-  <w:num w:numId="3">
+  <w:num w:numId="3" w16cid:durableId="1381398806">
     <w:abstractNumId w:val="6"/>
   </w:num>
-  <w:num w:numId="4">
+  <w:num w:numId="4" w16cid:durableId="2087530975">
     <w:abstractNumId w:val="21"/>
   </w:num>
-  <w:num w:numId="5">
+  <w:num w:numId="5" w16cid:durableId="1778989703">
     <w:abstractNumId w:val="15"/>
   </w:num>
-  <w:num w:numId="6">
+  <w:num w:numId="6" w16cid:durableId="225800460">
     <w:abstractNumId w:val="8"/>
   </w:num>
-  <w:num w:numId="7">
+  <w:num w:numId="7" w16cid:durableId="344482152">
     <w:abstractNumId w:val="16"/>
   </w:num>
-  <w:num w:numId="8">
+  <w:num w:numId="8" w16cid:durableId="575629524">
     <w:abstractNumId w:val="23"/>
   </w:num>
-  <w:num w:numId="9">
+  <w:num w:numId="9" w16cid:durableId="617029241">
     <w:abstractNumId w:val="4"/>
   </w:num>
-  <w:num w:numId="10">
+  <w:num w:numId="10" w16cid:durableId="579410418">
     <w:abstractNumId w:val="10"/>
   </w:num>
-  <w:num w:numId="11">
+  <w:num w:numId="11" w16cid:durableId="2144733942">
     <w:abstractNumId w:val="14"/>
   </w:num>
-  <w:num w:numId="12">
+  <w:num w:numId="12" w16cid:durableId="800613869">
     <w:abstractNumId w:val="11"/>
   </w:num>
-  <w:num w:numId="13">
+  <w:num w:numId="13" w16cid:durableId="809594853">
     <w:abstractNumId w:val="20"/>
   </w:num>
-  <w:num w:numId="14">
+  <w:num w:numId="14" w16cid:durableId="1983848943">
     <w:abstractNumId w:val="13"/>
   </w:num>
-  <w:num w:numId="15">
+  <w:num w:numId="15" w16cid:durableId="1220094529">
     <w:abstractNumId w:val="12"/>
   </w:num>
-  <w:num w:numId="16">
+  <w:num w:numId="16" w16cid:durableId="1188567441">
     <w:abstractNumId w:val="19"/>
   </w:num>
-  <w:num w:numId="17">
+  <w:num w:numId="17" w16cid:durableId="938835930">
     <w:abstractNumId w:val="2"/>
   </w:num>
-  <w:num w:numId="18">
+  <w:num w:numId="18" w16cid:durableId="1557088693">
     <w:abstractNumId w:val="18"/>
   </w:num>
-  <w:num w:numId="19">
+  <w:num w:numId="19" w16cid:durableId="868841037">
     <w:abstractNumId w:val="3"/>
   </w:num>
-  <w:num w:numId="20">
+  <w:num w:numId="20" w16cid:durableId="73549005">
     <w:abstractNumId w:val="9"/>
   </w:num>
-  <w:num w:numId="21">
+  <w:num w:numId="21" w16cid:durableId="1902519689">
     <w:abstractNumId w:val="5"/>
   </w:num>
-  <w:num w:numId="22">
+  <w:num w:numId="22" w16cid:durableId="1493370302">
     <w:abstractNumId w:val="17"/>
   </w:num>
-  <w:num w:numId="23">
+  <w:num w:numId="23" w16cid:durableId="629283463">
     <w:abstractNumId w:val="1"/>
   </w:num>
-  <w:num w:numId="24">
+  <w:num w:numId="24" w16cid:durableId="1005282328">
     <w:abstractNumId w:val="7"/>
   </w:num>
   <w:numIdMacAtCleanup w:val="13"/>
@@ -9563,7 +10579,7 @@
 </file>
 
 <file path=word/styles.xml><?xml version="1.0" encoding="utf-8"?>
-<w:styles xmlns:mc="http://schemas.openxmlformats.org/markup-compatibility/2006" xmlns:r="http://schemas.openxmlformats.org/officeDocument/2006/relationships" xmlns:w="http://schemas.openxmlformats.org/wordprocessingml/2006/main" xmlns:w14="http://schemas.microsoft.com/office/word/2010/wordml" xmlns:w15="http://schemas.microsoft.com/office/word/2012/wordml" xmlns:w16se="http://schemas.microsoft.com/office/word/2015/wordml/symex" mc:Ignorable="w14 w15 w16se">
+<w:styles xmlns:mc="http://schemas.openxmlformats.org/markup-compatibility/2006" xmlns:r="http://schemas.openxmlformats.org/officeDocument/2006/relationships" xmlns:w="http://schemas.openxmlformats.org/wordprocessingml/2006/main" xmlns:w14="http://schemas.microsoft.com/office/word/2010/wordml" xmlns:w15="http://schemas.microsoft.com/office/word/2012/wordml" xmlns:w16cex="http://schemas.microsoft.com/office/word/2018/wordml/cex" xmlns:w16cid="http://schemas.microsoft.com/office/word/2016/wordml/cid" xmlns:w16="http://schemas.microsoft.com/office/word/2018/wordml" xmlns:w16sdtdh="http://schemas.microsoft.com/office/word/2020/wordml/sdtdatahash" xmlns:w16se="http://schemas.microsoft.com/office/word/2015/wordml/symex" mc:Ignorable="w14 w15 w16se w16cid w16 w16cex w16sdtdh">
   <w:docDefaults>
     <w:rPrDefault>
       <w:rPr>
@@ -9573,7 +10589,7 @@
     </w:rPrDefault>
     <w:pPrDefault/>
   </w:docDefaults>
-  <w:latentStyles w:defLockedState="0" w:defUIPriority="0" w:defSemiHidden="0" w:defUnhideWhenUsed="0" w:defQFormat="0" w:count="371">
+  <w:latentStyles w:defLockedState="0" w:defUIPriority="0" w:defSemiHidden="0" w:defUnhideWhenUsed="0" w:defQFormat="0" w:count="376">
     <w:lsdException w:name="Normal" w:qFormat="1"/>
     <w:lsdException w:name="heading 1" w:qFormat="1"/>
     <w:lsdException w:name="heading 2" w:qFormat="1"/>
@@ -9595,7 +10611,6 @@
     <w:lsdException w:name="Emphasis" w:qFormat="1"/>
     <w:lsdException w:name="HTML Keyboard" w:semiHidden="1" w:unhideWhenUsed="1"/>
     <w:lsdException w:name="HTML Variable" w:semiHidden="1" w:unhideWhenUsed="1"/>
-    <w:lsdException w:name="Normal Table" w:semiHidden="1" w:unhideWhenUsed="1"/>
     <w:lsdException w:name="annotation subject" w:semiHidden="1" w:unhideWhenUsed="1"/>
     <w:lsdException w:name="No List" w:semiHidden="1" w:unhideWhenUsed="1"/>
     <w:lsdException w:name="Outline List 1" w:semiHidden="1" w:unhideWhenUsed="1"/>
@@ -9638,11 +10653,8 @@
     <w:lsdException w:name="Table Contemporary" w:semiHidden="1" w:unhideWhenUsed="1"/>
     <w:lsdException w:name="Table Elegant" w:semiHidden="1" w:unhideWhenUsed="1"/>
     <w:lsdException w:name="Table Professional" w:semiHidden="1" w:unhideWhenUsed="1"/>
-    <w:lsdException w:name="Table Subtle 1" w:semiHidden="1" w:unhideWhenUsed="1"/>
     <w:lsdException w:name="Table Subtle 2" w:semiHidden="1" w:unhideWhenUsed="1"/>
     <w:lsdException w:name="Table Web 1" w:semiHidden="1" w:unhideWhenUsed="1"/>
-    <w:lsdException w:name="Table Web 2" w:semiHidden="1" w:unhideWhenUsed="1"/>
-    <w:lsdException w:name="Table Web 3" w:semiHidden="1" w:unhideWhenUsed="1"/>
     <w:lsdException w:name="Balloon Text" w:semiHidden="1" w:unhideWhenUsed="1"/>
     <w:lsdException w:name="Table Theme" w:semiHidden="1" w:unhideWhenUsed="1"/>
     <w:lsdException w:name="Placeholder Text" w:semiHidden="1" w:uiPriority="99"/>
@@ -9860,6 +10872,11 @@
     <w:lsdException w:name="List Table 5 Dark Accent 6" w:uiPriority="50"/>
     <w:lsdException w:name="List Table 6 Colorful Accent 6" w:uiPriority="51"/>
     <w:lsdException w:name="List Table 7 Colorful Accent 6" w:uiPriority="52"/>
+    <w:lsdException w:name="Mention" w:semiHidden="1" w:uiPriority="99" w:unhideWhenUsed="1"/>
+    <w:lsdException w:name="Smart Hyperlink" w:semiHidden="1" w:uiPriority="99" w:unhideWhenUsed="1"/>
+    <w:lsdException w:name="Hashtag" w:semiHidden="1" w:uiPriority="99" w:unhideWhenUsed="1"/>
+    <w:lsdException w:name="Unresolved Mention" w:semiHidden="1" w:uiPriority="99" w:unhideWhenUsed="1"/>
+    <w:lsdException w:name="Smart Link" w:semiHidden="1" w:uiPriority="99" w:unhideWhenUsed="1"/>
   </w:latentStyles>
   <w:style w:type="paragraph" w:default="1" w:styleId="Normal">
     <w:name w:val="Normal"/>
@@ -9898,7 +10915,7 @@
     <w:basedOn w:val="Normal"/>
     <w:next w:val="Normal"/>
     <w:qFormat/>
-    <w:rsid w:val="00EA0411"/>
+    <w:rsid w:val="005D70BA"/>
     <w:pPr>
       <w:keepNext/>
       <w:numPr>
@@ -10647,6 +11664,18 @@
       <w:lang w:val="fr-FR" w:eastAsia="fr-FR"/>
     </w:rPr>
   </w:style>
+  <w:style w:type="character" w:styleId="Mentionnonrsolue">
+    <w:name w:val="Unresolved Mention"/>
+    <w:basedOn w:val="Policepardfaut"/>
+    <w:uiPriority w:val="99"/>
+    <w:semiHidden/>
+    <w:unhideWhenUsed/>
+    <w:rsid w:val="000A33DC"/>
+    <w:rPr>
+      <w:color w:val="605E5C"/>
+      <w:shd w:val="clear" w:color="auto" w:fill="E1DFDD"/>
+    </w:rPr>
+  </w:style>
 </w:styles>
 </file>
 
@@ -10946,15 +11975,6 @@
 </file>
 
 <file path=customXml/item1.xml><?xml version="1.0" encoding="utf-8"?>
-<?mso-contentType ?>
-<FormTemplates xmlns="http://schemas.microsoft.com/sharepoint/v3/contenttype/forms">
-  <Display>DocumentLibraryForm</Display>
-  <Edit>DocumentLibraryForm</Edit>
-  <New>DocumentLibraryForm</New>
-</FormTemplates>
-</file>
-
-<file path=customXml/item2.xml><?xml version="1.0" encoding="utf-8"?>
 <ct:contentTypeSchema xmlns:ct="http://schemas.microsoft.com/office/2006/metadata/contentType" xmlns:ma="http://schemas.microsoft.com/office/2006/metadata/properties/metaAttributes" ct:_="" ma:_="" ma:contentTypeName="Document" ma:contentTypeID="0x0101000B38552FA7D4254E8845977232CFE53B" ma:contentTypeVersion="2" ma:contentTypeDescription="Crée un document." ma:contentTypeScope="" ma:versionID="acac6587a1624531b7bbb5e040fdc0e2">
   <xsd:schema xmlns:xsd="http://www.w3.org/2001/XMLSchema" xmlns:xs="http://www.w3.org/2001/XMLSchema" xmlns:p="http://schemas.microsoft.com/office/2006/metadata/properties" xmlns:ns2="0119da2b-60ce-4773-88fa-ebab2cde1f55" targetNamespace="http://schemas.microsoft.com/office/2006/metadata/properties" ma:root="true" ma:fieldsID="497bc8f796ffcd2b49b56101ba0507db" ns2:_="">
     <xsd:import namespace="0119da2b-60ce-4773-88fa-ebab2cde1f55"/>
@@ -11086,25 +12106,26 @@
 </ct:contentTypeSchema>
 </file>
 
+<file path=customXml/item2.xml><?xml version="1.0" encoding="utf-8"?>
+<?mso-contentType ?>
+<FormTemplates xmlns="http://schemas.microsoft.com/sharepoint/v3/contenttype/forms">
+  <Display>DocumentLibraryForm</Display>
+  <Edit>DocumentLibraryForm</Edit>
+  <New>DocumentLibraryForm</New>
+</FormTemplates>
+</file>
+
 <file path=customXml/item3.xml><?xml version="1.0" encoding="utf-8"?>
+<b:Sources xmlns:b="http://schemas.openxmlformats.org/officeDocument/2006/bibliography" xmlns="http://schemas.openxmlformats.org/officeDocument/2006/bibliography" SelectedStyle="\APASixthEditionOfficeOnline.xsl" StyleName="APA" Version="6"/>
+</file>
+
+<file path=customXml/item4.xml><?xml version="1.0" encoding="utf-8"?>
 <p:properties xmlns:p="http://schemas.microsoft.com/office/2006/metadata/properties" xmlns:xsi="http://www.w3.org/2001/XMLSchema-instance" xmlns:pc="http://schemas.microsoft.com/office/infopath/2007/PartnerControls">
   <documentManagement/>
 </p:properties>
 </file>
 
-<file path=customXml/item4.xml><?xml version="1.0" encoding="utf-8"?>
-<b:Sources xmlns:b="http://schemas.openxmlformats.org/officeDocument/2006/bibliography" xmlns="http://schemas.openxmlformats.org/officeDocument/2006/bibliography" SelectedStyle="\APASixthEditionOfficeOnline.xsl" StyleName="APA" Version="6"/>
-</file>
-
 <file path=customXml/itemProps1.xml><?xml version="1.0" encoding="utf-8"?>
-<ds:datastoreItem xmlns:ds="http://schemas.openxmlformats.org/officeDocument/2006/customXml" ds:itemID="{C3C0D82A-5D77-4930-8043-FB93232D4EC3}">
-  <ds:schemaRefs>
-    <ds:schemaRef ds:uri="http://schemas.microsoft.com/sharepoint/v3/contenttype/forms"/>
-  </ds:schemaRefs>
-</ds:datastoreItem>
-</file>
-
-<file path=customXml/itemProps2.xml><?xml version="1.0" encoding="utf-8"?>
 <ds:datastoreItem xmlns:ds="http://schemas.openxmlformats.org/officeDocument/2006/customXml" ds:itemID="{884A3E52-B6F1-4A6D-876B-680A1FE9CD40}">
   <ds:schemaRefs>
     <ds:schemaRef ds:uri="http://schemas.microsoft.com/office/2006/metadata/contentType"/>
@@ -11122,19 +12143,27 @@
 </ds:datastoreItem>
 </file>
 
+<file path=customXml/itemProps2.xml><?xml version="1.0" encoding="utf-8"?>
+<ds:datastoreItem xmlns:ds="http://schemas.openxmlformats.org/officeDocument/2006/customXml" ds:itemID="{C3C0D82A-5D77-4930-8043-FB93232D4EC3}">
+  <ds:schemaRefs>
+    <ds:schemaRef ds:uri="http://schemas.microsoft.com/sharepoint/v3/contenttype/forms"/>
+  </ds:schemaRefs>
+</ds:datastoreItem>
+</file>
+
 <file path=customXml/itemProps3.xml><?xml version="1.0" encoding="utf-8"?>
+<ds:datastoreItem xmlns:ds="http://schemas.openxmlformats.org/officeDocument/2006/customXml" ds:itemID="{C4C72B5C-DD11-4B6F-8375-BC58F56333FB}">
+  <ds:schemaRefs>
+    <ds:schemaRef ds:uri="http://schemas.openxmlformats.org/officeDocument/2006/bibliography"/>
+  </ds:schemaRefs>
+</ds:datastoreItem>
+</file>
+
+<file path=customXml/itemProps4.xml><?xml version="1.0" encoding="utf-8"?>
 <ds:datastoreItem xmlns:ds="http://schemas.openxmlformats.org/officeDocument/2006/customXml" ds:itemID="{B1DFFEE4-49B1-4AF1-9FFD-BDCB1D4C88F0}">
   <ds:schemaRefs>
     <ds:schemaRef ds:uri="http://schemas.microsoft.com/office/2006/metadata/properties"/>
     <ds:schemaRef ds:uri="http://schemas.microsoft.com/office/infopath/2007/PartnerControls"/>
   </ds:schemaRefs>
 </ds:datastoreItem>
-</file>
-
-<file path=customXml/itemProps4.xml><?xml version="1.0" encoding="utf-8"?>
-<ds:datastoreItem xmlns:ds="http://schemas.openxmlformats.org/officeDocument/2006/customXml" ds:itemID="{C4C72B5C-DD11-4B6F-8375-BC58F56333FB}">
-  <ds:schemaRefs>
-    <ds:schemaRef ds:uri="http://schemas.openxmlformats.org/officeDocument/2006/bibliography"/>
-  </ds:schemaRefs>
-</ds:datastoreItem>
 </file>
</xml_diff>

<commit_message>
Mise à jour finale
</commit_message>
<xml_diff>
--- a/docs/Documentation de projet.docx
+++ b/docs/Documentation de projet.docx
@@ -238,7 +238,7 @@
       <w:r>
         <w:fldChar w:fldCharType="separate"/>
       </w:r>
-      <w:hyperlink w:anchor="_Toc104840716" w:history="1">
+      <w:hyperlink w:anchor="_Toc104891359" w:history="1">
         <w:r>
           <w:rPr>
             <w:rStyle w:val="Lienhypertexte"/>
@@ -276,7 +276,7 @@
           <w:rPr>
             <w:webHidden/>
           </w:rPr>
-          <w:instrText xml:space="preserve"> PAGEREF _Toc104840716 \h </w:instrText>
+          <w:instrText xml:space="preserve"> PAGEREF _Toc104891359 \h </w:instrText>
         </w:r>
         <w:r>
           <w:rPr>
@@ -293,7 +293,7 @@
           <w:rPr>
             <w:webHidden/>
           </w:rPr>
-          <w:t>3</w:t>
+          <w:t>4</w:t>
         </w:r>
         <w:r>
           <w:rPr>
@@ -318,7 +318,7 @@
           <w:lang w:val="fr-CH" w:eastAsia="fr-CH"/>
         </w:rPr>
       </w:pPr>
-      <w:hyperlink w:anchor="_Toc104840717" w:history="1">
+      <w:hyperlink w:anchor="_Toc104891360" w:history="1">
         <w:r>
           <w:rPr>
             <w:rStyle w:val="Lienhypertexte"/>
@@ -362,7 +362,7 @@
             <w:noProof/>
             <w:webHidden/>
           </w:rPr>
-          <w:instrText xml:space="preserve"> PAGEREF _Toc104840717 \h </w:instrText>
+          <w:instrText xml:space="preserve"> PAGEREF _Toc104891360 \h </w:instrText>
         </w:r>
         <w:r>
           <w:rPr>
@@ -382,7 +382,7 @@
             <w:noProof/>
             <w:webHidden/>
           </w:rPr>
-          <w:t>3</w:t>
+          <w:t>4</w:t>
         </w:r>
         <w:r>
           <w:rPr>
@@ -408,7 +408,7 @@
           <w:lang w:val="fr-CH" w:eastAsia="fr-CH"/>
         </w:rPr>
       </w:pPr>
-      <w:hyperlink w:anchor="_Toc104840718" w:history="1">
+      <w:hyperlink w:anchor="_Toc104891361" w:history="1">
         <w:r>
           <w:rPr>
             <w:rStyle w:val="Lienhypertexte"/>
@@ -453,7 +453,7 @@
             <w:noProof/>
             <w:webHidden/>
           </w:rPr>
-          <w:instrText xml:space="preserve"> PAGEREF _Toc104840718 \h </w:instrText>
+          <w:instrText xml:space="preserve"> PAGEREF _Toc104891361 \h </w:instrText>
         </w:r>
         <w:r>
           <w:rPr>
@@ -473,7 +473,7 @@
             <w:noProof/>
             <w:webHidden/>
           </w:rPr>
-          <w:t>4</w:t>
+          <w:t>5</w:t>
         </w:r>
         <w:r>
           <w:rPr>
@@ -499,7 +499,7 @@
           <w:lang w:val="fr-CH" w:eastAsia="fr-CH"/>
         </w:rPr>
       </w:pPr>
-      <w:hyperlink w:anchor="_Toc104840719" w:history="1">
+      <w:hyperlink w:anchor="_Toc104891362" w:history="1">
         <w:r>
           <w:rPr>
             <w:rStyle w:val="Lienhypertexte"/>
@@ -543,7 +543,7 @@
             <w:noProof/>
             <w:webHidden/>
           </w:rPr>
-          <w:instrText xml:space="preserve"> PAGEREF _Toc104840719 \h </w:instrText>
+          <w:instrText xml:space="preserve"> PAGEREF _Toc104891362 \h </w:instrText>
         </w:r>
         <w:r>
           <w:rPr>
@@ -563,7 +563,7 @@
             <w:noProof/>
             <w:webHidden/>
           </w:rPr>
-          <w:t>4</w:t>
+          <w:t>5</w:t>
         </w:r>
         <w:r>
           <w:rPr>
@@ -589,7 +589,7 @@
           <w:lang w:val="fr-CH" w:eastAsia="fr-CH"/>
         </w:rPr>
       </w:pPr>
-      <w:hyperlink w:anchor="_Toc104840720" w:history="1">
+      <w:hyperlink w:anchor="_Toc104891363" w:history="1">
         <w:r>
           <w:rPr>
             <w:rStyle w:val="Lienhypertexte"/>
@@ -633,7 +633,7 @@
             <w:noProof/>
             <w:webHidden/>
           </w:rPr>
-          <w:instrText xml:space="preserve"> PAGEREF _Toc104840720 \h </w:instrText>
+          <w:instrText xml:space="preserve"> PAGEREF _Toc104891363 \h </w:instrText>
         </w:r>
         <w:r>
           <w:rPr>
@@ -653,7 +653,7 @@
             <w:noProof/>
             <w:webHidden/>
           </w:rPr>
-          <w:t>4</w:t>
+          <w:t>5</w:t>
         </w:r>
         <w:r>
           <w:rPr>
@@ -679,7 +679,7 @@
           <w:lang w:val="fr-CH" w:eastAsia="fr-CH"/>
         </w:rPr>
       </w:pPr>
-      <w:hyperlink w:anchor="_Toc104840721" w:history="1">
+      <w:hyperlink w:anchor="_Toc104891364" w:history="1">
         <w:r>
           <w:rPr>
             <w:rStyle w:val="Lienhypertexte"/>
@@ -723,7 +723,7 @@
             <w:noProof/>
             <w:webHidden/>
           </w:rPr>
-          <w:instrText xml:space="preserve"> PAGEREF _Toc104840721 \h </w:instrText>
+          <w:instrText xml:space="preserve"> PAGEREF _Toc104891364 \h </w:instrText>
         </w:r>
         <w:r>
           <w:rPr>
@@ -743,7 +743,7 @@
             <w:noProof/>
             <w:webHidden/>
           </w:rPr>
-          <w:t>4</w:t>
+          <w:t>5</w:t>
         </w:r>
         <w:r>
           <w:rPr>
@@ -769,7 +769,7 @@
           <w:lang w:val="fr-CH" w:eastAsia="fr-CH"/>
         </w:rPr>
       </w:pPr>
-      <w:hyperlink w:anchor="_Toc104840722" w:history="1">
+      <w:hyperlink w:anchor="_Toc104891365" w:history="1">
         <w:r>
           <w:rPr>
             <w:rStyle w:val="Lienhypertexte"/>
@@ -813,7 +813,7 @@
             <w:noProof/>
             <w:webHidden/>
           </w:rPr>
-          <w:instrText xml:space="preserve"> PAGEREF _Toc104840722 \h </w:instrText>
+          <w:instrText xml:space="preserve"> PAGEREF _Toc104891365 \h </w:instrText>
         </w:r>
         <w:r>
           <w:rPr>
@@ -833,7 +833,7 @@
             <w:noProof/>
             <w:webHidden/>
           </w:rPr>
-          <w:t>4</w:t>
+          <w:t>5</w:t>
         </w:r>
         <w:r>
           <w:rPr>
@@ -859,7 +859,7 @@
           <w:lang w:val="fr-CH" w:eastAsia="fr-CH"/>
         </w:rPr>
       </w:pPr>
-      <w:hyperlink w:anchor="_Toc104840723" w:history="1">
+      <w:hyperlink w:anchor="_Toc104891366" w:history="1">
         <w:r>
           <w:rPr>
             <w:rStyle w:val="Lienhypertexte"/>
@@ -904,7 +904,7 @@
             <w:noProof/>
             <w:webHidden/>
           </w:rPr>
-          <w:instrText xml:space="preserve"> PAGEREF _Toc104840723 \h </w:instrText>
+          <w:instrText xml:space="preserve"> PAGEREF _Toc104891366 \h </w:instrText>
         </w:r>
         <w:r>
           <w:rPr>
@@ -924,7 +924,7 @@
             <w:noProof/>
             <w:webHidden/>
           </w:rPr>
-          <w:t>5</w:t>
+          <w:t>6</w:t>
         </w:r>
         <w:r>
           <w:rPr>
@@ -945,7 +945,7 @@
           <w:lang w:val="fr-CH" w:eastAsia="fr-CH"/>
         </w:rPr>
       </w:pPr>
-      <w:hyperlink w:anchor="_Toc104840724" w:history="1">
+      <w:hyperlink w:anchor="_Toc104891367" w:history="1">
         <w:r>
           <w:rPr>
             <w:rStyle w:val="Lienhypertexte"/>
@@ -983,7 +983,7 @@
           <w:rPr>
             <w:webHidden/>
           </w:rPr>
-          <w:instrText xml:space="preserve"> PAGEREF _Toc104840724 \h </w:instrText>
+          <w:instrText xml:space="preserve"> PAGEREF _Toc104891367 \h </w:instrText>
         </w:r>
         <w:r>
           <w:rPr>
@@ -1000,7 +1000,7 @@
           <w:rPr>
             <w:webHidden/>
           </w:rPr>
-          <w:t>6</w:t>
+          <w:t>7</w:t>
         </w:r>
         <w:r>
           <w:rPr>
@@ -1025,7 +1025,7 @@
           <w:lang w:val="fr-CH" w:eastAsia="fr-CH"/>
         </w:rPr>
       </w:pPr>
-      <w:hyperlink w:anchor="_Toc104840725" w:history="1">
+      <w:hyperlink w:anchor="_Toc104891368" w:history="1">
         <w:r>
           <w:rPr>
             <w:rStyle w:val="Lienhypertexte"/>
@@ -1070,7 +1070,7 @@
             <w:noProof/>
             <w:webHidden/>
           </w:rPr>
-          <w:instrText xml:space="preserve"> PAGEREF _Toc104840725 \h </w:instrText>
+          <w:instrText xml:space="preserve"> PAGEREF _Toc104891368 \h </w:instrText>
         </w:r>
         <w:r>
           <w:rPr>
@@ -1090,7 +1090,7 @@
             <w:noProof/>
             <w:webHidden/>
           </w:rPr>
-          <w:t>6</w:t>
+          <w:t>7</w:t>
         </w:r>
         <w:r>
           <w:rPr>
@@ -1116,7 +1116,7 @@
           <w:lang w:val="fr-CH" w:eastAsia="fr-CH"/>
         </w:rPr>
       </w:pPr>
-      <w:hyperlink w:anchor="_Toc104840726" w:history="1">
+      <w:hyperlink w:anchor="_Toc104891369" w:history="1">
         <w:r>
           <w:rPr>
             <w:rStyle w:val="Lienhypertexte"/>
@@ -1160,7 +1160,7 @@
             <w:noProof/>
             <w:webHidden/>
           </w:rPr>
-          <w:instrText xml:space="preserve"> PAGEREF _Toc104840726 \h </w:instrText>
+          <w:instrText xml:space="preserve"> PAGEREF _Toc104891369 \h </w:instrText>
         </w:r>
         <w:r>
           <w:rPr>
@@ -1180,7 +1180,7 @@
             <w:noProof/>
             <w:webHidden/>
           </w:rPr>
-          <w:t>6</w:t>
+          <w:t>7</w:t>
         </w:r>
         <w:r>
           <w:rPr>
@@ -1206,7 +1206,7 @@
           <w:lang w:val="fr-CH" w:eastAsia="fr-CH"/>
         </w:rPr>
       </w:pPr>
-      <w:hyperlink w:anchor="_Toc104840727" w:history="1">
+      <w:hyperlink w:anchor="_Toc104891370" w:history="1">
         <w:r>
           <w:rPr>
             <w:rStyle w:val="Lienhypertexte"/>
@@ -1250,7 +1250,7 @@
             <w:noProof/>
             <w:webHidden/>
           </w:rPr>
-          <w:instrText xml:space="preserve"> PAGEREF _Toc104840727 \h </w:instrText>
+          <w:instrText xml:space="preserve"> PAGEREF _Toc104891370 \h </w:instrText>
         </w:r>
         <w:r>
           <w:rPr>
@@ -1270,7 +1270,7 @@
             <w:noProof/>
             <w:webHidden/>
           </w:rPr>
-          <w:t>7</w:t>
+          <w:t>8</w:t>
         </w:r>
         <w:r>
           <w:rPr>
@@ -1296,7 +1296,7 @@
           <w:lang w:val="fr-CH" w:eastAsia="fr-CH"/>
         </w:rPr>
       </w:pPr>
-      <w:hyperlink w:anchor="_Toc104840728" w:history="1">
+      <w:hyperlink w:anchor="_Toc104891371" w:history="1">
         <w:r>
           <w:rPr>
             <w:rStyle w:val="Lienhypertexte"/>
@@ -1340,7 +1340,7 @@
             <w:noProof/>
             <w:webHidden/>
           </w:rPr>
-          <w:instrText xml:space="preserve"> PAGEREF _Toc104840728 \h </w:instrText>
+          <w:instrText xml:space="preserve"> PAGEREF _Toc104891371 \h </w:instrText>
         </w:r>
         <w:r>
           <w:rPr>
@@ -1360,7 +1360,7 @@
             <w:noProof/>
             <w:webHidden/>
           </w:rPr>
-          <w:t>8</w:t>
+          <w:t>9</w:t>
         </w:r>
         <w:r>
           <w:rPr>
@@ -1386,7 +1386,7 @@
           <w:lang w:val="fr-CH" w:eastAsia="fr-CH"/>
         </w:rPr>
       </w:pPr>
-      <w:hyperlink w:anchor="_Toc104840729" w:history="1">
+      <w:hyperlink w:anchor="_Toc104891372" w:history="1">
         <w:r>
           <w:rPr>
             <w:rStyle w:val="Lienhypertexte"/>
@@ -1430,7 +1430,7 @@
             <w:noProof/>
             <w:webHidden/>
           </w:rPr>
-          <w:instrText xml:space="preserve"> PAGEREF _Toc104840729 \h </w:instrText>
+          <w:instrText xml:space="preserve"> PAGEREF _Toc104891372 \h </w:instrText>
         </w:r>
         <w:r>
           <w:rPr>
@@ -1450,7 +1450,7 @@
             <w:noProof/>
             <w:webHidden/>
           </w:rPr>
-          <w:t>9</w:t>
+          <w:t>10</w:t>
         </w:r>
         <w:r>
           <w:rPr>
@@ -1476,11 +1476,10 @@
           <w:lang w:val="fr-CH" w:eastAsia="fr-CH"/>
         </w:rPr>
       </w:pPr>
-      <w:hyperlink w:anchor="_Toc104840730" w:history="1">
+      <w:hyperlink w:anchor="_Toc104891373" w:history="1">
         <w:r>
           <w:rPr>
             <w:rStyle w:val="Lienhypertexte"/>
-            <w:i/>
             <w:noProof/>
           </w:rPr>
           <w:t>2.2</w:t>
@@ -1521,7 +1520,7 @@
             <w:noProof/>
             <w:webHidden/>
           </w:rPr>
-          <w:instrText xml:space="preserve"> PAGEREF _Toc104840730 \h </w:instrText>
+          <w:instrText xml:space="preserve"> PAGEREF _Toc104891373 \h </w:instrText>
         </w:r>
         <w:r>
           <w:rPr>
@@ -1541,7 +1540,7 @@
             <w:noProof/>
             <w:webHidden/>
           </w:rPr>
-          <w:t>10</w:t>
+          <w:t>11</w:t>
         </w:r>
         <w:r>
           <w:rPr>
@@ -1567,7 +1566,7 @@
           <w:lang w:val="fr-CH" w:eastAsia="fr-CH"/>
         </w:rPr>
       </w:pPr>
-      <w:hyperlink w:anchor="_Toc104840731" w:history="1">
+      <w:hyperlink w:anchor="_Toc104891374" w:history="1">
         <w:r>
           <w:rPr>
             <w:rStyle w:val="Lienhypertexte"/>
@@ -1611,7 +1610,7 @@
             <w:noProof/>
             <w:webHidden/>
           </w:rPr>
-          <w:instrText xml:space="preserve"> PAGEREF _Toc104840731 \h </w:instrText>
+          <w:instrText xml:space="preserve"> PAGEREF _Toc104891374 \h </w:instrText>
         </w:r>
         <w:r>
           <w:rPr>
@@ -1631,7 +1630,7 @@
             <w:noProof/>
             <w:webHidden/>
           </w:rPr>
-          <w:t>10</w:t>
+          <w:t>11</w:t>
         </w:r>
         <w:r>
           <w:rPr>
@@ -1657,7 +1656,7 @@
           <w:lang w:val="fr-CH" w:eastAsia="fr-CH"/>
         </w:rPr>
       </w:pPr>
-      <w:hyperlink w:anchor="_Toc104840732" w:history="1">
+      <w:hyperlink w:anchor="_Toc104891375" w:history="1">
         <w:r>
           <w:rPr>
             <w:rStyle w:val="Lienhypertexte"/>
@@ -1701,7 +1700,7 @@
             <w:noProof/>
             <w:webHidden/>
           </w:rPr>
-          <w:instrText xml:space="preserve"> PAGEREF _Toc104840732 \h </w:instrText>
+          <w:instrText xml:space="preserve"> PAGEREF _Toc104891375 \h </w:instrText>
         </w:r>
         <w:r>
           <w:rPr>
@@ -1721,7 +1720,7 @@
             <w:noProof/>
             <w:webHidden/>
           </w:rPr>
-          <w:t>10</w:t>
+          <w:t>11</w:t>
         </w:r>
         <w:r>
           <w:rPr>
@@ -1747,7 +1746,7 @@
           <w:lang w:val="fr-CH" w:eastAsia="fr-CH"/>
         </w:rPr>
       </w:pPr>
-      <w:hyperlink w:anchor="_Toc104840733" w:history="1">
+      <w:hyperlink w:anchor="_Toc104891376" w:history="1">
         <w:r>
           <w:rPr>
             <w:rStyle w:val="Lienhypertexte"/>
@@ -1791,7 +1790,7 @@
             <w:noProof/>
             <w:webHidden/>
           </w:rPr>
-          <w:instrText xml:space="preserve"> PAGEREF _Toc104840733 \h </w:instrText>
+          <w:instrText xml:space="preserve"> PAGEREF _Toc104891376 \h </w:instrText>
         </w:r>
         <w:r>
           <w:rPr>
@@ -1811,7 +1810,7 @@
             <w:noProof/>
             <w:webHidden/>
           </w:rPr>
-          <w:t>10</w:t>
+          <w:t>11</w:t>
         </w:r>
         <w:r>
           <w:rPr>
@@ -1832,7 +1831,7 @@
           <w:lang w:val="fr-CH" w:eastAsia="fr-CH"/>
         </w:rPr>
       </w:pPr>
-      <w:hyperlink w:anchor="_Toc104840734" w:history="1">
+      <w:hyperlink w:anchor="_Toc104891377" w:history="1">
         <w:r>
           <w:rPr>
             <w:rStyle w:val="Lienhypertexte"/>
@@ -1870,7 +1869,7 @@
           <w:rPr>
             <w:webHidden/>
           </w:rPr>
-          <w:instrText xml:space="preserve"> PAGEREF _Toc104840734 \h </w:instrText>
+          <w:instrText xml:space="preserve"> PAGEREF _Toc104891377 \h </w:instrText>
         </w:r>
         <w:r>
           <w:rPr>
@@ -1887,7 +1886,7 @@
           <w:rPr>
             <w:webHidden/>
           </w:rPr>
-          <w:t>11</w:t>
+          <w:t>12</w:t>
         </w:r>
         <w:r>
           <w:rPr>
@@ -1912,7 +1911,7 @@
           <w:lang w:val="fr-CH" w:eastAsia="fr-CH"/>
         </w:rPr>
       </w:pPr>
-      <w:hyperlink w:anchor="_Toc104840735" w:history="1">
+      <w:hyperlink w:anchor="_Toc104891378" w:history="1">
         <w:r>
           <w:rPr>
             <w:rStyle w:val="Lienhypertexte"/>
@@ -1956,7 +1955,7 @@
             <w:noProof/>
             <w:webHidden/>
           </w:rPr>
-          <w:instrText xml:space="preserve"> PAGEREF _Toc104840735 \h </w:instrText>
+          <w:instrText xml:space="preserve"> PAGEREF _Toc104891378 \h </w:instrText>
         </w:r>
         <w:r>
           <w:rPr>
@@ -1976,7 +1975,7 @@
             <w:noProof/>
             <w:webHidden/>
           </w:rPr>
-          <w:t>11</w:t>
+          <w:t>12</w:t>
         </w:r>
         <w:r>
           <w:rPr>
@@ -2002,7 +2001,7 @@
           <w:lang w:val="fr-CH" w:eastAsia="fr-CH"/>
         </w:rPr>
       </w:pPr>
-      <w:hyperlink w:anchor="_Toc104840736" w:history="1">
+      <w:hyperlink w:anchor="_Toc104891379" w:history="1">
         <w:r>
           <w:rPr>
             <w:rStyle w:val="Lienhypertexte"/>
@@ -2046,7 +2045,7 @@
             <w:noProof/>
             <w:webHidden/>
           </w:rPr>
-          <w:instrText xml:space="preserve"> PAGEREF _Toc104840736 \h </w:instrText>
+          <w:instrText xml:space="preserve"> PAGEREF _Toc104891379 \h </w:instrText>
         </w:r>
         <w:r>
           <w:rPr>
@@ -2066,7 +2065,7 @@
             <w:noProof/>
             <w:webHidden/>
           </w:rPr>
-          <w:t>11</w:t>
+          <w:t>12</w:t>
         </w:r>
         <w:r>
           <w:rPr>
@@ -2092,7 +2091,7 @@
           <w:lang w:val="fr-CH" w:eastAsia="fr-CH"/>
         </w:rPr>
       </w:pPr>
-      <w:hyperlink w:anchor="_Toc104840737" w:history="1">
+      <w:hyperlink w:anchor="_Toc104891380" w:history="1">
         <w:r>
           <w:rPr>
             <w:rStyle w:val="Lienhypertexte"/>
@@ -2136,7 +2135,7 @@
             <w:noProof/>
             <w:webHidden/>
           </w:rPr>
-          <w:instrText xml:space="preserve"> PAGEREF _Toc104840737 \h </w:instrText>
+          <w:instrText xml:space="preserve"> PAGEREF _Toc104891380 \h </w:instrText>
         </w:r>
         <w:r>
           <w:rPr>
@@ -2156,7 +2155,7 @@
             <w:noProof/>
             <w:webHidden/>
           </w:rPr>
-          <w:t>11</w:t>
+          <w:t>12</w:t>
         </w:r>
         <w:r>
           <w:rPr>
@@ -2182,7 +2181,7 @@
           <w:lang w:val="fr-CH" w:eastAsia="fr-CH"/>
         </w:rPr>
       </w:pPr>
-      <w:hyperlink w:anchor="_Toc104840738" w:history="1">
+      <w:hyperlink w:anchor="_Toc104891381" w:history="1">
         <w:r>
           <w:rPr>
             <w:rStyle w:val="Lienhypertexte"/>
@@ -2226,7 +2225,7 @@
             <w:noProof/>
             <w:webHidden/>
           </w:rPr>
-          <w:instrText xml:space="preserve"> PAGEREF _Toc104840738 \h </w:instrText>
+          <w:instrText xml:space="preserve"> PAGEREF _Toc104891381 \h </w:instrText>
         </w:r>
         <w:r>
           <w:rPr>
@@ -2246,7 +2245,7 @@
             <w:noProof/>
             <w:webHidden/>
           </w:rPr>
-          <w:t>11</w:t>
+          <w:t>12</w:t>
         </w:r>
         <w:r>
           <w:rPr>
@@ -2272,7 +2271,7 @@
           <w:lang w:val="fr-CH" w:eastAsia="fr-CH"/>
         </w:rPr>
       </w:pPr>
-      <w:hyperlink w:anchor="_Toc104840739" w:history="1">
+      <w:hyperlink w:anchor="_Toc104891382" w:history="1">
         <w:r>
           <w:rPr>
             <w:rStyle w:val="Lienhypertexte"/>
@@ -2316,7 +2315,7 @@
             <w:noProof/>
             <w:webHidden/>
           </w:rPr>
-          <w:instrText xml:space="preserve"> PAGEREF _Toc104840739 \h </w:instrText>
+          <w:instrText xml:space="preserve"> PAGEREF _Toc104891382 \h </w:instrText>
         </w:r>
         <w:r>
           <w:rPr>
@@ -2336,7 +2335,7 @@
             <w:noProof/>
             <w:webHidden/>
           </w:rPr>
-          <w:t>11</w:t>
+          <w:t>12</w:t>
         </w:r>
         <w:r>
           <w:rPr>
@@ -2362,7 +2361,7 @@
           <w:lang w:val="fr-CH" w:eastAsia="fr-CH"/>
         </w:rPr>
       </w:pPr>
-      <w:hyperlink w:anchor="_Toc104840740" w:history="1">
+      <w:hyperlink w:anchor="_Toc104891383" w:history="1">
         <w:r>
           <w:rPr>
             <w:rStyle w:val="Lienhypertexte"/>
@@ -2406,7 +2405,7 @@
             <w:noProof/>
             <w:webHidden/>
           </w:rPr>
-          <w:instrText xml:space="preserve"> PAGEREF _Toc104840740 \h </w:instrText>
+          <w:instrText xml:space="preserve"> PAGEREF _Toc104891383 \h </w:instrText>
         </w:r>
         <w:r>
           <w:rPr>
@@ -2426,7 +2425,7 @@
             <w:noProof/>
             <w:webHidden/>
           </w:rPr>
-          <w:t>11</w:t>
+          <w:t>12</w:t>
         </w:r>
         <w:r>
           <w:rPr>
@@ -2452,7 +2451,7 @@
           <w:lang w:val="fr-CH" w:eastAsia="fr-CH"/>
         </w:rPr>
       </w:pPr>
-      <w:hyperlink w:anchor="_Toc104840741" w:history="1">
+      <w:hyperlink w:anchor="_Toc104891384" w:history="1">
         <w:r>
           <w:rPr>
             <w:rStyle w:val="Lienhypertexte"/>
@@ -2496,7 +2495,7 @@
             <w:noProof/>
             <w:webHidden/>
           </w:rPr>
-          <w:instrText xml:space="preserve"> PAGEREF _Toc104840741 \h </w:instrText>
+          <w:instrText xml:space="preserve"> PAGEREF _Toc104891384 \h </w:instrText>
         </w:r>
         <w:r>
           <w:rPr>
@@ -2516,7 +2515,7 @@
             <w:noProof/>
             <w:webHidden/>
           </w:rPr>
-          <w:t>11</w:t>
+          <w:t>12</w:t>
         </w:r>
         <w:r>
           <w:rPr>
@@ -2537,7 +2536,7 @@
           <w:lang w:val="fr-CH" w:eastAsia="fr-CH"/>
         </w:rPr>
       </w:pPr>
-      <w:hyperlink w:anchor="_Toc104840742" w:history="1">
+      <w:hyperlink w:anchor="_Toc104891385" w:history="1">
         <w:r>
           <w:rPr>
             <w:rStyle w:val="Lienhypertexte"/>
@@ -2575,7 +2574,7 @@
           <w:rPr>
             <w:webHidden/>
           </w:rPr>
-          <w:instrText xml:space="preserve"> PAGEREF _Toc104840742 \h </w:instrText>
+          <w:instrText xml:space="preserve"> PAGEREF _Toc104891385 \h </w:instrText>
         </w:r>
         <w:r>
           <w:rPr>
@@ -2592,7 +2591,7 @@
           <w:rPr>
             <w:webHidden/>
           </w:rPr>
-          <w:t>12</w:t>
+          <w:t>13</w:t>
         </w:r>
         <w:r>
           <w:rPr>
@@ -2617,7 +2616,7 @@
           <w:lang w:val="fr-CH" w:eastAsia="fr-CH"/>
         </w:rPr>
       </w:pPr>
-      <w:hyperlink w:anchor="_Toc104840743" w:history="1">
+      <w:hyperlink w:anchor="_Toc104891386" w:history="1">
         <w:r>
           <w:rPr>
             <w:rStyle w:val="Lienhypertexte"/>
@@ -2661,7 +2660,7 @@
             <w:noProof/>
             <w:webHidden/>
           </w:rPr>
-          <w:instrText xml:space="preserve"> PAGEREF _Toc104840743 \h </w:instrText>
+          <w:instrText xml:space="preserve"> PAGEREF _Toc104891386 \h </w:instrText>
         </w:r>
         <w:r>
           <w:rPr>
@@ -2681,7 +2680,7 @@
             <w:noProof/>
             <w:webHidden/>
           </w:rPr>
-          <w:t>12</w:t>
+          <w:t>13</w:t>
         </w:r>
         <w:r>
           <w:rPr>
@@ -2707,7 +2706,7 @@
           <w:lang w:val="fr-CH" w:eastAsia="fr-CH"/>
         </w:rPr>
       </w:pPr>
-      <w:hyperlink w:anchor="_Toc104840744" w:history="1">
+      <w:hyperlink w:anchor="_Toc104891387" w:history="1">
         <w:r>
           <w:rPr>
             <w:rStyle w:val="Lienhypertexte"/>
@@ -2751,7 +2750,7 @@
             <w:noProof/>
             <w:webHidden/>
           </w:rPr>
-          <w:instrText xml:space="preserve"> PAGEREF _Toc104840744 \h </w:instrText>
+          <w:instrText xml:space="preserve"> PAGEREF _Toc104891387 \h </w:instrText>
         </w:r>
         <w:r>
           <w:rPr>
@@ -2771,7 +2770,7 @@
             <w:noProof/>
             <w:webHidden/>
           </w:rPr>
-          <w:t>13</w:t>
+          <w:t>14</w:t>
         </w:r>
         <w:r>
           <w:rPr>
@@ -2797,7 +2796,7 @@
           <w:lang w:val="fr-CH" w:eastAsia="fr-CH"/>
         </w:rPr>
       </w:pPr>
-      <w:hyperlink w:anchor="_Toc104840745" w:history="1">
+      <w:hyperlink w:anchor="_Toc104891388" w:history="1">
         <w:r>
           <w:rPr>
             <w:rStyle w:val="Lienhypertexte"/>
@@ -2841,7 +2840,7 @@
             <w:noProof/>
             <w:webHidden/>
           </w:rPr>
-          <w:instrText xml:space="preserve"> PAGEREF _Toc104840745 \h </w:instrText>
+          <w:instrText xml:space="preserve"> PAGEREF _Toc104891388 \h </w:instrText>
         </w:r>
         <w:r>
           <w:rPr>
@@ -2861,7 +2860,7 @@
             <w:noProof/>
             <w:webHidden/>
           </w:rPr>
-          <w:t>13</w:t>
+          <w:t>14</w:t>
         </w:r>
         <w:r>
           <w:rPr>
@@ -2887,7 +2886,7 @@
           <w:lang w:val="fr-CH" w:eastAsia="fr-CH"/>
         </w:rPr>
       </w:pPr>
-      <w:hyperlink w:anchor="_Toc104840746" w:history="1">
+      <w:hyperlink w:anchor="_Toc104891389" w:history="1">
         <w:r>
           <w:rPr>
             <w:rStyle w:val="Lienhypertexte"/>
@@ -2931,7 +2930,7 @@
             <w:noProof/>
             <w:webHidden/>
           </w:rPr>
-          <w:instrText xml:space="preserve"> PAGEREF _Toc104840746 \h </w:instrText>
+          <w:instrText xml:space="preserve"> PAGEREF _Toc104891389 \h </w:instrText>
         </w:r>
         <w:r>
           <w:rPr>
@@ -2951,7 +2950,7 @@
             <w:noProof/>
             <w:webHidden/>
           </w:rPr>
-          <w:t>13</w:t>
+          <w:t>14</w:t>
         </w:r>
         <w:r>
           <w:rPr>
@@ -2977,7 +2976,7 @@
           <w:lang w:val="fr-CH" w:eastAsia="fr-CH"/>
         </w:rPr>
       </w:pPr>
-      <w:hyperlink w:anchor="_Toc104840747" w:history="1">
+      <w:hyperlink w:anchor="_Toc104891390" w:history="1">
         <w:r>
           <w:rPr>
             <w:rStyle w:val="Lienhypertexte"/>
@@ -3021,7 +3020,7 @@
             <w:noProof/>
             <w:webHidden/>
           </w:rPr>
-          <w:instrText xml:space="preserve"> PAGEREF _Toc104840747 \h </w:instrText>
+          <w:instrText xml:space="preserve"> PAGEREF _Toc104891390 \h </w:instrText>
         </w:r>
         <w:r>
           <w:rPr>
@@ -3041,7 +3040,7 @@
             <w:noProof/>
             <w:webHidden/>
           </w:rPr>
-          <w:t>13</w:t>
+          <w:t>14</w:t>
         </w:r>
         <w:r>
           <w:rPr>
@@ -3067,7 +3066,7 @@
           <w:lang w:val="fr-CH" w:eastAsia="fr-CH"/>
         </w:rPr>
       </w:pPr>
-      <w:hyperlink w:anchor="_Toc104840748" w:history="1">
+      <w:hyperlink w:anchor="_Toc104891391" w:history="1">
         <w:r>
           <w:rPr>
             <w:rStyle w:val="Lienhypertexte"/>
@@ -3111,7 +3110,7 @@
             <w:noProof/>
             <w:webHidden/>
           </w:rPr>
-          <w:instrText xml:space="preserve"> PAGEREF _Toc104840748 \h </w:instrText>
+          <w:instrText xml:space="preserve"> PAGEREF _Toc104891391 \h </w:instrText>
         </w:r>
         <w:r>
           <w:rPr>
@@ -3131,7 +3130,7 @@
             <w:noProof/>
             <w:webHidden/>
           </w:rPr>
-          <w:t>13</w:t>
+          <w:t>14</w:t>
         </w:r>
         <w:r>
           <w:rPr>
@@ -3152,7 +3151,7 @@
           <w:lang w:val="fr-CH" w:eastAsia="fr-CH"/>
         </w:rPr>
       </w:pPr>
-      <w:hyperlink w:anchor="_Toc104840749" w:history="1">
+      <w:hyperlink w:anchor="_Toc104891392" w:history="1">
         <w:r>
           <w:rPr>
             <w:rStyle w:val="Lienhypertexte"/>
@@ -3172,6 +3171,81 @@
           <w:rPr>
             <w:rStyle w:val="Lienhypertexte"/>
           </w:rPr>
+          <w:t>Bilan Personnel</w:t>
+        </w:r>
+        <w:r>
+          <w:rPr>
+            <w:webHidden/>
+          </w:rPr>
+          <w:tab/>
+        </w:r>
+        <w:r>
+          <w:rPr>
+            <w:webHidden/>
+          </w:rPr>
+          <w:fldChar w:fldCharType="begin"/>
+        </w:r>
+        <w:r>
+          <w:rPr>
+            <w:webHidden/>
+          </w:rPr>
+          <w:instrText xml:space="preserve"> PAGEREF _Toc104891392 \h </w:instrText>
+        </w:r>
+        <w:r>
+          <w:rPr>
+            <w:webHidden/>
+          </w:rPr>
+        </w:r>
+        <w:r>
+          <w:rPr>
+            <w:webHidden/>
+          </w:rPr>
+          <w:fldChar w:fldCharType="separate"/>
+        </w:r>
+        <w:r>
+          <w:rPr>
+            <w:webHidden/>
+          </w:rPr>
+          <w:t>15</w:t>
+        </w:r>
+        <w:r>
+          <w:rPr>
+            <w:webHidden/>
+          </w:rPr>
+          <w:fldChar w:fldCharType="end"/>
+        </w:r>
+      </w:hyperlink>
+    </w:p>
+    <w:p>
+      <w:pPr>
+        <w:pStyle w:val="TM1"/>
+        <w:rPr>
+          <w:rFonts w:asciiTheme="minorHAnsi" w:eastAsiaTheme="minorEastAsia" w:hAnsiTheme="minorHAnsi" w:cstheme="minorBidi"/>
+          <w:sz w:val="22"/>
+          <w:szCs w:val="22"/>
+          <w:lang w:val="fr-CH" w:eastAsia="fr-CH"/>
+        </w:rPr>
+      </w:pPr>
+      <w:hyperlink w:anchor="_Toc104891393" w:history="1">
+        <w:r>
+          <w:rPr>
+            <w:rStyle w:val="Lienhypertexte"/>
+          </w:rPr>
+          <w:t>6</w:t>
+        </w:r>
+        <w:r>
+          <w:rPr>
+            <w:rFonts w:asciiTheme="minorHAnsi" w:eastAsiaTheme="minorEastAsia" w:hAnsiTheme="minorHAnsi" w:cstheme="minorBidi"/>
+            <w:sz w:val="22"/>
+            <w:szCs w:val="22"/>
+            <w:lang w:val="fr-CH" w:eastAsia="fr-CH"/>
+          </w:rPr>
+          <w:tab/>
+        </w:r>
+        <w:r>
+          <w:rPr>
+            <w:rStyle w:val="Lienhypertexte"/>
+          </w:rPr>
           <w:t>Annexes</w:t>
         </w:r>
         <w:r>
@@ -3190,7 +3264,7 @@
           <w:rPr>
             <w:webHidden/>
           </w:rPr>
-          <w:instrText xml:space="preserve"> PAGEREF _Toc104840749 \h </w:instrText>
+          <w:instrText xml:space="preserve"> PAGEREF _Toc104891393 \h </w:instrText>
         </w:r>
         <w:r>
           <w:rPr>
@@ -3207,7 +3281,7 @@
           <w:rPr>
             <w:webHidden/>
           </w:rPr>
-          <w:t>15</w:t>
+          <w:t>16</w:t>
         </w:r>
         <w:r>
           <w:rPr>
@@ -3232,13 +3306,13 @@
           <w:lang w:val="fr-CH" w:eastAsia="fr-CH"/>
         </w:rPr>
       </w:pPr>
-      <w:hyperlink w:anchor="_Toc104840750" w:history="1">
+      <w:hyperlink w:anchor="_Toc104891394" w:history="1">
         <w:r>
           <w:rPr>
             <w:rStyle w:val="Lienhypertexte"/>
             <w:noProof/>
           </w:rPr>
-          <w:t>5.1</w:t>
+          <w:t>6.1</w:t>
         </w:r>
         <w:r>
           <w:rPr>
@@ -3276,7 +3350,7 @@
             <w:noProof/>
             <w:webHidden/>
           </w:rPr>
-          <w:instrText xml:space="preserve"> PAGEREF _Toc104840750 \h </w:instrText>
+          <w:instrText xml:space="preserve"> PAGEREF _Toc104891394 \h </w:instrText>
         </w:r>
         <w:r>
           <w:rPr>
@@ -3296,7 +3370,7 @@
             <w:noProof/>
             <w:webHidden/>
           </w:rPr>
-          <w:t>15</w:t>
+          <w:t>16</w:t>
         </w:r>
         <w:r>
           <w:rPr>
@@ -3322,13 +3396,13 @@
           <w:lang w:val="fr-CH" w:eastAsia="fr-CH"/>
         </w:rPr>
       </w:pPr>
-      <w:hyperlink w:anchor="_Toc104840751" w:history="1">
+      <w:hyperlink w:anchor="_Toc104891395" w:history="1">
         <w:r>
           <w:rPr>
             <w:rStyle w:val="Lienhypertexte"/>
             <w:noProof/>
           </w:rPr>
-          <w:t>5.1.1</w:t>
+          <w:t>6.1.1</w:t>
         </w:r>
         <w:r>
           <w:rPr>
@@ -3366,7 +3440,7 @@
             <w:noProof/>
             <w:webHidden/>
           </w:rPr>
-          <w:instrText xml:space="preserve"> PAGEREF _Toc104840751 \h </w:instrText>
+          <w:instrText xml:space="preserve"> PAGEREF _Toc104891395 \h </w:instrText>
         </w:r>
         <w:r>
           <w:rPr>
@@ -3386,7 +3460,7 @@
             <w:noProof/>
             <w:webHidden/>
           </w:rPr>
-          <w:t>15</w:t>
+          <w:t>16</w:t>
         </w:r>
         <w:r>
           <w:rPr>
@@ -3412,13 +3486,13 @@
           <w:lang w:val="fr-CH" w:eastAsia="fr-CH"/>
         </w:rPr>
       </w:pPr>
-      <w:hyperlink w:anchor="_Toc104840752" w:history="1">
+      <w:hyperlink w:anchor="_Toc104891396" w:history="1">
         <w:r>
           <w:rPr>
             <w:rStyle w:val="Lienhypertexte"/>
             <w:noProof/>
           </w:rPr>
-          <w:t>5.1.2</w:t>
+          <w:t>6.1.2</w:t>
         </w:r>
         <w:r>
           <w:rPr>
@@ -3456,7 +3530,7 @@
             <w:noProof/>
             <w:webHidden/>
           </w:rPr>
-          <w:instrText xml:space="preserve"> PAGEREF _Toc104840752 \h </w:instrText>
+          <w:instrText xml:space="preserve"> PAGEREF _Toc104891396 \h </w:instrText>
         </w:r>
         <w:r>
           <w:rPr>
@@ -3476,7 +3550,7 @@
             <w:noProof/>
             <w:webHidden/>
           </w:rPr>
-          <w:t>15</w:t>
+          <w:t>16</w:t>
         </w:r>
         <w:r>
           <w:rPr>
@@ -3502,13 +3576,13 @@
           <w:lang w:val="fr-CH" w:eastAsia="fr-CH"/>
         </w:rPr>
       </w:pPr>
-      <w:hyperlink w:anchor="_Toc104840753" w:history="1">
+      <w:hyperlink w:anchor="_Toc104891397" w:history="1">
         <w:r>
           <w:rPr>
             <w:rStyle w:val="Lienhypertexte"/>
             <w:noProof/>
           </w:rPr>
-          <w:t>5.1.3</w:t>
+          <w:t>6.1.3</w:t>
         </w:r>
         <w:r>
           <w:rPr>
@@ -3546,7 +3620,7 @@
             <w:noProof/>
             <w:webHidden/>
           </w:rPr>
-          <w:instrText xml:space="preserve"> PAGEREF _Toc104840753 \h </w:instrText>
+          <w:instrText xml:space="preserve"> PAGEREF _Toc104891397 \h </w:instrText>
         </w:r>
         <w:r>
           <w:rPr>
@@ -3566,7 +3640,7 @@
             <w:noProof/>
             <w:webHidden/>
           </w:rPr>
-          <w:t>15</w:t>
+          <w:t>16</w:t>
         </w:r>
         <w:r>
           <w:rPr>
@@ -3592,13 +3666,13 @@
           <w:lang w:val="fr-CH" w:eastAsia="fr-CH"/>
         </w:rPr>
       </w:pPr>
-      <w:hyperlink w:anchor="_Toc104840754" w:history="1">
+      <w:hyperlink w:anchor="_Toc104891398" w:history="1">
         <w:r>
           <w:rPr>
             <w:rStyle w:val="Lienhypertexte"/>
             <w:noProof/>
           </w:rPr>
-          <w:t>5.2</w:t>
+          <w:t>6.2</w:t>
         </w:r>
         <w:r>
           <w:rPr>
@@ -3636,7 +3710,7 @@
             <w:noProof/>
             <w:webHidden/>
           </w:rPr>
-          <w:instrText xml:space="preserve"> PAGEREF _Toc104840754 \h </w:instrText>
+          <w:instrText xml:space="preserve"> PAGEREF _Toc104891398 \h </w:instrText>
         </w:r>
         <w:r>
           <w:rPr>
@@ -3656,7 +3730,7 @@
             <w:noProof/>
             <w:webHidden/>
           </w:rPr>
-          <w:t>15</w:t>
+          <w:t>16</w:t>
         </w:r>
         <w:r>
           <w:rPr>
@@ -3682,14 +3756,14 @@
           <w:lang w:val="fr-CH" w:eastAsia="fr-CH"/>
         </w:rPr>
       </w:pPr>
-      <w:hyperlink w:anchor="_Toc104840755" w:history="1">
+      <w:hyperlink w:anchor="_Toc104891399" w:history="1">
         <w:r>
           <w:rPr>
             <w:rStyle w:val="Lienhypertexte"/>
             <w:i/>
             <w:noProof/>
           </w:rPr>
-          <w:t>5.3</w:t>
+          <w:t>6.3</w:t>
         </w:r>
         <w:r>
           <w:rPr>
@@ -3727,7 +3801,7 @@
             <w:noProof/>
             <w:webHidden/>
           </w:rPr>
-          <w:instrText xml:space="preserve"> PAGEREF _Toc104840755 \h </w:instrText>
+          <w:instrText xml:space="preserve"> PAGEREF _Toc104891399 \h </w:instrText>
         </w:r>
         <w:r>
           <w:rPr>
@@ -3747,7 +3821,7 @@
             <w:noProof/>
             <w:webHidden/>
           </w:rPr>
-          <w:t>15</w:t>
+          <w:t>16</w:t>
         </w:r>
         <w:r>
           <w:rPr>
@@ -3773,13 +3847,13 @@
           <w:lang w:val="fr-CH" w:eastAsia="fr-CH"/>
         </w:rPr>
       </w:pPr>
-      <w:hyperlink w:anchor="_Toc104840756" w:history="1">
+      <w:hyperlink w:anchor="_Toc104891400" w:history="1">
         <w:r>
           <w:rPr>
             <w:rStyle w:val="Lienhypertexte"/>
             <w:noProof/>
           </w:rPr>
-          <w:t>5.4</w:t>
+          <w:t>6.4</w:t>
         </w:r>
         <w:r>
           <w:rPr>
@@ -3817,7 +3891,7 @@
             <w:noProof/>
             <w:webHidden/>
           </w:rPr>
-          <w:instrText xml:space="preserve"> PAGEREF _Toc104840756 \h </w:instrText>
+          <w:instrText xml:space="preserve"> PAGEREF _Toc104891400 \h </w:instrText>
         </w:r>
         <w:r>
           <w:rPr>
@@ -3837,7 +3911,7 @@
             <w:noProof/>
             <w:webHidden/>
           </w:rPr>
-          <w:t>16</w:t>
+          <w:t>17</w:t>
         </w:r>
         <w:r>
           <w:rPr>
@@ -3849,18 +3923,98 @@
       </w:hyperlink>
     </w:p>
     <w:p>
+      <w:pPr>
+        <w:pStyle w:val="TM2"/>
+        <w:tabs>
+          <w:tab w:val="left" w:pos="800"/>
+          <w:tab w:val="right" w:leader="dot" w:pos="9060"/>
+        </w:tabs>
+      </w:pPr>
+      <w:hyperlink w:anchor="_Toc104891401" w:history="1">
+        <w:r>
+          <w:rPr>
+            <w:rStyle w:val="Lienhypertexte"/>
+            <w:noProof/>
+          </w:rPr>
+          <w:t>6.5</w:t>
+        </w:r>
+        <w:r>
+          <w:rPr>
+            <w:rFonts w:asciiTheme="minorHAnsi" w:eastAsiaTheme="minorEastAsia" w:hAnsiTheme="minorHAnsi" w:cstheme="minorBidi"/>
+            <w:noProof/>
+            <w:sz w:val="22"/>
+            <w:szCs w:val="22"/>
+            <w:lang w:val="fr-CH" w:eastAsia="fr-CH"/>
+          </w:rPr>
+          <w:tab/>
+        </w:r>
+        <w:r>
+          <w:rPr>
+            <w:rStyle w:val="Lienhypertexte"/>
+            <w:noProof/>
+          </w:rPr>
+          <w:t>Glossaire</w:t>
+        </w:r>
+        <w:r>
+          <w:rPr>
+            <w:noProof/>
+            <w:webHidden/>
+          </w:rPr>
+          <w:tab/>
+        </w:r>
+        <w:r>
+          <w:rPr>
+            <w:noProof/>
+            <w:webHidden/>
+          </w:rPr>
+          <w:fldChar w:fldCharType="begin"/>
+        </w:r>
+        <w:r>
+          <w:rPr>
+            <w:noProof/>
+            <w:webHidden/>
+          </w:rPr>
+          <w:instrText xml:space="preserve"> PAGEREF _Toc104891401 \h </w:instrText>
+        </w:r>
+        <w:r>
+          <w:rPr>
+            <w:noProof/>
+            <w:webHidden/>
+          </w:rPr>
+        </w:r>
+        <w:r>
+          <w:rPr>
+            <w:noProof/>
+            <w:webHidden/>
+          </w:rPr>
+          <w:fldChar w:fldCharType="separate"/>
+        </w:r>
+        <w:r>
+          <w:rPr>
+            <w:noProof/>
+            <w:webHidden/>
+          </w:rPr>
+          <w:t>17</w:t>
+        </w:r>
+        <w:r>
+          <w:rPr>
+            <w:noProof/>
+            <w:webHidden/>
+          </w:rPr>
+          <w:fldChar w:fldCharType="end"/>
+        </w:r>
+      </w:hyperlink>
       <w:r>
         <w:fldChar w:fldCharType="end"/>
       </w:r>
-      <w:r>
-        <w:br w:type="page"/>
-      </w:r>
+      <w:bookmarkStart w:id="0" w:name="_GoBack"/>
+      <w:bookmarkEnd w:id="0"/>
     </w:p>
     <w:p>
       <w:pPr>
         <w:pStyle w:val="Titre1"/>
       </w:pPr>
-      <w:bookmarkStart w:id="0" w:name="_Toc104840716"/>
+      <w:bookmarkStart w:id="1" w:name="_Toc104891359"/>
       <w:r>
         <w:lastRenderedPageBreak/>
         <w:t>Analyse prél</w:t>
@@ -3871,17 +4025,17 @@
       <w:r>
         <w:t>minaire</w:t>
       </w:r>
-      <w:bookmarkEnd w:id="0"/>
+      <w:bookmarkEnd w:id="1"/>
     </w:p>
     <w:p>
       <w:pPr>
         <w:pStyle w:val="Titre2"/>
       </w:pPr>
-      <w:bookmarkStart w:id="1" w:name="_Toc104840717"/>
+      <w:bookmarkStart w:id="2" w:name="_Toc104891360"/>
       <w:r>
         <w:t>Introduction</w:t>
       </w:r>
-      <w:bookmarkEnd w:id="1"/>
+      <w:bookmarkEnd w:id="2"/>
       <w:r>
         <w:t xml:space="preserve"> </w:t>
       </w:r>
@@ -3982,12 +4136,12 @@
           <w:i/>
         </w:rPr>
       </w:pPr>
-      <w:bookmarkStart w:id="2" w:name="_Toc104840718"/>
+      <w:bookmarkStart w:id="3" w:name="_Toc104891361"/>
       <w:r>
         <w:lastRenderedPageBreak/>
         <w:t>Objectifs</w:t>
       </w:r>
-      <w:bookmarkEnd w:id="2"/>
+      <w:bookmarkEnd w:id="3"/>
     </w:p>
     <w:p>
       <w:pPr>
@@ -3996,8 +4150,6 @@
       <w:r>
         <w:t>Nos</w:t>
       </w:r>
-      <w:bookmarkStart w:id="3" w:name="_GoBack"/>
-      <w:bookmarkEnd w:id="3"/>
       <w:r>
         <w:t xml:space="preserve"> objectifs seront séparés par sprint, chaque sprint contiendra deux, </w:t>
       </w:r>
@@ -4036,7 +4188,7 @@
       <w:pPr>
         <w:pStyle w:val="Titre3"/>
       </w:pPr>
-      <w:bookmarkStart w:id="4" w:name="_Toc104840719"/>
+      <w:bookmarkStart w:id="4" w:name="_Toc104891362"/>
       <w:r>
         <w:t>Sprint 1</w:t>
       </w:r>
@@ -4208,7 +4360,7 @@
       <w:pPr>
         <w:pStyle w:val="Titre3"/>
       </w:pPr>
-      <w:bookmarkStart w:id="5" w:name="_Toc104840720"/>
+      <w:bookmarkStart w:id="5" w:name="_Toc104891363"/>
       <w:r>
         <w:t>Sprint 2</w:t>
       </w:r>
@@ -4380,7 +4532,7 @@
       <w:pPr>
         <w:pStyle w:val="Titre3"/>
       </w:pPr>
-      <w:bookmarkStart w:id="6" w:name="_Toc104840721"/>
+      <w:bookmarkStart w:id="6" w:name="_Toc104891364"/>
       <w:r>
         <w:t>Sprint 3</w:t>
       </w:r>
@@ -4449,7 +4601,7 @@
       <w:pPr>
         <w:pStyle w:val="Titre3"/>
       </w:pPr>
-      <w:bookmarkStart w:id="7" w:name="_Toc104840722"/>
+      <w:bookmarkStart w:id="7" w:name="_Toc104891365"/>
       <w:r>
         <w:t>Sprint 4</w:t>
       </w:r>
@@ -4506,7 +4658,7 @@
           <w:i/>
         </w:rPr>
       </w:pPr>
-      <w:bookmarkStart w:id="8" w:name="_Toc104840723"/>
+      <w:bookmarkStart w:id="8" w:name="_Toc104891366"/>
       <w:r>
         <w:lastRenderedPageBreak/>
         <w:t>Planification</w:t>
@@ -5745,7 +5897,7 @@
       <w:pPr>
         <w:pStyle w:val="Titre1"/>
       </w:pPr>
-      <w:bookmarkStart w:id="9" w:name="_Toc104840724"/>
+      <w:bookmarkStart w:id="9" w:name="_Toc104891367"/>
       <w:r>
         <w:lastRenderedPageBreak/>
         <w:t>Analyse</w:t>
@@ -5762,7 +5914,7 @@
           <w:i/>
         </w:rPr>
       </w:pPr>
-      <w:bookmarkStart w:id="10" w:name="_Toc104840725"/>
+      <w:bookmarkStart w:id="10" w:name="_Toc104891368"/>
       <w:r>
         <w:t>Concept</w:t>
       </w:r>
@@ -5772,7 +5924,7 @@
       <w:pPr>
         <w:pStyle w:val="Titre3"/>
       </w:pPr>
-      <w:bookmarkStart w:id="11" w:name="_Toc104840726"/>
+      <w:bookmarkStart w:id="11" w:name="_Toc104891369"/>
       <w:proofErr w:type="spellStart"/>
       <w:r>
         <w:t>Coliks</w:t>
@@ -5883,7 +6035,7 @@
       <w:pPr>
         <w:pStyle w:val="Titre3"/>
       </w:pPr>
-      <w:bookmarkStart w:id="12" w:name="_Toc104840727"/>
+      <w:bookmarkStart w:id="12" w:name="_Toc104891370"/>
       <w:r>
         <w:lastRenderedPageBreak/>
         <w:t>Schéma Réseau</w:t>
@@ -5954,7 +6106,7 @@
       <w:pPr>
         <w:pStyle w:val="Titre3"/>
       </w:pPr>
-      <w:bookmarkStart w:id="13" w:name="_Toc104840728"/>
+      <w:bookmarkStart w:id="13" w:name="_Toc104891371"/>
       <w:r>
         <w:lastRenderedPageBreak/>
         <w:t>Modèle conceptuel des données</w:t>
@@ -6057,7 +6209,7 @@
       <w:pPr>
         <w:pStyle w:val="Titre3"/>
       </w:pPr>
-      <w:bookmarkStart w:id="14" w:name="_Toc104840729"/>
+      <w:bookmarkStart w:id="14" w:name="_Toc104891372"/>
       <w:r>
         <w:lastRenderedPageBreak/>
         <w:t>Modèle logique des données</w:t>
@@ -6160,7 +6312,7 @@
         <w:pStyle w:val="Titre2"/>
       </w:pPr>
       <w:bookmarkStart w:id="15" w:name="_Toc71691012"/>
-      <w:bookmarkStart w:id="16" w:name="_Toc104840730"/>
+      <w:bookmarkStart w:id="16" w:name="_Toc104891373"/>
       <w:r>
         <w:lastRenderedPageBreak/>
         <w:t>Stratégie de test</w:t>
@@ -6300,7 +6452,7 @@
       </w:pPr>
       <w:bookmarkStart w:id="17" w:name="_Toc25553310"/>
       <w:bookmarkStart w:id="18" w:name="_Toc71691015"/>
-      <w:bookmarkStart w:id="19" w:name="_Toc104840731"/>
+      <w:bookmarkStart w:id="19" w:name="_Toc104891374"/>
       <w:r>
         <w:t>Risques techniques</w:t>
       </w:r>
@@ -6312,7 +6464,7 @@
       <w:pPr>
         <w:pStyle w:val="Titre3"/>
       </w:pPr>
-      <w:bookmarkStart w:id="20" w:name="_Toc104840732"/>
+      <w:bookmarkStart w:id="20" w:name="_Toc104891375"/>
       <w:r>
         <w:t>GitHub</w:t>
       </w:r>
@@ -6375,7 +6527,7 @@
       <w:pPr>
         <w:pStyle w:val="Titre3"/>
       </w:pPr>
-      <w:bookmarkStart w:id="21" w:name="_Toc104840733"/>
+      <w:bookmarkStart w:id="21" w:name="_Toc104891376"/>
       <w:r>
         <w:t>Problème avec disque de stockage</w:t>
       </w:r>
@@ -6458,7 +6610,7 @@
         <w:pStyle w:val="Titre1"/>
       </w:pPr>
       <w:bookmarkStart w:id="22" w:name="_Toc71703259"/>
-      <w:bookmarkStart w:id="23" w:name="_Toc104840734"/>
+      <w:bookmarkStart w:id="23" w:name="_Toc104891377"/>
       <w:r>
         <w:lastRenderedPageBreak/>
         <w:t>R</w:t>
@@ -6475,7 +6627,7 @@
       </w:pPr>
       <w:bookmarkStart w:id="24" w:name="_Toc25553322"/>
       <w:bookmarkStart w:id="25" w:name="_Toc71691026"/>
-      <w:bookmarkStart w:id="26" w:name="_Toc104840735"/>
+      <w:bookmarkStart w:id="26" w:name="_Toc104891378"/>
       <w:r>
         <w:t xml:space="preserve">Erreurs </w:t>
       </w:r>
@@ -6490,7 +6642,7 @@
       <w:pPr>
         <w:pStyle w:val="Titre3"/>
       </w:pPr>
-      <w:bookmarkStart w:id="27" w:name="_Toc104840736"/>
+      <w:bookmarkStart w:id="27" w:name="_Toc104891379"/>
       <w:r>
         <w:t xml:space="preserve">Trop d’items à la génération d’un </w:t>
       </w:r>
@@ -6531,7 +6683,7 @@
       </w:pPr>
       <w:bookmarkStart w:id="28" w:name="_Toc25553326"/>
       <w:bookmarkStart w:id="29" w:name="_Toc71691029"/>
-      <w:bookmarkStart w:id="30" w:name="_Toc104840737"/>
+      <w:bookmarkStart w:id="30" w:name="_Toc104891380"/>
       <w:r>
         <w:t>Liste des documents</w:t>
       </w:r>
@@ -6546,7 +6698,7 @@
       <w:pPr>
         <w:pStyle w:val="Titre3"/>
       </w:pPr>
-      <w:bookmarkStart w:id="31" w:name="_Toc104840738"/>
+      <w:bookmarkStart w:id="31" w:name="_Toc104891381"/>
       <w:r>
         <w:t>Journal de travail</w:t>
       </w:r>
@@ -6594,7 +6746,7 @@
       <w:pPr>
         <w:pStyle w:val="Titre3"/>
       </w:pPr>
-      <w:bookmarkStart w:id="32" w:name="_Toc104840739"/>
+      <w:bookmarkStart w:id="32" w:name="_Toc104891382"/>
       <w:r>
         <w:t>Journal de bord</w:t>
       </w:r>
@@ -6625,7 +6777,7 @@
       <w:pPr>
         <w:pStyle w:val="Titre3"/>
       </w:pPr>
-      <w:bookmarkStart w:id="33" w:name="_Toc104840740"/>
+      <w:bookmarkStart w:id="33" w:name="_Toc104891383"/>
       <w:r>
         <w:t>Documentation de projet</w:t>
       </w:r>
@@ -6656,7 +6808,7 @@
       <w:pPr>
         <w:pStyle w:val="Titre3"/>
       </w:pPr>
-      <w:bookmarkStart w:id="34" w:name="_Toc104840741"/>
+      <w:bookmarkStart w:id="34" w:name="_Toc104891384"/>
       <w:r>
         <w:t>Résumé du rapport</w:t>
       </w:r>
@@ -6692,7 +6844,7 @@
       </w:pPr>
       <w:bookmarkStart w:id="35" w:name="_Toc25553328"/>
       <w:bookmarkStart w:id="36" w:name="_Toc71703263"/>
-      <w:bookmarkStart w:id="37" w:name="_Toc104840742"/>
+      <w:bookmarkStart w:id="37" w:name="_Toc104891385"/>
       <w:r>
         <w:lastRenderedPageBreak/>
         <w:t>C</w:t>
@@ -6708,7 +6860,7 @@
       <w:pPr>
         <w:pStyle w:val="Titre2"/>
       </w:pPr>
-      <w:bookmarkStart w:id="38" w:name="_Toc104840743"/>
+      <w:bookmarkStart w:id="38" w:name="_Toc104891386"/>
       <w:r>
         <w:t>Objectifs atteints</w:t>
       </w:r>
@@ -7059,7 +7211,7 @@
       <w:pPr>
         <w:pStyle w:val="Titre2"/>
       </w:pPr>
-      <w:bookmarkStart w:id="39" w:name="_Toc104840744"/>
+      <w:bookmarkStart w:id="39" w:name="_Toc104891387"/>
       <w:r>
         <w:lastRenderedPageBreak/>
         <w:t>Objectifs non-atteints</w:t>
@@ -7196,7 +7348,7 @@
       <w:pPr>
         <w:pStyle w:val="Titre2"/>
       </w:pPr>
-      <w:bookmarkStart w:id="40" w:name="_Toc104840745"/>
+      <w:bookmarkStart w:id="40" w:name="_Toc104891388"/>
       <w:r>
         <w:t>Points positifs / négatifs</w:t>
       </w:r>
@@ -7206,7 +7358,7 @@
       <w:pPr>
         <w:pStyle w:val="Titre3"/>
       </w:pPr>
-      <w:bookmarkStart w:id="41" w:name="_Toc104840746"/>
+      <w:bookmarkStart w:id="41" w:name="_Toc104891389"/>
       <w:r>
         <w:t>Positifs</w:t>
       </w:r>
@@ -7304,7 +7456,7 @@
       <w:pPr>
         <w:pStyle w:val="Titre3"/>
       </w:pPr>
-      <w:bookmarkStart w:id="42" w:name="_Toc104840747"/>
+      <w:bookmarkStart w:id="42" w:name="_Toc104891390"/>
       <w:r>
         <w:t>Négatifs</w:t>
       </w:r>
@@ -7354,7 +7506,7 @@
       <w:pPr>
         <w:pStyle w:val="Titre2"/>
       </w:pPr>
-      <w:bookmarkStart w:id="43" w:name="_Toc104840748"/>
+      <w:bookmarkStart w:id="43" w:name="_Toc104891391"/>
       <w:r>
         <w:t>Suites possibles pour le projet</w:t>
       </w:r>
@@ -7377,10 +7529,12 @@
       <w:pPr>
         <w:pStyle w:val="Titre1"/>
       </w:pPr>
+      <w:bookmarkStart w:id="44" w:name="_Toc104891392"/>
       <w:r>
         <w:lastRenderedPageBreak/>
         <w:t>Bilan Personnel</w:t>
       </w:r>
+      <w:bookmarkEnd w:id="44"/>
     </w:p>
     <w:p>
       <w:pPr>
@@ -7521,39 +7675,39 @@
       <w:pPr>
         <w:pStyle w:val="Titre1"/>
       </w:pPr>
-      <w:bookmarkStart w:id="44" w:name="_Toc71703264"/>
-      <w:bookmarkStart w:id="45" w:name="_Toc104840749"/>
+      <w:bookmarkStart w:id="45" w:name="_Toc71703264"/>
+      <w:bookmarkStart w:id="46" w:name="_Toc104891393"/>
       <w:r>
         <w:lastRenderedPageBreak/>
         <w:t>A</w:t>
       </w:r>
-      <w:bookmarkEnd w:id="44"/>
+      <w:bookmarkEnd w:id="45"/>
       <w:r>
         <w:t>nnexes</w:t>
       </w:r>
-      <w:bookmarkEnd w:id="45"/>
+      <w:bookmarkEnd w:id="46"/>
     </w:p>
     <w:p>
       <w:pPr>
         <w:pStyle w:val="Titre2"/>
       </w:pPr>
-      <w:bookmarkStart w:id="46" w:name="_Toc71703265"/>
-      <w:bookmarkStart w:id="47" w:name="_Toc104840750"/>
+      <w:bookmarkStart w:id="47" w:name="_Toc71703265"/>
+      <w:bookmarkStart w:id="48" w:name="_Toc104891394"/>
       <w:r>
         <w:t>Sources – Bibliographie</w:t>
       </w:r>
-      <w:bookmarkEnd w:id="46"/>
       <w:bookmarkEnd w:id="47"/>
+      <w:bookmarkEnd w:id="48"/>
     </w:p>
     <w:p>
       <w:pPr>
         <w:pStyle w:val="Titre3"/>
       </w:pPr>
-      <w:bookmarkStart w:id="48" w:name="_Toc104840751"/>
+      <w:bookmarkStart w:id="49" w:name="_Toc104891395"/>
       <w:r>
         <w:t>Doutes MySQL</w:t>
       </w:r>
-      <w:bookmarkEnd w:id="48"/>
+      <w:bookmarkEnd w:id="49"/>
     </w:p>
     <w:p>
       <w:pPr>
@@ -7620,11 +7774,11 @@
       <w:pPr>
         <w:pStyle w:val="Titre3"/>
       </w:pPr>
-      <w:bookmarkStart w:id="49" w:name="_Toc104840752"/>
+      <w:bookmarkStart w:id="50" w:name="_Toc104891396"/>
       <w:r>
         <w:t>Tutoriels Python</w:t>
       </w:r>
-      <w:bookmarkEnd w:id="49"/>
+      <w:bookmarkEnd w:id="50"/>
     </w:p>
     <w:p>
       <w:pPr>
@@ -7673,7 +7827,7 @@
       <w:pPr>
         <w:pStyle w:val="Titre3"/>
       </w:pPr>
-      <w:bookmarkStart w:id="50" w:name="_Toc104840753"/>
+      <w:bookmarkStart w:id="51" w:name="_Toc104891397"/>
       <w:r>
         <w:t xml:space="preserve">Utilisation de </w:t>
       </w:r>
@@ -7681,7 +7835,7 @@
       <w:r>
         <w:t>Reportlab</w:t>
       </w:r>
-      <w:bookmarkEnd w:id="50"/>
+      <w:bookmarkEnd w:id="51"/>
       <w:proofErr w:type="spellEnd"/>
     </w:p>
     <w:p>
@@ -7738,18 +7892,18 @@
       <w:pPr>
         <w:pStyle w:val="Titre2"/>
       </w:pPr>
-      <w:bookmarkStart w:id="51" w:name="_Toc25553330"/>
-      <w:bookmarkStart w:id="52" w:name="_Toc71703266"/>
-      <w:bookmarkStart w:id="53" w:name="_Toc104840754"/>
+      <w:bookmarkStart w:id="52" w:name="_Toc25553330"/>
+      <w:bookmarkStart w:id="53" w:name="_Toc71703266"/>
+      <w:bookmarkStart w:id="54" w:name="_Toc104891398"/>
       <w:r>
         <w:t xml:space="preserve">Journal de </w:t>
       </w:r>
-      <w:bookmarkEnd w:id="51"/>
       <w:bookmarkEnd w:id="52"/>
+      <w:bookmarkEnd w:id="53"/>
       <w:r>
         <w:t>travail</w:t>
       </w:r>
-      <w:bookmarkEnd w:id="53"/>
+      <w:bookmarkEnd w:id="54"/>
     </w:p>
     <w:p>
       <w:pPr>
@@ -7791,15 +7945,15 @@
           <w:i/>
         </w:rPr>
       </w:pPr>
-      <w:bookmarkStart w:id="54" w:name="_Toc25553331"/>
-      <w:bookmarkStart w:id="55" w:name="_Toc71703267"/>
-      <w:bookmarkStart w:id="56" w:name="_Toc104840755"/>
+      <w:bookmarkStart w:id="55" w:name="_Toc25553331"/>
+      <w:bookmarkStart w:id="56" w:name="_Toc71703267"/>
+      <w:bookmarkStart w:id="57" w:name="_Toc104891399"/>
       <w:r>
         <w:t>Manuel d'Installation</w:t>
       </w:r>
-      <w:bookmarkEnd w:id="54"/>
       <w:bookmarkEnd w:id="55"/>
       <w:bookmarkEnd w:id="56"/>
+      <w:bookmarkEnd w:id="57"/>
     </w:p>
     <w:p>
       <w:pPr>
@@ -7826,12 +7980,12 @@
       <w:pPr>
         <w:pStyle w:val="Titre2"/>
       </w:pPr>
-      <w:bookmarkStart w:id="57" w:name="_Toc104840756"/>
+      <w:bookmarkStart w:id="58" w:name="_Toc104891400"/>
       <w:r>
         <w:lastRenderedPageBreak/>
         <w:t>Manuel d’utilisation</w:t>
       </w:r>
-      <w:bookmarkEnd w:id="57"/>
+      <w:bookmarkEnd w:id="58"/>
     </w:p>
     <w:p>
       <w:pPr>
@@ -7884,9 +8038,11 @@
       <w:pPr>
         <w:pStyle w:val="Titre2"/>
       </w:pPr>
+      <w:bookmarkStart w:id="59" w:name="_Toc104891401"/>
       <w:r>
         <w:t>Glossaire</w:t>
       </w:r>
+      <w:bookmarkEnd w:id="59"/>
     </w:p>
     <w:p>
       <w:r>
@@ -12688,9 +12844,12 @@
 </file>
 
 <file path=customXml/item1.xml><?xml version="1.0" encoding="utf-8"?>
-<p:properties xmlns:p="http://schemas.microsoft.com/office/2006/metadata/properties" xmlns:xsi="http://www.w3.org/2001/XMLSchema-instance" xmlns:pc="http://schemas.microsoft.com/office/infopath/2007/PartnerControls">
-  <documentManagement/>
-</p:properties>
+<?mso-contentType ?>
+<FormTemplates xmlns="http://schemas.microsoft.com/sharepoint/v3/contenttype/forms">
+  <Display>DocumentLibraryForm</Display>
+  <Edit>DocumentLibraryForm</Edit>
+  <New>DocumentLibraryForm</New>
+</FormTemplates>
 </file>
 
 <file path=customXml/item2.xml><?xml version="1.0" encoding="utf-8"?>
@@ -12826,12 +12985,9 @@
 </file>
 
 <file path=customXml/item3.xml><?xml version="1.0" encoding="utf-8"?>
-<?mso-contentType ?>
-<FormTemplates xmlns="http://schemas.microsoft.com/sharepoint/v3/contenttype/forms">
-  <Display>DocumentLibraryForm</Display>
-  <Edit>DocumentLibraryForm</Edit>
-  <New>DocumentLibraryForm</New>
-</FormTemplates>
+<p:properties xmlns:p="http://schemas.microsoft.com/office/2006/metadata/properties" xmlns:xsi="http://www.w3.org/2001/XMLSchema-instance" xmlns:pc="http://schemas.microsoft.com/office/infopath/2007/PartnerControls">
+  <documentManagement/>
+</p:properties>
 </file>
 
 <file path=customXml/item4.xml><?xml version="1.0" encoding="utf-8"?>
@@ -12839,10 +12995,9 @@
 </file>
 
 <file path=customXml/itemProps1.xml><?xml version="1.0" encoding="utf-8"?>
-<ds:datastoreItem xmlns:ds="http://schemas.openxmlformats.org/officeDocument/2006/customXml" ds:itemID="{B1DFFEE4-49B1-4AF1-9FFD-BDCB1D4C88F0}">
+<ds:datastoreItem xmlns:ds="http://schemas.openxmlformats.org/officeDocument/2006/customXml" ds:itemID="{C3C0D82A-5D77-4930-8043-FB93232D4EC3}">
   <ds:schemaRefs>
-    <ds:schemaRef ds:uri="http://schemas.microsoft.com/office/2006/metadata/properties"/>
-    <ds:schemaRef ds:uri="http://schemas.microsoft.com/office/infopath/2007/PartnerControls"/>
+    <ds:schemaRef ds:uri="http://schemas.microsoft.com/sharepoint/v3/contenttype/forms"/>
   </ds:schemaRefs>
 </ds:datastoreItem>
 </file>
@@ -12866,15 +13021,16 @@
 </file>
 
 <file path=customXml/itemProps3.xml><?xml version="1.0" encoding="utf-8"?>
-<ds:datastoreItem xmlns:ds="http://schemas.openxmlformats.org/officeDocument/2006/customXml" ds:itemID="{C3C0D82A-5D77-4930-8043-FB93232D4EC3}">
+<ds:datastoreItem xmlns:ds="http://schemas.openxmlformats.org/officeDocument/2006/customXml" ds:itemID="{B1DFFEE4-49B1-4AF1-9FFD-BDCB1D4C88F0}">
   <ds:schemaRefs>
-    <ds:schemaRef ds:uri="http://schemas.microsoft.com/sharepoint/v3/contenttype/forms"/>
+    <ds:schemaRef ds:uri="http://schemas.microsoft.com/office/2006/metadata/properties"/>
+    <ds:schemaRef ds:uri="http://schemas.microsoft.com/office/infopath/2007/PartnerControls"/>
   </ds:schemaRefs>
 </ds:datastoreItem>
 </file>
 
 <file path=customXml/itemProps4.xml><?xml version="1.0" encoding="utf-8"?>
-<ds:datastoreItem xmlns:ds="http://schemas.openxmlformats.org/officeDocument/2006/customXml" ds:itemID="{80F1D2D4-A510-49A7-A8A9-461CFB59FEA4}">
+<ds:datastoreItem xmlns:ds="http://schemas.openxmlformats.org/officeDocument/2006/customXml" ds:itemID="{6964662D-093A-47A1-B343-E2E338A04A47}">
   <ds:schemaRefs>
     <ds:schemaRef ds:uri="http://schemas.openxmlformats.org/officeDocument/2006/bibliography"/>
   </ds:schemaRefs>

</xml_diff>